<commit_message>
Update rules through 5/14/20
</commit_message>
<xml_diff>
--- a/Rules.docx
+++ b/Rules.docx
@@ -4,6 +4,12 @@
   <w:body>
     <w:p>
       <w:r>
+        <w:t>5-14-2020</w:t>
+      </w:r>
+    </w:p>
+    <w:p/>
+    <w:p>
+      <w:r>
         <w:t>// Overview</w:t>
       </w:r>
     </w:p>
@@ -18,13 +24,16 @@
         <w:t xml:space="preserve">Rome. </w:t>
       </w:r>
       <w:r>
-        <w:t>Your goal is to become the head of the most famous training school in the city</w:t>
-      </w:r>
-      <w:r>
-        <w:t xml:space="preserve">. To do this, you must </w:t>
-      </w:r>
-      <w:r>
-        <w:t>gain glory in the arena and face off against opposing schools.</w:t>
+        <w:t xml:space="preserve">Your </w:t>
+      </w:r>
+      <w:r>
+        <w:t>goal is to bring you</w:t>
+      </w:r>
+      <w:r>
+        <w:t>r training school to glory. To do this, you must recruit gladiators to fight against the other schools in the arena</w:t>
+      </w:r>
+      <w:r>
+        <w:t>.</w:t>
       </w:r>
     </w:p>
     <w:p>
@@ -47,85 +56,144 @@
         <w:t>2-4</w:t>
       </w:r>
     </w:p>
-    <w:p/>
-    <w:p>
-      <w:r>
-        <w:t xml:space="preserve">// </w:t>
-      </w:r>
-      <w:r>
-        <w:t>Layout</w:t>
-      </w:r>
-    </w:p>
-    <w:p>
-      <w:pPr>
-        <w:spacing w:after="0" w:line="240" w:lineRule="auto"/>
-        <w:rPr>
-          <w:rFonts w:ascii="Calibri" w:eastAsia="Times New Roman" w:hAnsi="Calibri" w:cs="Calibri"/>
-        </w:rPr>
-      </w:pPr>
-      <w:r>
-        <w:rPr>
-          <w:rFonts w:ascii="Calibri" w:eastAsia="Times New Roman" w:hAnsi="Calibri" w:cs="Calibri"/>
-        </w:rPr>
-        <w:t xml:space="preserve">In the center of the playing area there is a row of cards that come from a single deck. These cards could be </w:t>
-      </w:r>
-      <w:r>
-        <w:rPr>
-          <w:rFonts w:ascii="Calibri" w:eastAsia="Times New Roman" w:hAnsi="Calibri" w:cs="Calibri"/>
-        </w:rPr>
-        <w:t>gladiators to hire, animals to defeat, or various kinds of actions</w:t>
-      </w:r>
-      <w:r>
-        <w:rPr>
-          <w:rFonts w:ascii="Calibri" w:eastAsia="Times New Roman" w:hAnsi="Calibri" w:cs="Calibri"/>
-        </w:rPr>
-        <w:t>. Some of these cards will go into a players’ deck upon being acquired and others have a one-time effect.</w:t>
-      </w:r>
-    </w:p>
-    <w:p>
-      <w:pPr>
-        <w:spacing w:after="0" w:line="240" w:lineRule="auto"/>
-        <w:rPr>
-          <w:rFonts w:ascii="Calibri" w:eastAsia="Times New Roman" w:hAnsi="Calibri" w:cs="Calibri"/>
-        </w:rPr>
-      </w:pPr>
-    </w:p>
-    <w:p>
-      <w:pPr>
-        <w:spacing w:after="0" w:line="240" w:lineRule="auto"/>
-        <w:rPr>
-          <w:rFonts w:ascii="Calibri" w:eastAsia="Times New Roman" w:hAnsi="Calibri" w:cs="Calibri"/>
-        </w:rPr>
-      </w:pPr>
-      <w:r>
-        <w:rPr>
-          <w:rFonts w:ascii="Calibri" w:eastAsia="Times New Roman" w:hAnsi="Calibri" w:cs="Calibri"/>
-        </w:rPr>
-        <w:t>Each player has two rows of cards. The first, which is closest to the center row, is used for combatants. Combatants in this row in the arena and remain between turns. The second row, which is closer to the player, is used for action cards played during the turn</w:t>
-      </w:r>
-      <w:r>
-        <w:rPr>
-          <w:rFonts w:ascii="Calibri" w:eastAsia="Times New Roman" w:hAnsi="Calibri" w:cs="Calibri"/>
-        </w:rPr>
-        <w:t xml:space="preserve"> and any non-combatant cards that may be played.</w:t>
-      </w:r>
-      <w:r>
-        <w:rPr>
-          <w:rFonts w:ascii="Calibri" w:eastAsia="Times New Roman" w:hAnsi="Calibri" w:cs="Calibri"/>
-        </w:rPr>
-        <w:t xml:space="preserve"> Most of these cards are discarded at the end of each turn. These rows are to differentiate the different card types.</w:t>
-      </w:r>
-    </w:p>
-    <w:p>
-      <w:pPr>
-        <w:spacing w:after="0" w:line="240" w:lineRule="auto"/>
-        <w:rPr>
-          <w:rFonts w:ascii="Calibri" w:eastAsia="Times New Roman" w:hAnsi="Calibri" w:cs="Calibri"/>
-        </w:rPr>
-      </w:pPr>
-    </w:p>
-    <w:p>
-      <w:pPr>
+    <w:p>
+      <w:pPr>
+        <w:spacing w:after="0" w:line="240" w:lineRule="auto"/>
+        <w:rPr>
+          <w:rFonts w:ascii="Calibri" w:eastAsia="Times New Roman" w:hAnsi="Calibri" w:cs="Calibri"/>
+        </w:rPr>
+      </w:pPr>
+    </w:p>
+    <w:p>
+      <w:pPr>
+        <w:spacing w:after="0" w:line="240" w:lineRule="auto"/>
+        <w:rPr>
+          <w:rFonts w:ascii="Calibri" w:eastAsia="Times New Roman" w:hAnsi="Calibri" w:cs="Calibri"/>
+        </w:rPr>
+      </w:pPr>
+      <w:r>
+        <w:rPr>
+          <w:rFonts w:ascii="Calibri" w:eastAsia="Times New Roman" w:hAnsi="Calibri" w:cs="Calibri"/>
+        </w:rPr>
+        <w:t>// Setup</w:t>
+      </w:r>
+    </w:p>
+    <w:p>
+      <w:pPr>
+        <w:pStyle w:val="ListParagraph"/>
+        <w:numPr>
+          <w:ilvl w:val="0"/>
+          <w:numId w:val="11"/>
+        </w:numPr>
+        <w:spacing w:after="0" w:line="240" w:lineRule="auto"/>
+        <w:rPr>
+          <w:rFonts w:ascii="Calibri" w:eastAsia="Times New Roman" w:hAnsi="Calibri" w:cs="Calibri"/>
+        </w:rPr>
+      </w:pPr>
+      <w:r>
+        <w:rPr>
+          <w:rFonts w:ascii="Calibri" w:eastAsia="Times New Roman" w:hAnsi="Calibri" w:cs="Calibri"/>
+        </w:rPr>
+        <w:t>Shuffle the center deck and reveal the top 5 cards.</w:t>
+      </w:r>
+    </w:p>
+    <w:p>
+      <w:pPr>
+        <w:pStyle w:val="ListParagraph"/>
+        <w:numPr>
+          <w:ilvl w:val="0"/>
+          <w:numId w:val="11"/>
+        </w:numPr>
+        <w:spacing w:after="0" w:line="240" w:lineRule="auto"/>
+        <w:rPr>
+          <w:rFonts w:ascii="Calibri" w:eastAsia="Times New Roman" w:hAnsi="Calibri" w:cs="Calibri"/>
+        </w:rPr>
+      </w:pPr>
+      <w:r>
+        <w:rPr>
+          <w:rFonts w:ascii="Calibri" w:eastAsia="Times New Roman" w:hAnsi="Calibri" w:cs="Calibri"/>
+        </w:rPr>
+        <w:t>Place the pile of Lanista cards next to the center deck.</w:t>
+      </w:r>
+    </w:p>
+    <w:p>
+      <w:pPr>
+        <w:pStyle w:val="ListParagraph"/>
+        <w:numPr>
+          <w:ilvl w:val="0"/>
+          <w:numId w:val="11"/>
+        </w:numPr>
+        <w:spacing w:after="0" w:line="240" w:lineRule="auto"/>
+        <w:rPr>
+          <w:rFonts w:ascii="Calibri" w:eastAsia="Times New Roman" w:hAnsi="Calibri" w:cs="Calibri"/>
+        </w:rPr>
+      </w:pPr>
+      <w:r>
+        <w:rPr>
+          <w:rFonts w:ascii="Calibri" w:eastAsia="Times New Roman" w:hAnsi="Calibri" w:cs="Calibri"/>
+        </w:rPr>
+        <w:t xml:space="preserve">Deal each player 7 </w:t>
+      </w:r>
+      <w:proofErr w:type="spellStart"/>
+      <w:r>
+        <w:rPr>
+          <w:rFonts w:ascii="Calibri" w:eastAsia="Times New Roman" w:hAnsi="Calibri" w:cs="Calibri"/>
+        </w:rPr>
+        <w:t>Servus</w:t>
+      </w:r>
+      <w:proofErr w:type="spellEnd"/>
+      <w:r>
+        <w:rPr>
+          <w:rFonts w:ascii="Calibri" w:eastAsia="Times New Roman" w:hAnsi="Calibri" w:cs="Calibri"/>
+        </w:rPr>
+        <w:t xml:space="preserve"> cards and 3 </w:t>
+      </w:r>
+      <w:proofErr w:type="spellStart"/>
+      <w:r>
+        <w:rPr>
+          <w:rFonts w:ascii="Calibri" w:eastAsia="Times New Roman" w:hAnsi="Calibri" w:cs="Calibri"/>
+        </w:rPr>
+        <w:t>Tiro</w:t>
+      </w:r>
+      <w:proofErr w:type="spellEnd"/>
+      <w:r>
+        <w:rPr>
+          <w:rFonts w:ascii="Calibri" w:eastAsia="Times New Roman" w:hAnsi="Calibri" w:cs="Calibri"/>
+        </w:rPr>
+        <w:t xml:space="preserve"> cards.</w:t>
+      </w:r>
+    </w:p>
+    <w:p>
+      <w:pPr>
+        <w:pStyle w:val="ListParagraph"/>
+        <w:numPr>
+          <w:ilvl w:val="0"/>
+          <w:numId w:val="11"/>
+        </w:numPr>
+        <w:spacing w:after="0" w:line="240" w:lineRule="auto"/>
+        <w:rPr>
+          <w:rFonts w:ascii="Calibri" w:eastAsia="Times New Roman" w:hAnsi="Calibri" w:cs="Calibri"/>
+        </w:rPr>
+      </w:pPr>
+      <w:r>
+        <w:rPr>
+          <w:rFonts w:ascii="Calibri" w:eastAsia="Times New Roman" w:hAnsi="Calibri" w:cs="Calibri"/>
+        </w:rPr>
+        <w:t>Deal each player fame cards equaling 30 fame (or establish some other means of tracking fame).</w:t>
+      </w:r>
+    </w:p>
+    <w:p>
+      <w:pPr>
+        <w:pStyle w:val="ListParagraph"/>
+        <w:spacing w:after="0" w:line="240" w:lineRule="auto"/>
+        <w:rPr>
+          <w:rFonts w:ascii="Calibri" w:eastAsia="Times New Roman" w:hAnsi="Calibri" w:cs="Calibri"/>
+        </w:rPr>
+      </w:pPr>
+    </w:p>
+    <w:p>
+      <w:pPr>
+        <w:pStyle w:val="ListParagraph"/>
         <w:spacing w:after="0" w:line="240" w:lineRule="auto"/>
         <w:rPr>
           <w:rFonts w:ascii="Calibri" w:eastAsia="Times New Roman" w:hAnsi="Calibri" w:cs="Calibri"/>
@@ -137,7 +205,7 @@
           <w:noProof/>
         </w:rPr>
         <w:drawing>
-          <wp:inline distT="0" distB="0" distL="0" distR="0" wp14:anchorId="7BC1819B" wp14:editId="478E1752">
+          <wp:inline distT="0" distB="0" distL="0" distR="0" wp14:anchorId="7418194C" wp14:editId="5B8F7CB5">
             <wp:extent cx="3605382" cy="3390900"/>
             <wp:effectExtent l="0" t="0" r="0" b="0"/>
             <wp:docPr id="6" name="Picture 6"/>
@@ -212,56 +280,205 @@
         <w:rPr>
           <w:rFonts w:ascii="Calibri" w:eastAsia="Times New Roman" w:hAnsi="Calibri" w:cs="Calibri"/>
         </w:rPr>
+        <w:t>// Objective</w:t>
+      </w:r>
+    </w:p>
+    <w:p>
+      <w:pPr>
+        <w:spacing w:after="0" w:line="240" w:lineRule="auto"/>
+        <w:rPr>
+          <w:rFonts w:ascii="Calibri" w:eastAsia="Times New Roman" w:hAnsi="Calibri" w:cs="Calibri"/>
+        </w:rPr>
+      </w:pPr>
+      <w:r>
+        <w:rPr>
+          <w:rFonts w:ascii="Calibri" w:eastAsia="Times New Roman" w:hAnsi="Calibri" w:cs="Calibri"/>
+        </w:rPr>
+        <w:t>The goal of the game is to reduce all opponents’ fame to 0 before they do it to you.</w:t>
+      </w:r>
+      <w:r>
+        <w:rPr>
+          <w:rFonts w:ascii="Calibri" w:eastAsia="Times New Roman" w:hAnsi="Calibri" w:cs="Calibri"/>
+        </w:rPr>
+        <w:t xml:space="preserve"> You do this by fighting them in the arena and being the only one with gladiators standing.</w:t>
+      </w:r>
+    </w:p>
+    <w:p>
+      <w:pPr>
+        <w:spacing w:after="0" w:line="240" w:lineRule="auto"/>
+        <w:rPr>
+          <w:rFonts w:ascii="Calibri" w:eastAsia="Times New Roman" w:hAnsi="Calibri" w:cs="Calibri"/>
+        </w:rPr>
+      </w:pPr>
+    </w:p>
+    <w:p>
+      <w:pPr>
+        <w:spacing w:after="0" w:line="240" w:lineRule="auto"/>
+        <w:rPr>
+          <w:rFonts w:ascii="Calibri" w:eastAsia="Times New Roman" w:hAnsi="Calibri" w:cs="Calibri"/>
+        </w:rPr>
+      </w:pPr>
+      <w:r>
+        <w:rPr>
+          <w:rFonts w:ascii="Calibri" w:eastAsia="Times New Roman" w:hAnsi="Calibri" w:cs="Calibri"/>
+        </w:rPr>
         <w:lastRenderedPageBreak/>
-        <w:t>// Setup</w:t>
-      </w:r>
-    </w:p>
-    <w:p>
-      <w:pPr>
-        <w:spacing w:after="0" w:line="240" w:lineRule="auto"/>
-        <w:rPr>
-          <w:rFonts w:ascii="Calibri" w:eastAsia="Times New Roman" w:hAnsi="Calibri" w:cs="Calibri"/>
-        </w:rPr>
-      </w:pPr>
-      <w:r>
-        <w:rPr>
-          <w:rFonts w:ascii="Calibri" w:eastAsia="Times New Roman" w:hAnsi="Calibri" w:cs="Calibri"/>
-        </w:rPr>
-        <w:t xml:space="preserve">Deal each player fame cards equaling </w:t>
-      </w:r>
-      <w:r>
-        <w:rPr>
-          <w:rFonts w:ascii="Calibri" w:eastAsia="Times New Roman" w:hAnsi="Calibri" w:cs="Calibri"/>
-        </w:rPr>
-        <w:t>30 fame.</w:t>
-      </w:r>
-    </w:p>
-    <w:p>
-      <w:pPr>
-        <w:spacing w:after="0" w:line="240" w:lineRule="auto"/>
-        <w:rPr>
-          <w:rFonts w:ascii="Calibri" w:eastAsia="Times New Roman" w:hAnsi="Calibri" w:cs="Calibri"/>
-        </w:rPr>
-      </w:pPr>
-    </w:p>
-    <w:p>
-      <w:pPr>
-        <w:spacing w:after="0" w:line="240" w:lineRule="auto"/>
-        <w:rPr>
-          <w:rFonts w:ascii="Calibri" w:eastAsia="Times New Roman" w:hAnsi="Calibri" w:cs="Calibri"/>
-        </w:rPr>
-      </w:pPr>
-      <w:r>
-        <w:rPr>
-          <w:rFonts w:ascii="Calibri" w:eastAsia="Times New Roman" w:hAnsi="Calibri" w:cs="Calibri"/>
-        </w:rPr>
-        <w:t xml:space="preserve">Deal each player </w:t>
-      </w:r>
-      <w:r>
-        <w:rPr>
-          <w:rFonts w:ascii="Calibri" w:eastAsia="Times New Roman" w:hAnsi="Calibri" w:cs="Calibri"/>
-        </w:rPr>
-        <w:t>7</w:t>
+        <w:t>// Play</w:t>
+      </w:r>
+    </w:p>
+    <w:p>
+      <w:pPr>
+        <w:spacing w:after="0" w:line="240" w:lineRule="auto"/>
+        <w:rPr>
+          <w:rFonts w:ascii="Calibri" w:eastAsia="Times New Roman" w:hAnsi="Calibri" w:cs="Calibri"/>
+        </w:rPr>
+      </w:pPr>
+      <w:r>
+        <w:rPr>
+          <w:rFonts w:ascii="Calibri" w:eastAsia="Times New Roman" w:hAnsi="Calibri" w:cs="Calibri"/>
+        </w:rPr>
+        <w:t xml:space="preserve">Stages </w:t>
+      </w:r>
+      <w:r>
+        <w:rPr>
+          <w:rFonts w:ascii="Calibri" w:eastAsia="Times New Roman" w:hAnsi="Calibri" w:cs="Calibri"/>
+        </w:rPr>
+        <w:t>of a turn:</w:t>
+      </w:r>
+    </w:p>
+    <w:p>
+      <w:pPr>
+        <w:pStyle w:val="ListParagraph"/>
+        <w:numPr>
+          <w:ilvl w:val="0"/>
+          <w:numId w:val="3"/>
+        </w:numPr>
+        <w:spacing w:after="0" w:line="240" w:lineRule="auto"/>
+        <w:rPr>
+          <w:rFonts w:ascii="Calibri" w:eastAsia="Times New Roman" w:hAnsi="Calibri" w:cs="Calibri"/>
+        </w:rPr>
+      </w:pPr>
+      <w:r>
+        <w:rPr>
+          <w:rFonts w:ascii="Calibri" w:eastAsia="Times New Roman" w:hAnsi="Calibri" w:cs="Calibri"/>
+        </w:rPr>
+        <w:t>Draw</w:t>
+      </w:r>
+    </w:p>
+    <w:p>
+      <w:pPr>
+        <w:pStyle w:val="ListParagraph"/>
+        <w:numPr>
+          <w:ilvl w:val="0"/>
+          <w:numId w:val="3"/>
+        </w:numPr>
+        <w:spacing w:after="0" w:line="240" w:lineRule="auto"/>
+        <w:rPr>
+          <w:rFonts w:ascii="Calibri" w:eastAsia="Times New Roman" w:hAnsi="Calibri" w:cs="Calibri"/>
+        </w:rPr>
+      </w:pPr>
+      <w:r>
+        <w:rPr>
+          <w:rFonts w:ascii="Calibri" w:eastAsia="Times New Roman" w:hAnsi="Calibri" w:cs="Calibri"/>
+        </w:rPr>
+        <w:t>Act</w:t>
+      </w:r>
+    </w:p>
+    <w:p>
+      <w:pPr>
+        <w:pStyle w:val="ListParagraph"/>
+        <w:numPr>
+          <w:ilvl w:val="0"/>
+          <w:numId w:val="3"/>
+        </w:numPr>
+        <w:spacing w:after="0" w:line="240" w:lineRule="auto"/>
+        <w:rPr>
+          <w:rFonts w:ascii="Calibri" w:eastAsia="Times New Roman" w:hAnsi="Calibri" w:cs="Calibri"/>
+        </w:rPr>
+      </w:pPr>
+      <w:r>
+        <w:rPr>
+          <w:rFonts w:ascii="Calibri" w:eastAsia="Times New Roman" w:hAnsi="Calibri" w:cs="Calibri"/>
+        </w:rPr>
+        <w:t>Buy</w:t>
+      </w:r>
+    </w:p>
+    <w:p>
+      <w:pPr>
+        <w:pStyle w:val="ListParagraph"/>
+        <w:numPr>
+          <w:ilvl w:val="0"/>
+          <w:numId w:val="3"/>
+        </w:numPr>
+        <w:spacing w:after="0" w:line="240" w:lineRule="auto"/>
+        <w:rPr>
+          <w:rFonts w:ascii="Calibri" w:eastAsia="Times New Roman" w:hAnsi="Calibri" w:cs="Calibri"/>
+        </w:rPr>
+      </w:pPr>
+      <w:r>
+        <w:rPr>
+          <w:rFonts w:ascii="Calibri" w:eastAsia="Times New Roman" w:hAnsi="Calibri" w:cs="Calibri"/>
+        </w:rPr>
+        <w:t>Discard</w:t>
+      </w:r>
+    </w:p>
+    <w:p>
+      <w:pPr>
+        <w:spacing w:after="0" w:line="240" w:lineRule="auto"/>
+        <w:ind w:left="720"/>
+        <w:rPr>
+          <w:rFonts w:ascii="Calibri" w:eastAsia="Times New Roman" w:hAnsi="Calibri" w:cs="Calibri"/>
+        </w:rPr>
+      </w:pPr>
+    </w:p>
+    <w:p>
+      <w:pPr>
+        <w:spacing w:after="0" w:line="240" w:lineRule="auto"/>
+        <w:rPr>
+          <w:rFonts w:ascii="Calibri" w:eastAsia="Times New Roman" w:hAnsi="Calibri" w:cs="Calibri"/>
+        </w:rPr>
+      </w:pPr>
+    </w:p>
+    <w:p>
+      <w:pPr>
+        <w:spacing w:after="0" w:line="240" w:lineRule="auto"/>
+        <w:ind w:left="720"/>
+        <w:rPr>
+          <w:rFonts w:ascii="Calibri" w:eastAsia="Times New Roman" w:hAnsi="Calibri" w:cs="Calibri"/>
+        </w:rPr>
+      </w:pPr>
+      <w:r>
+        <w:rPr>
+          <w:rFonts w:ascii="Calibri" w:eastAsia="Times New Roman" w:hAnsi="Calibri" w:cs="Calibri"/>
+        </w:rPr>
+        <w:t xml:space="preserve">// Draw </w:t>
+      </w:r>
+    </w:p>
+    <w:p>
+      <w:pPr>
+        <w:spacing w:after="0" w:line="240" w:lineRule="auto"/>
+        <w:ind w:left="720"/>
+        <w:rPr>
+          <w:rFonts w:ascii="Calibri" w:eastAsia="Times New Roman" w:hAnsi="Calibri" w:cs="Calibri"/>
+        </w:rPr>
+      </w:pPr>
+      <w:r>
+        <w:rPr>
+          <w:rFonts w:ascii="Calibri" w:eastAsia="Times New Roman" w:hAnsi="Calibri" w:cs="Calibri"/>
+        </w:rPr>
+        <w:t xml:space="preserve">At the </w:t>
+      </w:r>
+      <w:r>
+        <w:rPr>
+          <w:rFonts w:ascii="Calibri" w:eastAsia="Times New Roman" w:hAnsi="Calibri" w:cs="Calibri"/>
+        </w:rPr>
+        <w:t>beginning</w:t>
+      </w:r>
+      <w:r>
+        <w:rPr>
+          <w:rFonts w:ascii="Calibri" w:eastAsia="Times New Roman" w:hAnsi="Calibri" w:cs="Calibri"/>
+        </w:rPr>
+        <w:t xml:space="preserve"> of their turn, players draw up to 5 cards, but cannot draw to have more than 7</w:t>
       </w:r>
       <w:r>
         <w:rPr>
@@ -273,107 +490,52 @@
         <w:rPr>
           <w:rFonts w:ascii="Calibri" w:eastAsia="Times New Roman" w:hAnsi="Calibri" w:cs="Calibri"/>
         </w:rPr>
-        <w:t>Servus cards and 3 Tiro cards.</w:t>
-      </w:r>
-    </w:p>
-    <w:p>
-      <w:pPr>
-        <w:spacing w:after="0" w:line="240" w:lineRule="auto"/>
-        <w:rPr>
-          <w:rFonts w:ascii="Calibri" w:eastAsia="Times New Roman" w:hAnsi="Calibri" w:cs="Calibri"/>
-        </w:rPr>
-      </w:pPr>
-    </w:p>
-    <w:p>
-      <w:pPr>
-        <w:spacing w:after="0" w:line="240" w:lineRule="auto"/>
-        <w:rPr>
-          <w:rFonts w:ascii="Calibri" w:eastAsia="Times New Roman" w:hAnsi="Calibri" w:cs="Calibri"/>
-        </w:rPr>
-      </w:pPr>
-      <w:r>
-        <w:rPr>
-          <w:rFonts w:ascii="Calibri" w:eastAsia="Times New Roman" w:hAnsi="Calibri" w:cs="Calibri"/>
-        </w:rPr>
-        <w:t>Shuffle the center deck and reveal the top 5 cards.</w:t>
-      </w:r>
-    </w:p>
-    <w:p>
-      <w:pPr>
-        <w:spacing w:after="0" w:line="240" w:lineRule="auto"/>
-        <w:rPr>
-          <w:rFonts w:ascii="Calibri" w:eastAsia="Times New Roman" w:hAnsi="Calibri" w:cs="Calibri"/>
-        </w:rPr>
-      </w:pPr>
-    </w:p>
-    <w:p>
-      <w:pPr>
-        <w:spacing w:after="0" w:line="240" w:lineRule="auto"/>
-        <w:rPr>
-          <w:rFonts w:ascii="Calibri" w:eastAsia="Times New Roman" w:hAnsi="Calibri" w:cs="Calibri"/>
-        </w:rPr>
-      </w:pPr>
-      <w:r>
-        <w:rPr>
-          <w:rFonts w:ascii="Calibri" w:eastAsia="Times New Roman" w:hAnsi="Calibri" w:cs="Calibri"/>
-        </w:rPr>
-        <w:t>// Objective</w:t>
-      </w:r>
-    </w:p>
-    <w:p>
-      <w:pPr>
-        <w:spacing w:after="0" w:line="240" w:lineRule="auto"/>
-        <w:rPr>
-          <w:rFonts w:ascii="Calibri" w:eastAsia="Times New Roman" w:hAnsi="Calibri" w:cs="Calibri"/>
-        </w:rPr>
-      </w:pPr>
-      <w:r>
-        <w:rPr>
-          <w:rFonts w:ascii="Calibri" w:eastAsia="Times New Roman" w:hAnsi="Calibri" w:cs="Calibri"/>
-        </w:rPr>
-        <w:t>The goal of the game is to reduce all opponents’ fame to 0 before they do it to you.</w:t>
-      </w:r>
-    </w:p>
-    <w:p>
-      <w:pPr>
-        <w:spacing w:after="0" w:line="240" w:lineRule="auto"/>
-        <w:rPr>
-          <w:rFonts w:ascii="Calibri" w:eastAsia="Times New Roman" w:hAnsi="Calibri" w:cs="Calibri"/>
-        </w:rPr>
-      </w:pPr>
-    </w:p>
-    <w:p>
-      <w:pPr>
-        <w:spacing w:after="0" w:line="240" w:lineRule="auto"/>
-        <w:rPr>
-          <w:rFonts w:ascii="Calibri" w:eastAsia="Times New Roman" w:hAnsi="Calibri" w:cs="Calibri"/>
-        </w:rPr>
-      </w:pPr>
-      <w:r>
-        <w:rPr>
-          <w:rFonts w:ascii="Calibri" w:eastAsia="Times New Roman" w:hAnsi="Calibri" w:cs="Calibri"/>
-        </w:rPr>
-        <w:t>// Play</w:t>
-      </w:r>
-    </w:p>
-    <w:p>
-      <w:pPr>
-        <w:spacing w:after="0" w:line="240" w:lineRule="auto"/>
-        <w:rPr>
-          <w:rFonts w:ascii="Calibri" w:eastAsia="Times New Roman" w:hAnsi="Calibri" w:cs="Calibri"/>
-        </w:rPr>
-      </w:pPr>
-      <w:r>
-        <w:rPr>
-          <w:rFonts w:ascii="Calibri" w:eastAsia="Times New Roman" w:hAnsi="Calibri" w:cs="Calibri"/>
-        </w:rPr>
-        <w:t xml:space="preserve">Stages </w:t>
-      </w:r>
-      <w:r>
-        <w:rPr>
-          <w:rFonts w:ascii="Calibri" w:eastAsia="Times New Roman" w:hAnsi="Calibri" w:cs="Calibri"/>
-        </w:rPr>
-        <w:t>of a turn:</w:t>
+        <w:t xml:space="preserve">cards. </w:t>
+      </w:r>
+    </w:p>
+    <w:p>
+      <w:pPr>
+        <w:spacing w:after="0" w:line="240" w:lineRule="auto"/>
+        <w:ind w:left="720"/>
+        <w:rPr>
+          <w:rFonts w:ascii="Calibri" w:eastAsia="Times New Roman" w:hAnsi="Calibri" w:cs="Calibri"/>
+        </w:rPr>
+      </w:pPr>
+    </w:p>
+    <w:p>
+      <w:pPr>
+        <w:spacing w:after="0" w:line="240" w:lineRule="auto"/>
+        <w:ind w:left="720"/>
+        <w:rPr>
+          <w:rFonts w:ascii="Calibri" w:eastAsia="Times New Roman" w:hAnsi="Calibri" w:cs="Calibri"/>
+        </w:rPr>
+      </w:pPr>
+      <w:r>
+        <w:rPr>
+          <w:rFonts w:ascii="Calibri" w:eastAsia="Times New Roman" w:hAnsi="Calibri" w:cs="Calibri"/>
+        </w:rPr>
+        <w:t>// Act</w:t>
+      </w:r>
+    </w:p>
+    <w:p>
+      <w:pPr>
+        <w:spacing w:after="0" w:line="240" w:lineRule="auto"/>
+        <w:ind w:left="720"/>
+        <w:rPr>
+          <w:rFonts w:ascii="Calibri" w:eastAsia="Times New Roman" w:hAnsi="Calibri" w:cs="Calibri"/>
+        </w:rPr>
+      </w:pPr>
+      <w:r>
+        <w:rPr>
+          <w:rFonts w:ascii="Calibri" w:eastAsia="Times New Roman" w:hAnsi="Calibri" w:cs="Calibri"/>
+        </w:rPr>
+        <w:t>During this stage</w:t>
+      </w:r>
+      <w:r>
+        <w:rPr>
+          <w:rFonts w:ascii="Calibri" w:eastAsia="Times New Roman" w:hAnsi="Calibri" w:cs="Calibri"/>
+        </w:rPr>
+        <w:t>, players may do the following in any order:</w:t>
       </w:r>
     </w:p>
     <w:p>
@@ -381,18 +543,18 @@
         <w:pStyle w:val="ListParagraph"/>
         <w:numPr>
           <w:ilvl w:val="0"/>
-          <w:numId w:val="3"/>
-        </w:numPr>
-        <w:spacing w:after="0" w:line="240" w:lineRule="auto"/>
-        <w:rPr>
-          <w:rFonts w:ascii="Calibri" w:eastAsia="Times New Roman" w:hAnsi="Calibri" w:cs="Calibri"/>
-        </w:rPr>
-      </w:pPr>
-      <w:r>
-        <w:rPr>
-          <w:rFonts w:ascii="Calibri" w:eastAsia="Times New Roman" w:hAnsi="Calibri" w:cs="Calibri"/>
-        </w:rPr>
-        <w:t>Draw</w:t>
+          <w:numId w:val="4"/>
+        </w:numPr>
+        <w:spacing w:after="0" w:line="240" w:lineRule="auto"/>
+        <w:rPr>
+          <w:rFonts w:ascii="Calibri" w:eastAsia="Times New Roman" w:hAnsi="Calibri" w:cs="Calibri"/>
+        </w:rPr>
+      </w:pPr>
+      <w:r>
+        <w:rPr>
+          <w:rFonts w:ascii="Calibri" w:eastAsia="Times New Roman" w:hAnsi="Calibri" w:cs="Calibri"/>
+        </w:rPr>
+        <w:t>Play action cards</w:t>
       </w:r>
     </w:p>
     <w:p>
@@ -400,18 +562,18 @@
         <w:pStyle w:val="ListParagraph"/>
         <w:numPr>
           <w:ilvl w:val="0"/>
-          <w:numId w:val="3"/>
-        </w:numPr>
-        <w:spacing w:after="0" w:line="240" w:lineRule="auto"/>
-        <w:rPr>
-          <w:rFonts w:ascii="Calibri" w:eastAsia="Times New Roman" w:hAnsi="Calibri" w:cs="Calibri"/>
-        </w:rPr>
-      </w:pPr>
-      <w:r>
-        <w:rPr>
-          <w:rFonts w:ascii="Calibri" w:eastAsia="Times New Roman" w:hAnsi="Calibri" w:cs="Calibri"/>
-        </w:rPr>
-        <w:t>Act</w:t>
+          <w:numId w:val="4"/>
+        </w:numPr>
+        <w:spacing w:after="0" w:line="240" w:lineRule="auto"/>
+        <w:rPr>
+          <w:rFonts w:ascii="Calibri" w:eastAsia="Times New Roman" w:hAnsi="Calibri" w:cs="Calibri"/>
+        </w:rPr>
+      </w:pPr>
+      <w:r>
+        <w:rPr>
+          <w:rFonts w:ascii="Calibri" w:eastAsia="Times New Roman" w:hAnsi="Calibri" w:cs="Calibri"/>
+        </w:rPr>
+        <w:t>Fight neutral and enemy combatants</w:t>
       </w:r>
     </w:p>
     <w:p>
@@ -419,18 +581,454 @@
         <w:pStyle w:val="ListParagraph"/>
         <w:numPr>
           <w:ilvl w:val="0"/>
-          <w:numId w:val="3"/>
-        </w:numPr>
-        <w:spacing w:after="0" w:line="240" w:lineRule="auto"/>
-        <w:rPr>
-          <w:rFonts w:ascii="Calibri" w:eastAsia="Times New Roman" w:hAnsi="Calibri" w:cs="Calibri"/>
-        </w:rPr>
-      </w:pPr>
-      <w:r>
-        <w:rPr>
-          <w:rFonts w:ascii="Calibri" w:eastAsia="Times New Roman" w:hAnsi="Calibri" w:cs="Calibri"/>
-        </w:rPr>
-        <w:t>Buy</w:t>
+          <w:numId w:val="4"/>
+        </w:numPr>
+        <w:spacing w:after="0" w:line="240" w:lineRule="auto"/>
+        <w:rPr>
+          <w:rFonts w:ascii="Calibri" w:eastAsia="Times New Roman" w:hAnsi="Calibri" w:cs="Calibri"/>
+        </w:rPr>
+      </w:pPr>
+      <w:r>
+        <w:rPr>
+          <w:rFonts w:ascii="Calibri" w:eastAsia="Times New Roman" w:hAnsi="Calibri" w:cs="Calibri"/>
+        </w:rPr>
+        <w:t xml:space="preserve">Buy cards from the </w:t>
+      </w:r>
+      <w:r>
+        <w:rPr>
+          <w:rFonts w:ascii="Calibri" w:eastAsia="Times New Roman" w:hAnsi="Calibri" w:cs="Calibri"/>
+        </w:rPr>
+        <w:t>center row</w:t>
+      </w:r>
+    </w:p>
+    <w:p>
+      <w:pPr>
+        <w:spacing w:after="0" w:line="240" w:lineRule="auto"/>
+        <w:rPr>
+          <w:rFonts w:ascii="Calibri" w:eastAsia="Times New Roman" w:hAnsi="Calibri" w:cs="Calibri"/>
+        </w:rPr>
+      </w:pPr>
+    </w:p>
+    <w:p>
+      <w:pPr>
+        <w:spacing w:after="0" w:line="240" w:lineRule="auto"/>
+        <w:ind w:left="1080"/>
+        <w:rPr>
+          <w:rFonts w:ascii="Calibri" w:eastAsia="Times New Roman" w:hAnsi="Calibri" w:cs="Calibri"/>
+        </w:rPr>
+      </w:pPr>
+      <w:r>
+        <w:rPr>
+          <w:rFonts w:ascii="Calibri" w:eastAsia="Times New Roman" w:hAnsi="Calibri" w:cs="Calibri"/>
+        </w:rPr>
+        <w:t>// Playing actions</w:t>
+      </w:r>
+    </w:p>
+    <w:p>
+      <w:pPr>
+        <w:spacing w:after="0" w:line="240" w:lineRule="auto"/>
+        <w:ind w:left="1080"/>
+        <w:rPr>
+          <w:rFonts w:ascii="Calibri" w:eastAsia="Times New Roman" w:hAnsi="Calibri" w:cs="Calibri"/>
+        </w:rPr>
+      </w:pPr>
+      <w:r>
+        <w:rPr>
+          <w:rFonts w:ascii="Calibri" w:eastAsia="Times New Roman" w:hAnsi="Calibri" w:cs="Calibri"/>
+        </w:rPr>
+        <w:t>When a</w:t>
+      </w:r>
+      <w:r>
+        <w:rPr>
+          <w:rFonts w:ascii="Calibri" w:eastAsia="Times New Roman" w:hAnsi="Calibri" w:cs="Calibri"/>
+        </w:rPr>
+        <w:t>n action</w:t>
+      </w:r>
+      <w:r>
+        <w:rPr>
+          <w:rFonts w:ascii="Calibri" w:eastAsia="Times New Roman" w:hAnsi="Calibri" w:cs="Calibri"/>
+        </w:rPr>
+        <w:t xml:space="preserve"> card is played, lay it in front of you so that all players may see the card.</w:t>
+      </w:r>
+    </w:p>
+    <w:p>
+      <w:pPr>
+        <w:spacing w:after="0" w:line="240" w:lineRule="auto"/>
+        <w:ind w:left="1080"/>
+        <w:rPr>
+          <w:rFonts w:ascii="Calibri" w:eastAsia="Times New Roman" w:hAnsi="Calibri" w:cs="Calibri"/>
+        </w:rPr>
+      </w:pPr>
+    </w:p>
+    <w:p>
+      <w:pPr>
+        <w:spacing w:after="0" w:line="240" w:lineRule="auto"/>
+        <w:ind w:left="1080"/>
+        <w:rPr>
+          <w:rFonts w:ascii="Calibri" w:eastAsia="Times New Roman" w:hAnsi="Calibri" w:cs="Calibri"/>
+        </w:rPr>
+      </w:pPr>
+      <w:r>
+        <w:rPr>
+          <w:rFonts w:ascii="Calibri" w:eastAsia="Times New Roman" w:hAnsi="Calibri" w:cs="Calibri"/>
+        </w:rPr>
+        <w:t xml:space="preserve">Resolve the effects of the card in order from top to bottom before </w:t>
+      </w:r>
+      <w:r>
+        <w:rPr>
+          <w:rFonts w:ascii="Calibri" w:eastAsia="Times New Roman" w:hAnsi="Calibri" w:cs="Calibri"/>
+        </w:rPr>
+        <w:t>playing another card</w:t>
+      </w:r>
+      <w:r>
+        <w:rPr>
+          <w:rFonts w:ascii="Calibri" w:eastAsia="Times New Roman" w:hAnsi="Calibri" w:cs="Calibri"/>
+        </w:rPr>
+        <w:t>.</w:t>
+      </w:r>
+    </w:p>
+    <w:p>
+      <w:pPr>
+        <w:spacing w:after="0" w:line="240" w:lineRule="auto"/>
+        <w:ind w:left="1080"/>
+        <w:rPr>
+          <w:rFonts w:ascii="Calibri" w:eastAsia="Times New Roman" w:hAnsi="Calibri" w:cs="Calibri"/>
+        </w:rPr>
+      </w:pPr>
+    </w:p>
+    <w:p>
+      <w:pPr>
+        <w:spacing w:after="0" w:line="240" w:lineRule="auto"/>
+        <w:ind w:left="1080"/>
+        <w:rPr>
+          <w:rFonts w:ascii="Calibri" w:eastAsia="Times New Roman" w:hAnsi="Calibri" w:cs="Calibri"/>
+        </w:rPr>
+      </w:pPr>
+      <w:r>
+        <w:rPr>
+          <w:rFonts w:ascii="Calibri" w:eastAsia="Times New Roman" w:hAnsi="Calibri" w:cs="Calibri"/>
+        </w:rPr>
+        <w:t xml:space="preserve">Combatant cards played are placed in </w:t>
+      </w:r>
+      <w:r>
+        <w:rPr>
+          <w:rFonts w:ascii="Calibri" w:eastAsia="Times New Roman" w:hAnsi="Calibri" w:cs="Calibri"/>
+        </w:rPr>
+        <w:t>a separate row closer to the center.</w:t>
+      </w:r>
+    </w:p>
+    <w:p>
+      <w:pPr>
+        <w:spacing w:after="0" w:line="240" w:lineRule="auto"/>
+        <w:ind w:left="1080"/>
+        <w:rPr>
+          <w:rFonts w:ascii="Calibri" w:eastAsia="Times New Roman" w:hAnsi="Calibri" w:cs="Calibri"/>
+        </w:rPr>
+      </w:pPr>
+    </w:p>
+    <w:p>
+      <w:pPr>
+        <w:spacing w:after="0" w:line="240" w:lineRule="auto"/>
+        <w:ind w:left="1080"/>
+        <w:rPr>
+          <w:rFonts w:ascii="Calibri" w:eastAsia="Times New Roman" w:hAnsi="Calibri" w:cs="Calibri"/>
+        </w:rPr>
+      </w:pPr>
+      <w:r>
+        <w:rPr>
+          <w:rFonts w:ascii="Calibri" w:eastAsia="Times New Roman" w:hAnsi="Calibri" w:cs="Calibri"/>
+        </w:rPr>
+        <w:t>// Fighting</w:t>
+      </w:r>
+    </w:p>
+    <w:p>
+      <w:pPr>
+        <w:spacing w:after="0" w:line="240" w:lineRule="auto"/>
+        <w:ind w:left="1080"/>
+        <w:rPr>
+          <w:rFonts w:ascii="Calibri" w:eastAsia="Times New Roman" w:hAnsi="Calibri" w:cs="Calibri"/>
+        </w:rPr>
+      </w:pPr>
+      <w:r>
+        <w:rPr>
+          <w:rFonts w:ascii="Calibri" w:eastAsia="Times New Roman" w:hAnsi="Calibri" w:cs="Calibri"/>
+        </w:rPr>
+        <w:t>See the combat section</w:t>
+      </w:r>
+      <w:r>
+        <w:rPr>
+          <w:rFonts w:ascii="Calibri" w:eastAsia="Times New Roman" w:hAnsi="Calibri" w:cs="Calibri"/>
+        </w:rPr>
+        <w:t>.</w:t>
+      </w:r>
+    </w:p>
+    <w:p>
+      <w:pPr>
+        <w:spacing w:after="0" w:line="240" w:lineRule="auto"/>
+        <w:ind w:left="1080"/>
+        <w:rPr>
+          <w:rFonts w:ascii="Calibri" w:eastAsia="Times New Roman" w:hAnsi="Calibri" w:cs="Calibri"/>
+        </w:rPr>
+      </w:pPr>
+    </w:p>
+    <w:p>
+      <w:pPr>
+        <w:spacing w:after="0" w:line="240" w:lineRule="auto"/>
+        <w:ind w:left="1080"/>
+        <w:rPr>
+          <w:rFonts w:ascii="Calibri" w:eastAsia="Times New Roman" w:hAnsi="Calibri" w:cs="Calibri"/>
+        </w:rPr>
+      </w:pPr>
+      <w:r>
+        <w:rPr>
+          <w:rFonts w:ascii="Calibri" w:eastAsia="Times New Roman" w:hAnsi="Calibri" w:cs="Calibri"/>
+        </w:rPr>
+        <w:t>// Buying</w:t>
+      </w:r>
+    </w:p>
+    <w:p>
+      <w:pPr>
+        <w:spacing w:after="0" w:line="240" w:lineRule="auto"/>
+        <w:ind w:left="1080"/>
+        <w:rPr>
+          <w:rFonts w:ascii="Calibri" w:eastAsia="Times New Roman" w:hAnsi="Calibri" w:cs="Calibri"/>
+        </w:rPr>
+      </w:pPr>
+      <w:r>
+        <w:rPr>
+          <w:rFonts w:ascii="Calibri" w:eastAsia="Times New Roman" w:hAnsi="Calibri" w:cs="Calibri"/>
+        </w:rPr>
+        <w:t xml:space="preserve">To buy cards, players must play cards that </w:t>
+      </w:r>
+      <w:r>
+        <w:rPr>
+          <w:rFonts w:ascii="Calibri" w:eastAsia="Times New Roman" w:hAnsi="Calibri" w:cs="Calibri"/>
+        </w:rPr>
+        <w:t>give a cumulative gold amount equal or greater to the cards bought.</w:t>
+      </w:r>
+    </w:p>
+    <w:p>
+      <w:pPr>
+        <w:spacing w:after="0" w:line="240" w:lineRule="auto"/>
+        <w:ind w:left="1080"/>
+        <w:rPr>
+          <w:rFonts w:ascii="Calibri" w:eastAsia="Times New Roman" w:hAnsi="Calibri" w:cs="Calibri"/>
+        </w:rPr>
+      </w:pPr>
+    </w:p>
+    <w:p>
+      <w:pPr>
+        <w:spacing w:after="0" w:line="240" w:lineRule="auto"/>
+        <w:ind w:left="1080"/>
+        <w:rPr>
+          <w:rFonts w:ascii="Calibri" w:eastAsia="Times New Roman" w:hAnsi="Calibri" w:cs="Calibri"/>
+        </w:rPr>
+      </w:pPr>
+      <w:r>
+        <w:rPr>
+          <w:rFonts w:ascii="Calibri" w:eastAsia="Times New Roman" w:hAnsi="Calibri" w:cs="Calibri"/>
+        </w:rPr>
+        <w:t xml:space="preserve">Cards have </w:t>
+      </w:r>
+      <w:r>
+        <w:rPr>
+          <w:rFonts w:ascii="Calibri" w:eastAsia="Times New Roman" w:hAnsi="Calibri" w:cs="Calibri"/>
+        </w:rPr>
+        <w:t>+x gold in their description when they contribute to a players</w:t>
+      </w:r>
+      <w:r>
+        <w:rPr>
+          <w:rFonts w:ascii="Calibri" w:eastAsia="Times New Roman" w:hAnsi="Calibri" w:cs="Calibri"/>
+        </w:rPr>
+        <w:t>’</w:t>
+      </w:r>
+      <w:r>
+        <w:rPr>
+          <w:rFonts w:ascii="Calibri" w:eastAsia="Times New Roman" w:hAnsi="Calibri" w:cs="Calibri"/>
+        </w:rPr>
+        <w:t xml:space="preserve"> buying power.</w:t>
+      </w:r>
+    </w:p>
+    <w:p>
+      <w:pPr>
+        <w:spacing w:after="0" w:line="240" w:lineRule="auto"/>
+        <w:ind w:left="1080"/>
+        <w:rPr>
+          <w:rFonts w:ascii="Calibri" w:eastAsia="Times New Roman" w:hAnsi="Calibri" w:cs="Calibri"/>
+        </w:rPr>
+      </w:pPr>
+    </w:p>
+    <w:p>
+      <w:pPr>
+        <w:spacing w:after="0" w:line="240" w:lineRule="auto"/>
+        <w:ind w:left="1080"/>
+        <w:rPr>
+          <w:rFonts w:ascii="Calibri" w:eastAsia="Times New Roman" w:hAnsi="Calibri" w:cs="Calibri"/>
+        </w:rPr>
+      </w:pPr>
+      <w:r>
+        <w:rPr>
+          <w:rFonts w:ascii="Calibri" w:eastAsia="Times New Roman" w:hAnsi="Calibri" w:cs="Calibri"/>
+        </w:rPr>
+        <w:t xml:space="preserve">Once enough cards have been played, players may take the card(s) bought from the center row and </w:t>
+      </w:r>
+      <w:r>
+        <w:rPr>
+          <w:rFonts w:ascii="Calibri" w:eastAsia="Times New Roman" w:hAnsi="Calibri" w:cs="Calibri"/>
+        </w:rPr>
+        <w:t>place them</w:t>
+      </w:r>
+      <w:r>
+        <w:rPr>
+          <w:rFonts w:ascii="Calibri" w:eastAsia="Times New Roman" w:hAnsi="Calibri" w:cs="Calibri"/>
+        </w:rPr>
+        <w:t xml:space="preserve"> at the bottom of their deck.</w:t>
+      </w:r>
+    </w:p>
+    <w:p>
+      <w:pPr>
+        <w:spacing w:after="0" w:line="240" w:lineRule="auto"/>
+        <w:rPr>
+          <w:rFonts w:ascii="Calibri" w:eastAsia="Times New Roman" w:hAnsi="Calibri" w:cs="Calibri"/>
+        </w:rPr>
+      </w:pPr>
+    </w:p>
+    <w:p>
+      <w:pPr>
+        <w:spacing w:after="0" w:line="240" w:lineRule="auto"/>
+        <w:ind w:left="720"/>
+        <w:rPr>
+          <w:rFonts w:ascii="Calibri" w:eastAsia="Times New Roman" w:hAnsi="Calibri" w:cs="Calibri"/>
+        </w:rPr>
+      </w:pPr>
+      <w:r>
+        <w:rPr>
+          <w:rFonts w:ascii="Calibri" w:eastAsia="Times New Roman" w:hAnsi="Calibri" w:cs="Calibri"/>
+        </w:rPr>
+        <w:t>// Discard</w:t>
+      </w:r>
+    </w:p>
+    <w:p>
+      <w:pPr>
+        <w:spacing w:after="0" w:line="240" w:lineRule="auto"/>
+        <w:ind w:left="720"/>
+        <w:rPr>
+          <w:rFonts w:ascii="Calibri" w:eastAsia="Times New Roman" w:hAnsi="Calibri" w:cs="Calibri"/>
+        </w:rPr>
+      </w:pPr>
+      <w:r>
+        <w:rPr>
+          <w:rFonts w:ascii="Calibri" w:eastAsia="Times New Roman" w:hAnsi="Calibri" w:cs="Calibri"/>
+        </w:rPr>
+        <w:t>At the end of their turn, players discard all action cards they played</w:t>
+      </w:r>
+      <w:r>
+        <w:rPr>
+          <w:rFonts w:ascii="Calibri" w:eastAsia="Times New Roman" w:hAnsi="Calibri" w:cs="Calibri"/>
+        </w:rPr>
+        <w:t xml:space="preserve"> during the turn</w:t>
+      </w:r>
+      <w:r>
+        <w:rPr>
+          <w:rFonts w:ascii="Calibri" w:eastAsia="Times New Roman" w:hAnsi="Calibri" w:cs="Calibri"/>
+        </w:rPr>
+        <w:t xml:space="preserve">. </w:t>
+      </w:r>
+    </w:p>
+    <w:p>
+      <w:pPr>
+        <w:spacing w:after="0" w:line="240" w:lineRule="auto"/>
+        <w:ind w:left="720"/>
+        <w:rPr>
+          <w:rFonts w:ascii="Calibri" w:eastAsia="Times New Roman" w:hAnsi="Calibri" w:cs="Calibri"/>
+        </w:rPr>
+      </w:pPr>
+    </w:p>
+    <w:p>
+      <w:pPr>
+        <w:spacing w:after="0" w:line="240" w:lineRule="auto"/>
+        <w:ind w:left="720"/>
+        <w:rPr>
+          <w:rFonts w:ascii="Calibri" w:eastAsia="Times New Roman" w:hAnsi="Calibri" w:cs="Calibri"/>
+        </w:rPr>
+      </w:pPr>
+      <w:r>
+        <w:rPr>
+          <w:rFonts w:ascii="Calibri" w:eastAsia="Times New Roman" w:hAnsi="Calibri" w:cs="Calibri"/>
+        </w:rPr>
+        <w:t>Unless otherwise stated, combatant cards played are not discarded at the end of the turn. They are in the arena and must fight until they are released or defeated.</w:t>
+      </w:r>
+    </w:p>
+    <w:p>
+      <w:pPr>
+        <w:spacing w:after="0" w:line="240" w:lineRule="auto"/>
+        <w:ind w:left="720"/>
+        <w:rPr>
+          <w:rFonts w:ascii="Calibri" w:eastAsia="Times New Roman" w:hAnsi="Calibri" w:cs="Calibri"/>
+        </w:rPr>
+      </w:pPr>
+    </w:p>
+    <w:p>
+      <w:pPr>
+        <w:ind w:left="720"/>
+      </w:pPr>
+      <w:r>
+        <w:t xml:space="preserve">Players </w:t>
+      </w:r>
+      <w:r>
+        <w:t>may</w:t>
+      </w:r>
+      <w:r>
+        <w:t xml:space="preserve"> keep cards for their next turn, but they must discard a card for </w:t>
+      </w:r>
+      <w:r>
+        <w:t>every two cards kept</w:t>
+      </w:r>
+      <w:r>
+        <w:t>.</w:t>
+      </w:r>
+      <w:r>
+        <w:t xml:space="preserve"> A player must </w:t>
+      </w:r>
+      <w:r>
+        <w:t>discard a card to</w:t>
+      </w:r>
+      <w:r>
+        <w:t xml:space="preserve"> keep cards for the next turn.</w:t>
+      </w:r>
+    </w:p>
+    <w:p>
+      <w:pPr>
+        <w:ind w:left="720"/>
+      </w:pPr>
+    </w:p>
+    <w:p/>
+    <w:p>
+      <w:pPr>
+        <w:spacing w:after="0" w:line="240" w:lineRule="auto"/>
+        <w:rPr>
+          <w:rFonts w:ascii="Calibri" w:eastAsia="Times New Roman" w:hAnsi="Calibri" w:cs="Calibri"/>
+        </w:rPr>
+      </w:pPr>
+      <w:r>
+        <w:rPr>
+          <w:rFonts w:ascii="Calibri" w:eastAsia="Times New Roman" w:hAnsi="Calibri" w:cs="Calibri"/>
+        </w:rPr>
+        <w:t>// Types of cards</w:t>
+      </w:r>
+    </w:p>
+    <w:p>
+      <w:pPr>
+        <w:spacing w:after="0" w:line="240" w:lineRule="auto"/>
+        <w:rPr>
+          <w:rFonts w:ascii="Calibri" w:eastAsia="Times New Roman" w:hAnsi="Calibri" w:cs="Calibri"/>
+        </w:rPr>
+      </w:pPr>
+      <w:r>
+        <w:rPr>
+          <w:rFonts w:ascii="Calibri" w:eastAsia="Times New Roman" w:hAnsi="Calibri" w:cs="Calibri"/>
+        </w:rPr>
+        <w:t>Most of the cards in the game are combatants and actions, but there are other type(s):</w:t>
       </w:r>
     </w:p>
     <w:p>
@@ -438,559 +1036,6 @@
         <w:pStyle w:val="ListParagraph"/>
         <w:numPr>
           <w:ilvl w:val="0"/>
-          <w:numId w:val="3"/>
-        </w:numPr>
-        <w:spacing w:after="0" w:line="240" w:lineRule="auto"/>
-        <w:rPr>
-          <w:rFonts w:ascii="Calibri" w:eastAsia="Times New Roman" w:hAnsi="Calibri" w:cs="Calibri"/>
-        </w:rPr>
-      </w:pPr>
-      <w:r>
-        <w:rPr>
-          <w:rFonts w:ascii="Calibri" w:eastAsia="Times New Roman" w:hAnsi="Calibri" w:cs="Calibri"/>
-        </w:rPr>
-        <w:t>Discard</w:t>
-      </w:r>
-    </w:p>
-    <w:p>
-      <w:pPr>
-        <w:spacing w:after="0" w:line="240" w:lineRule="auto"/>
-        <w:rPr>
-          <w:rFonts w:ascii="Calibri" w:eastAsia="Times New Roman" w:hAnsi="Calibri" w:cs="Calibri"/>
-        </w:rPr>
-      </w:pPr>
-    </w:p>
-    <w:p>
-      <w:pPr>
-        <w:spacing w:after="0" w:line="240" w:lineRule="auto"/>
-        <w:ind w:left="720"/>
-        <w:rPr>
-          <w:rFonts w:ascii="Calibri" w:eastAsia="Times New Roman" w:hAnsi="Calibri" w:cs="Calibri"/>
-        </w:rPr>
-      </w:pPr>
-      <w:r>
-        <w:rPr>
-          <w:rFonts w:ascii="Calibri" w:eastAsia="Times New Roman" w:hAnsi="Calibri" w:cs="Calibri"/>
-        </w:rPr>
-        <w:t xml:space="preserve">// Draw </w:t>
-      </w:r>
-    </w:p>
-    <w:p>
-      <w:pPr>
-        <w:spacing w:after="0" w:line="240" w:lineRule="auto"/>
-        <w:ind w:left="720"/>
-        <w:rPr>
-          <w:rFonts w:ascii="Calibri" w:eastAsia="Times New Roman" w:hAnsi="Calibri" w:cs="Calibri"/>
-        </w:rPr>
-      </w:pPr>
-      <w:r>
-        <w:rPr>
-          <w:rFonts w:ascii="Calibri" w:eastAsia="Times New Roman" w:hAnsi="Calibri" w:cs="Calibri"/>
-        </w:rPr>
-        <w:t>At the beginning of their turn, players draw</w:t>
-      </w:r>
-      <w:r>
-        <w:rPr>
-          <w:rFonts w:ascii="Calibri" w:eastAsia="Times New Roman" w:hAnsi="Calibri" w:cs="Calibri"/>
-        </w:rPr>
-        <w:t xml:space="preserve"> up to 5 cards, but cannot draw to have more than 7 cards.</w:t>
-      </w:r>
-      <w:r>
-        <w:rPr>
-          <w:rFonts w:ascii="Calibri" w:eastAsia="Times New Roman" w:hAnsi="Calibri" w:cs="Calibri"/>
-        </w:rPr>
-        <w:t xml:space="preserve"> If a player already has 7 or more cards, they may not draw at the beginning of their turn.</w:t>
-      </w:r>
-    </w:p>
-    <w:p>
-      <w:pPr>
-        <w:spacing w:after="0" w:line="240" w:lineRule="auto"/>
-        <w:ind w:left="720"/>
-        <w:rPr>
-          <w:rFonts w:ascii="Calibri" w:eastAsia="Times New Roman" w:hAnsi="Calibri" w:cs="Calibri"/>
-        </w:rPr>
-      </w:pPr>
-    </w:p>
-    <w:p>
-      <w:pPr>
-        <w:spacing w:after="0" w:line="240" w:lineRule="auto"/>
-        <w:ind w:left="720"/>
-        <w:rPr>
-          <w:rFonts w:ascii="Calibri" w:eastAsia="Times New Roman" w:hAnsi="Calibri" w:cs="Calibri"/>
-        </w:rPr>
-      </w:pPr>
-      <w:r>
-        <w:rPr>
-          <w:rFonts w:ascii="Calibri" w:eastAsia="Times New Roman" w:hAnsi="Calibri" w:cs="Calibri"/>
-        </w:rPr>
-        <w:t>// Act</w:t>
-      </w:r>
-    </w:p>
-    <w:p>
-      <w:pPr>
-        <w:spacing w:after="0" w:line="240" w:lineRule="auto"/>
-        <w:ind w:left="720"/>
-        <w:rPr>
-          <w:rFonts w:ascii="Calibri" w:eastAsia="Times New Roman" w:hAnsi="Calibri" w:cs="Calibri"/>
-        </w:rPr>
-      </w:pPr>
-      <w:r>
-        <w:rPr>
-          <w:rFonts w:ascii="Calibri" w:eastAsia="Times New Roman" w:hAnsi="Calibri" w:cs="Calibri"/>
-        </w:rPr>
-        <w:t>During this stage</w:t>
-      </w:r>
-      <w:r>
-        <w:rPr>
-          <w:rFonts w:ascii="Calibri" w:eastAsia="Times New Roman" w:hAnsi="Calibri" w:cs="Calibri"/>
-        </w:rPr>
-        <w:t>, players may do the following in any order:</w:t>
-      </w:r>
-    </w:p>
-    <w:p>
-      <w:pPr>
-        <w:pStyle w:val="ListParagraph"/>
-        <w:numPr>
-          <w:ilvl w:val="0"/>
-          <w:numId w:val="4"/>
-        </w:numPr>
-        <w:spacing w:after="0" w:line="240" w:lineRule="auto"/>
-        <w:rPr>
-          <w:rFonts w:ascii="Calibri" w:eastAsia="Times New Roman" w:hAnsi="Calibri" w:cs="Calibri"/>
-        </w:rPr>
-      </w:pPr>
-      <w:r>
-        <w:rPr>
-          <w:rFonts w:ascii="Calibri" w:eastAsia="Times New Roman" w:hAnsi="Calibri" w:cs="Calibri"/>
-        </w:rPr>
-        <w:t>Play action cards</w:t>
-      </w:r>
-    </w:p>
-    <w:p>
-      <w:pPr>
-        <w:pStyle w:val="ListParagraph"/>
-        <w:numPr>
-          <w:ilvl w:val="0"/>
-          <w:numId w:val="4"/>
-        </w:numPr>
-        <w:spacing w:after="0" w:line="240" w:lineRule="auto"/>
-        <w:rPr>
-          <w:rFonts w:ascii="Calibri" w:eastAsia="Times New Roman" w:hAnsi="Calibri" w:cs="Calibri"/>
-        </w:rPr>
-      </w:pPr>
-      <w:r>
-        <w:rPr>
-          <w:rFonts w:ascii="Calibri" w:eastAsia="Times New Roman" w:hAnsi="Calibri" w:cs="Calibri"/>
-        </w:rPr>
-        <w:t>Fight neutral and enemy combatants</w:t>
-      </w:r>
-    </w:p>
-    <w:p>
-      <w:pPr>
-        <w:pStyle w:val="ListParagraph"/>
-        <w:numPr>
-          <w:ilvl w:val="0"/>
-          <w:numId w:val="4"/>
-        </w:numPr>
-        <w:spacing w:after="0" w:line="240" w:lineRule="auto"/>
-        <w:rPr>
-          <w:rFonts w:ascii="Calibri" w:eastAsia="Times New Roman" w:hAnsi="Calibri" w:cs="Calibri"/>
-        </w:rPr>
-      </w:pPr>
-      <w:r>
-        <w:rPr>
-          <w:rFonts w:ascii="Calibri" w:eastAsia="Times New Roman" w:hAnsi="Calibri" w:cs="Calibri"/>
-        </w:rPr>
-        <w:t>Buy cards from the middle</w:t>
-      </w:r>
-    </w:p>
-    <w:p>
-      <w:pPr>
-        <w:spacing w:after="0" w:line="240" w:lineRule="auto"/>
-        <w:rPr>
-          <w:rFonts w:ascii="Calibri" w:eastAsia="Times New Roman" w:hAnsi="Calibri" w:cs="Calibri"/>
-        </w:rPr>
-      </w:pPr>
-    </w:p>
-    <w:p>
-      <w:pPr>
-        <w:spacing w:after="0" w:line="240" w:lineRule="auto"/>
-        <w:ind w:left="1080"/>
-        <w:rPr>
-          <w:rFonts w:ascii="Calibri" w:eastAsia="Times New Roman" w:hAnsi="Calibri" w:cs="Calibri"/>
-        </w:rPr>
-      </w:pPr>
-      <w:r>
-        <w:rPr>
-          <w:rFonts w:ascii="Calibri" w:eastAsia="Times New Roman" w:hAnsi="Calibri" w:cs="Calibri"/>
-        </w:rPr>
-        <w:t>// Playing actions</w:t>
-      </w:r>
-    </w:p>
-    <w:p>
-      <w:pPr>
-        <w:spacing w:after="0" w:line="240" w:lineRule="auto"/>
-        <w:ind w:left="1080"/>
-        <w:rPr>
-          <w:rFonts w:ascii="Calibri" w:eastAsia="Times New Roman" w:hAnsi="Calibri" w:cs="Calibri"/>
-        </w:rPr>
-      </w:pPr>
-      <w:r>
-        <w:rPr>
-          <w:rFonts w:ascii="Calibri" w:eastAsia="Times New Roman" w:hAnsi="Calibri" w:cs="Calibri"/>
-        </w:rPr>
-        <w:t>When a</w:t>
-      </w:r>
-      <w:r>
-        <w:rPr>
-          <w:rFonts w:ascii="Calibri" w:eastAsia="Times New Roman" w:hAnsi="Calibri" w:cs="Calibri"/>
-        </w:rPr>
-        <w:t>n action</w:t>
-      </w:r>
-      <w:r>
-        <w:rPr>
-          <w:rFonts w:ascii="Calibri" w:eastAsia="Times New Roman" w:hAnsi="Calibri" w:cs="Calibri"/>
-        </w:rPr>
-        <w:t xml:space="preserve"> card is played, lay it in front of you so that all players may see the card.</w:t>
-      </w:r>
-    </w:p>
-    <w:p>
-      <w:pPr>
-        <w:spacing w:after="0" w:line="240" w:lineRule="auto"/>
-        <w:ind w:left="1080"/>
-        <w:rPr>
-          <w:rFonts w:ascii="Calibri" w:eastAsia="Times New Roman" w:hAnsi="Calibri" w:cs="Calibri"/>
-        </w:rPr>
-      </w:pPr>
-    </w:p>
-    <w:p>
-      <w:pPr>
-        <w:spacing w:after="0" w:line="240" w:lineRule="auto"/>
-        <w:ind w:left="1080"/>
-        <w:rPr>
-          <w:rFonts w:ascii="Calibri" w:eastAsia="Times New Roman" w:hAnsi="Calibri" w:cs="Calibri"/>
-        </w:rPr>
-      </w:pPr>
-      <w:r>
-        <w:rPr>
-          <w:rFonts w:ascii="Calibri" w:eastAsia="Times New Roman" w:hAnsi="Calibri" w:cs="Calibri"/>
-        </w:rPr>
-        <w:t xml:space="preserve">Resolve the effects of the card in order from top to bottom before </w:t>
-      </w:r>
-      <w:r>
-        <w:rPr>
-          <w:rFonts w:ascii="Calibri" w:eastAsia="Times New Roman" w:hAnsi="Calibri" w:cs="Calibri"/>
-        </w:rPr>
-        <w:t>playing another card</w:t>
-      </w:r>
-      <w:r>
-        <w:rPr>
-          <w:rFonts w:ascii="Calibri" w:eastAsia="Times New Roman" w:hAnsi="Calibri" w:cs="Calibri"/>
-        </w:rPr>
-        <w:t>.</w:t>
-      </w:r>
-    </w:p>
-    <w:p>
-      <w:pPr>
-        <w:spacing w:after="0" w:line="240" w:lineRule="auto"/>
-        <w:ind w:left="1080"/>
-        <w:rPr>
-          <w:rFonts w:ascii="Calibri" w:eastAsia="Times New Roman" w:hAnsi="Calibri" w:cs="Calibri"/>
-        </w:rPr>
-      </w:pPr>
-    </w:p>
-    <w:p>
-      <w:pPr>
-        <w:spacing w:after="0" w:line="240" w:lineRule="auto"/>
-        <w:ind w:left="1080"/>
-        <w:rPr>
-          <w:rFonts w:ascii="Calibri" w:eastAsia="Times New Roman" w:hAnsi="Calibri" w:cs="Calibri"/>
-        </w:rPr>
-      </w:pPr>
-      <w:r>
-        <w:rPr>
-          <w:rFonts w:ascii="Calibri" w:eastAsia="Times New Roman" w:hAnsi="Calibri" w:cs="Calibri"/>
-        </w:rPr>
-        <w:t xml:space="preserve">Combatant cards played are placed in </w:t>
-      </w:r>
-    </w:p>
-    <w:p>
-      <w:pPr>
-        <w:spacing w:after="0" w:line="240" w:lineRule="auto"/>
-        <w:ind w:left="1080"/>
-        <w:rPr>
-          <w:rFonts w:ascii="Calibri" w:eastAsia="Times New Roman" w:hAnsi="Calibri" w:cs="Calibri"/>
-        </w:rPr>
-      </w:pPr>
-    </w:p>
-    <w:p>
-      <w:pPr>
-        <w:spacing w:after="0" w:line="240" w:lineRule="auto"/>
-        <w:ind w:left="1080"/>
-        <w:rPr>
-          <w:rFonts w:ascii="Calibri" w:eastAsia="Times New Roman" w:hAnsi="Calibri" w:cs="Calibri"/>
-        </w:rPr>
-      </w:pPr>
-      <w:r>
-        <w:rPr>
-          <w:rFonts w:ascii="Calibri" w:eastAsia="Times New Roman" w:hAnsi="Calibri" w:cs="Calibri"/>
-        </w:rPr>
-        <w:t>// Fighting</w:t>
-      </w:r>
-    </w:p>
-    <w:p>
-      <w:pPr>
-        <w:spacing w:after="0" w:line="240" w:lineRule="auto"/>
-        <w:ind w:left="1080"/>
-        <w:rPr>
-          <w:rFonts w:ascii="Calibri" w:eastAsia="Times New Roman" w:hAnsi="Calibri" w:cs="Calibri"/>
-        </w:rPr>
-      </w:pPr>
-      <w:r>
-        <w:rPr>
-          <w:rFonts w:ascii="Calibri" w:eastAsia="Times New Roman" w:hAnsi="Calibri" w:cs="Calibri"/>
-        </w:rPr>
-        <w:t>See the combat section</w:t>
-      </w:r>
-      <w:r>
-        <w:rPr>
-          <w:rFonts w:ascii="Calibri" w:eastAsia="Times New Roman" w:hAnsi="Calibri" w:cs="Calibri"/>
-        </w:rPr>
-        <w:t>.</w:t>
-      </w:r>
-    </w:p>
-    <w:p>
-      <w:pPr>
-        <w:spacing w:after="0" w:line="240" w:lineRule="auto"/>
-        <w:ind w:left="1080"/>
-        <w:rPr>
-          <w:rFonts w:ascii="Calibri" w:eastAsia="Times New Roman" w:hAnsi="Calibri" w:cs="Calibri"/>
-        </w:rPr>
-      </w:pPr>
-    </w:p>
-    <w:p>
-      <w:pPr>
-        <w:spacing w:after="0" w:line="240" w:lineRule="auto"/>
-        <w:ind w:left="1080"/>
-        <w:rPr>
-          <w:rFonts w:ascii="Calibri" w:eastAsia="Times New Roman" w:hAnsi="Calibri" w:cs="Calibri"/>
-        </w:rPr>
-      </w:pPr>
-      <w:r>
-        <w:rPr>
-          <w:rFonts w:ascii="Calibri" w:eastAsia="Times New Roman" w:hAnsi="Calibri" w:cs="Calibri"/>
-        </w:rPr>
-        <w:t>// Buying</w:t>
-      </w:r>
-    </w:p>
-    <w:p>
-      <w:pPr>
-        <w:spacing w:after="0" w:line="240" w:lineRule="auto"/>
-        <w:ind w:left="1080"/>
-        <w:rPr>
-          <w:rFonts w:ascii="Calibri" w:eastAsia="Times New Roman" w:hAnsi="Calibri" w:cs="Calibri"/>
-        </w:rPr>
-      </w:pPr>
-      <w:r>
-        <w:rPr>
-          <w:rFonts w:ascii="Calibri" w:eastAsia="Times New Roman" w:hAnsi="Calibri" w:cs="Calibri"/>
-        </w:rPr>
-        <w:t xml:space="preserve">To buy cards, players must play cards that </w:t>
-      </w:r>
-      <w:r>
-        <w:rPr>
-          <w:rFonts w:ascii="Calibri" w:eastAsia="Times New Roman" w:hAnsi="Calibri" w:cs="Calibri"/>
-        </w:rPr>
-        <w:t>give a cumulative gold amount equal or greater to the cards bought.</w:t>
-      </w:r>
-    </w:p>
-    <w:p>
-      <w:pPr>
-        <w:spacing w:after="0" w:line="240" w:lineRule="auto"/>
-        <w:ind w:left="1080"/>
-        <w:rPr>
-          <w:rFonts w:ascii="Calibri" w:eastAsia="Times New Roman" w:hAnsi="Calibri" w:cs="Calibri"/>
-        </w:rPr>
-      </w:pPr>
-    </w:p>
-    <w:p>
-      <w:pPr>
-        <w:spacing w:after="0" w:line="240" w:lineRule="auto"/>
-        <w:ind w:left="1080"/>
-        <w:rPr>
-          <w:rFonts w:ascii="Calibri" w:eastAsia="Times New Roman" w:hAnsi="Calibri" w:cs="Calibri"/>
-        </w:rPr>
-      </w:pPr>
-      <w:r>
-        <w:rPr>
-          <w:rFonts w:ascii="Calibri" w:eastAsia="Times New Roman" w:hAnsi="Calibri" w:cs="Calibri"/>
-        </w:rPr>
-        <w:t xml:space="preserve">Cards have </w:t>
-      </w:r>
-      <w:r>
-        <w:rPr>
-          <w:rFonts w:ascii="Calibri" w:eastAsia="Times New Roman" w:hAnsi="Calibri" w:cs="Calibri"/>
-        </w:rPr>
-        <w:t>+x gold in their description when they contribute to a players buying power.</w:t>
-      </w:r>
-    </w:p>
-    <w:p>
-      <w:pPr>
-        <w:spacing w:after="0" w:line="240" w:lineRule="auto"/>
-        <w:ind w:left="1080"/>
-        <w:rPr>
-          <w:rFonts w:ascii="Calibri" w:eastAsia="Times New Roman" w:hAnsi="Calibri" w:cs="Calibri"/>
-        </w:rPr>
-      </w:pPr>
-    </w:p>
-    <w:p>
-      <w:pPr>
-        <w:spacing w:after="0" w:line="240" w:lineRule="auto"/>
-        <w:ind w:left="1080"/>
-        <w:rPr>
-          <w:rFonts w:ascii="Calibri" w:eastAsia="Times New Roman" w:hAnsi="Calibri" w:cs="Calibri"/>
-        </w:rPr>
-      </w:pPr>
-      <w:r>
-        <w:rPr>
-          <w:rFonts w:ascii="Calibri" w:eastAsia="Times New Roman" w:hAnsi="Calibri" w:cs="Calibri"/>
-        </w:rPr>
-        <w:t xml:space="preserve">Once enough cards have been played, players may take the card(s) bought from the center row and </w:t>
-      </w:r>
-      <w:r>
-        <w:rPr>
-          <w:rFonts w:ascii="Calibri" w:eastAsia="Times New Roman" w:hAnsi="Calibri" w:cs="Calibri"/>
-        </w:rPr>
-        <w:t>place them</w:t>
-      </w:r>
-      <w:r>
-        <w:rPr>
-          <w:rFonts w:ascii="Calibri" w:eastAsia="Times New Roman" w:hAnsi="Calibri" w:cs="Calibri"/>
-        </w:rPr>
-        <w:t xml:space="preserve"> at the bottom of their deck.</w:t>
-      </w:r>
-    </w:p>
-    <w:p>
-      <w:pPr>
-        <w:spacing w:after="0" w:line="240" w:lineRule="auto"/>
-        <w:rPr>
-          <w:rFonts w:ascii="Calibri" w:eastAsia="Times New Roman" w:hAnsi="Calibri" w:cs="Calibri"/>
-        </w:rPr>
-      </w:pPr>
-    </w:p>
-    <w:p>
-      <w:pPr>
-        <w:spacing w:after="0" w:line="240" w:lineRule="auto"/>
-        <w:ind w:left="720"/>
-        <w:rPr>
-          <w:rFonts w:ascii="Calibri" w:eastAsia="Times New Roman" w:hAnsi="Calibri" w:cs="Calibri"/>
-        </w:rPr>
-      </w:pPr>
-      <w:r>
-        <w:rPr>
-          <w:rFonts w:ascii="Calibri" w:eastAsia="Times New Roman" w:hAnsi="Calibri" w:cs="Calibri"/>
-        </w:rPr>
-        <w:t>// Discard</w:t>
-      </w:r>
-    </w:p>
-    <w:p>
-      <w:pPr>
-        <w:spacing w:after="0" w:line="240" w:lineRule="auto"/>
-        <w:ind w:left="720"/>
-        <w:rPr>
-          <w:rFonts w:ascii="Calibri" w:eastAsia="Times New Roman" w:hAnsi="Calibri" w:cs="Calibri"/>
-        </w:rPr>
-      </w:pPr>
-      <w:r>
-        <w:rPr>
-          <w:rFonts w:ascii="Calibri" w:eastAsia="Times New Roman" w:hAnsi="Calibri" w:cs="Calibri"/>
-        </w:rPr>
-        <w:lastRenderedPageBreak/>
-        <w:t>At the end of their turn, players discard all action cards they played</w:t>
-      </w:r>
-      <w:r>
-        <w:rPr>
-          <w:rFonts w:ascii="Calibri" w:eastAsia="Times New Roman" w:hAnsi="Calibri" w:cs="Calibri"/>
-        </w:rPr>
-        <w:t xml:space="preserve"> during the turn</w:t>
-      </w:r>
-      <w:r>
-        <w:rPr>
-          <w:rFonts w:ascii="Calibri" w:eastAsia="Times New Roman" w:hAnsi="Calibri" w:cs="Calibri"/>
-        </w:rPr>
-        <w:t xml:space="preserve">. </w:t>
-      </w:r>
-    </w:p>
-    <w:p>
-      <w:pPr>
-        <w:spacing w:after="0" w:line="240" w:lineRule="auto"/>
-        <w:ind w:left="720"/>
-        <w:rPr>
-          <w:rFonts w:ascii="Calibri" w:eastAsia="Times New Roman" w:hAnsi="Calibri" w:cs="Calibri"/>
-        </w:rPr>
-      </w:pPr>
-    </w:p>
-    <w:p>
-      <w:pPr>
-        <w:spacing w:after="0" w:line="240" w:lineRule="auto"/>
-        <w:ind w:left="720"/>
-        <w:rPr>
-          <w:rFonts w:ascii="Calibri" w:eastAsia="Times New Roman" w:hAnsi="Calibri" w:cs="Calibri"/>
-        </w:rPr>
-      </w:pPr>
-      <w:r>
-        <w:rPr>
-          <w:rFonts w:ascii="Calibri" w:eastAsia="Times New Roman" w:hAnsi="Calibri" w:cs="Calibri"/>
-        </w:rPr>
-        <w:t>Unless otherwise stated, combatant cards played are not discarded at the end of the turn. They are considered to be in the arena and must fight until they are released or defeated.</w:t>
-      </w:r>
-    </w:p>
-    <w:p/>
-    <w:p>
-      <w:pPr>
-        <w:ind w:left="720"/>
-      </w:pPr>
-      <w:r>
-        <w:t>Players can keep cards for their next turn, but in order to do so they must discard a card for each card kept</w:t>
-      </w:r>
-      <w:r>
-        <w:t>.</w:t>
-      </w:r>
-    </w:p>
-    <w:p/>
-    <w:p>
-      <w:pPr>
-        <w:spacing w:after="0" w:line="240" w:lineRule="auto"/>
-        <w:rPr>
-          <w:rFonts w:ascii="Calibri" w:eastAsia="Times New Roman" w:hAnsi="Calibri" w:cs="Calibri"/>
-        </w:rPr>
-      </w:pPr>
-      <w:r>
-        <w:rPr>
-          <w:rFonts w:ascii="Calibri" w:eastAsia="Times New Roman" w:hAnsi="Calibri" w:cs="Calibri"/>
-        </w:rPr>
-        <w:t>// Types of cards</w:t>
-      </w:r>
-    </w:p>
-    <w:p>
-      <w:pPr>
-        <w:spacing w:after="0" w:line="240" w:lineRule="auto"/>
-        <w:rPr>
-          <w:rFonts w:ascii="Calibri" w:eastAsia="Times New Roman" w:hAnsi="Calibri" w:cs="Calibri"/>
-        </w:rPr>
-      </w:pPr>
-      <w:r>
-        <w:rPr>
-          <w:rFonts w:ascii="Calibri" w:eastAsia="Times New Roman" w:hAnsi="Calibri" w:cs="Calibri"/>
-        </w:rPr>
-        <w:t>Most of the cards in the game are combatants and actions, but there are other type(s):</w:t>
-      </w:r>
-    </w:p>
-    <w:p>
-      <w:pPr>
-        <w:pStyle w:val="ListParagraph"/>
-        <w:numPr>
-          <w:ilvl w:val="0"/>
           <w:numId w:val="1"/>
         </w:numPr>
         <w:spacing w:after="0" w:line="240" w:lineRule="auto"/>
@@ -1004,6 +1049,12 @@
           <w:rFonts w:ascii="Calibri" w:eastAsia="Times New Roman" w:hAnsi="Calibri" w:cs="Calibri"/>
         </w:rPr>
         <w:t>Combatants</w:t>
+      </w:r>
+      <w:r>
+        <w:rPr>
+          <w:rFonts w:ascii="Calibri" w:eastAsia="Times New Roman" w:hAnsi="Calibri" w:cs="Calibri"/>
+        </w:rPr>
+        <w:t xml:space="preserve"> (orange)</w:t>
       </w:r>
     </w:p>
     <w:p>
@@ -1023,7 +1074,7 @@
         <w:rPr>
           <w:rFonts w:ascii="Calibri" w:eastAsia="Times New Roman" w:hAnsi="Calibri" w:cs="Calibri"/>
         </w:rPr>
-        <w:t>Can be bought from the center row.</w:t>
+        <w:t>Can be bought from the center row by paying the cost in the upper right corner.</w:t>
       </w:r>
     </w:p>
     <w:p>
@@ -1083,6 +1134,12 @@
         </w:rPr>
         <w:t>Neutral combatants</w:t>
       </w:r>
+      <w:r>
+        <w:rPr>
+          <w:rFonts w:ascii="Calibri" w:eastAsia="Times New Roman" w:hAnsi="Calibri" w:cs="Calibri"/>
+        </w:rPr>
+        <w:t xml:space="preserve"> (red)</w:t>
+      </w:r>
     </w:p>
     <w:p>
       <w:pPr>
@@ -1129,6 +1186,12 @@
         </w:rPr>
         <w:t>Actions</w:t>
       </w:r>
+      <w:r>
+        <w:rPr>
+          <w:rFonts w:ascii="Calibri" w:eastAsia="Times New Roman" w:hAnsi="Calibri" w:cs="Calibri"/>
+        </w:rPr>
+        <w:t xml:space="preserve"> (blue)</w:t>
+      </w:r>
     </w:p>
     <w:p>
       <w:pPr>
@@ -1147,13 +1210,13 @@
         <w:rPr>
           <w:rFonts w:ascii="Calibri" w:eastAsia="Times New Roman" w:hAnsi="Calibri" w:cs="Calibri"/>
         </w:rPr>
-        <w:t>These actions modify the state of the game in some small way, such as granting or revoking fame from a player or placing effects upon combatants in the arena</w:t>
-      </w:r>
-      <w:r>
-        <w:rPr>
-          <w:rFonts w:ascii="Calibri" w:eastAsia="Times New Roman" w:hAnsi="Calibri" w:cs="Calibri"/>
-        </w:rPr>
-        <w:t>.</w:t>
+        <w:t>Can be bought from the center row</w:t>
+      </w:r>
+      <w:r>
+        <w:rPr>
+          <w:rFonts w:ascii="Calibri" w:eastAsia="Times New Roman" w:hAnsi="Calibri" w:cs="Calibri"/>
+        </w:rPr>
+        <w:t xml:space="preserve"> by paying the cost in the upper right corner.</w:t>
       </w:r>
     </w:p>
     <w:p>
@@ -1170,7 +1233,13 @@
         <w:rPr>
           <w:rFonts w:ascii="Calibri" w:eastAsia="Times New Roman" w:hAnsi="Calibri" w:cs="Calibri"/>
         </w:rPr>
-        <w:t>Can be purchased from the center row.</w:t>
+        <w:t>These actions modify the state of the game in some small way, such as granting or revoking fame from a player or placing effects upon combatants in the arena</w:t>
+      </w:r>
+      <w:r>
+        <w:rPr>
+          <w:rFonts w:ascii="Calibri" w:eastAsia="Times New Roman" w:hAnsi="Calibri" w:cs="Calibri"/>
+        </w:rPr>
+        <w:t>.</w:t>
       </w:r>
     </w:p>
     <w:p/>
@@ -1181,10 +1250,24 @@
     </w:p>
     <w:p>
       <w:r>
-        <w:t xml:space="preserve">Combat runs similar to MTG, but </w:t>
-      </w:r>
-      <w:r>
-        <w:t>units rely on a single power stat rather than defense and attack. The power stat denotes both how much damage a unit can deal and how much they can take.</w:t>
+        <w:t xml:space="preserve">Combat in Lanista is based </w:t>
+      </w:r>
+      <w:proofErr w:type="spellStart"/>
+      <w:r>
+        <w:t>of</w:t>
+      </w:r>
+      <w:proofErr w:type="spellEnd"/>
+      <w:r>
+        <w:t xml:space="preserve"> a </w:t>
+      </w:r>
+      <w:r>
+        <w:t>combatant’s</w:t>
+      </w:r>
+      <w:r>
+        <w:t xml:space="preserve"> power stat, which is shown in the lower right corner of all combatant cards.</w:t>
+      </w:r>
+      <w:r>
+        <w:t xml:space="preserve"> The higher the number, the more powerful the card.</w:t>
       </w:r>
     </w:p>
     <w:p>
@@ -1203,7 +1286,13 @@
         <w:t>uses one of these styles and each style has a disadvantage or advantage to certain other fighting styles</w:t>
       </w:r>
       <w:r>
-        <w:t>, similar to rock, paper, scissors.</w:t>
+        <w:t xml:space="preserve"> </w:t>
+      </w:r>
+      <w:r>
+        <w:t>like</w:t>
+      </w:r>
+      <w:r>
+        <w:t xml:space="preserve"> rock, paper, scissors.</w:t>
       </w:r>
     </w:p>
     <w:p>
@@ -1299,13 +1388,18 @@
       <w:r>
         <w:t>power of 2 is equal to a spear combatant with a power level of 3.</w:t>
       </w:r>
+      <w:r>
+        <w:t xml:space="preserve"> If they were to fight, they would both</w:t>
+      </w:r>
+      <w:r>
+        <w:t xml:space="preserve"> be defeated.</w:t>
+      </w:r>
     </w:p>
     <w:p>
       <w:r>
         <w:rPr>
           <w:noProof/>
         </w:rPr>
-        <w:lastRenderedPageBreak/>
         <w:drawing>
           <wp:inline distT="0" distB="0" distL="0" distR="0" wp14:anchorId="27AAF6FB" wp14:editId="4F2C31C4">
             <wp:extent cx="1511300" cy="406400"/>
@@ -1356,68 +1450,12 @@
         </w:drawing>
       </w:r>
     </w:p>
-    <w:p/>
-    <w:p>
-      <w:r>
-        <w:t xml:space="preserve">Combat takes place during the act stage of a players’ turn. When </w:t>
-      </w:r>
-      <w:r>
-        <w:t>a player attacks</w:t>
-      </w:r>
-      <w:r>
-        <w:t>, they first choose the combatant</w:t>
-      </w:r>
-      <w:r>
-        <w:t>(s)</w:t>
-      </w:r>
-      <w:r>
-        <w:t xml:space="preserve"> they are attacking and then </w:t>
-      </w:r>
-      <w:r>
-        <w:t>play however many combatant cards they wish to attack with or attack with combatants already in the arena.</w:t>
-      </w:r>
-      <w:r>
-        <w:t xml:space="preserve"> If the power of the attacking combatants is </w:t>
-      </w:r>
-      <w:r>
-        <w:t>greater than or equal to the power of the defending combatants, the defenders are defeating and are removed from the arena. Any effects or bonuses from defeating those units</w:t>
-      </w:r>
-      <w:r>
-        <w:t xml:space="preserve"> is then ca</w:t>
-      </w:r>
-      <w:r>
-        <w:t>rried out.</w:t>
-      </w:r>
-    </w:p>
-    <w:p>
-      <w:r>
-        <w:t>Damage is dealt simultaneously</w:t>
-      </w:r>
-      <w:r>
-        <w:t>. If the power rating for</w:t>
-      </w:r>
-      <w:r>
-        <w:t xml:space="preserve"> the combatants on one side is greater than the combatant(s) on the other, those combatants leave the arena</w:t>
-      </w:r>
-      <w:r>
-        <w:t xml:space="preserve"> (are discarded).</w:t>
-      </w:r>
-    </w:p>
-    <w:p>
-      <w:r>
-        <w:t>Combatants can be lost on both sides</w:t>
-      </w:r>
-      <w:r>
-        <w:t xml:space="preserve"> if the power level for each side is above one or multiple units on the other side.</w:t>
-      </w:r>
-    </w:p>
-    <w:p/>
-    <w:p>
-      <w:r>
-        <w:t>There are two other combat symbols</w:t>
-      </w:r>
-      <w:r>
-        <w:t xml:space="preserve"> which represent neutral fighting style and animals. These cards do not have weaknesses or strengths.</w:t>
+    <w:p>
+      <w:r>
+        <w:t>There are two other combat symbols which represent neutral fighting style and animals. These cards do not have weaknesses or strengths</w:t>
+      </w:r>
+      <w:r>
+        <w:t>.</w:t>
       </w:r>
     </w:p>
     <w:p>
@@ -1425,10 +1463,11 @@
         <w:rPr>
           <w:noProof/>
         </w:rPr>
+        <w:lastRenderedPageBreak/>
         <w:drawing>
-          <wp:inline distT="0" distB="0" distL="0" distR="0" wp14:anchorId="0AF8E6B5" wp14:editId="3A5BE2D4">
-            <wp:extent cx="777484" cy="803510"/>
-            <wp:effectExtent l="0" t="0" r="3810" b="0"/>
+          <wp:inline distT="0" distB="0" distL="0" distR="0" wp14:anchorId="5A2653F4" wp14:editId="3AF5C263">
+            <wp:extent cx="567775" cy="586781"/>
+            <wp:effectExtent l="0" t="0" r="3810" b="3810"/>
             <wp:docPr id="2" name="Picture 2" descr="A close up of a logo&#10;&#10;Description automatically generated"/>
             <wp:cNvGraphicFramePr>
               <a:graphicFrameLocks xmlns:a="http://schemas.openxmlformats.org/drawingml/2006/main" noChangeAspect="1"/>
@@ -1455,7 +1494,7 @@
                   <pic:spPr>
                     <a:xfrm>
                       <a:off x="0" y="0"/>
-                      <a:ext cx="787287" cy="813641"/>
+                      <a:ext cx="578291" cy="597649"/>
                     </a:xfrm>
                     <a:prstGeom prst="rect">
                       <a:avLst/>
@@ -1472,9 +1511,9 @@
           <w:noProof/>
         </w:rPr>
         <w:drawing>
-          <wp:inline distT="0" distB="0" distL="0" distR="0" wp14:anchorId="1319E65A" wp14:editId="23C95C6D">
-            <wp:extent cx="738366" cy="763082"/>
-            <wp:effectExtent l="0" t="0" r="5080" b="0"/>
+          <wp:inline distT="0" distB="0" distL="0" distR="0" wp14:anchorId="5679DBD3" wp14:editId="3FE368B9">
+            <wp:extent cx="558312" cy="577001"/>
+            <wp:effectExtent l="0" t="0" r="0" b="0"/>
             <wp:docPr id="3" name="Picture 3" descr="A close up of a logo&#10;&#10;Description automatically generated"/>
             <wp:cNvGraphicFramePr>
               <a:graphicFrameLocks xmlns:a="http://schemas.openxmlformats.org/drawingml/2006/main" noChangeAspect="1"/>
@@ -1501,7 +1540,7 @@
                   <pic:spPr>
                     <a:xfrm>
                       <a:off x="0" y="0"/>
-                      <a:ext cx="750841" cy="775975"/>
+                      <a:ext cx="571617" cy="590751"/>
                     </a:xfrm>
                     <a:prstGeom prst="rect">
                       <a:avLst/>
@@ -1515,14 +1554,240 @@
       </w:r>
     </w:p>
     <w:p/>
-    <w:p>
-      <w:r>
-        <w:t>If you attack a player, but they have no combatants in the arena, that player loses fame equal to the power of your attackers.</w:t>
-      </w:r>
-    </w:p>
     <w:p/>
     <w:p>
       <w:r>
+        <w:t xml:space="preserve">Combat takes place during the act stage of a players’ turn. </w:t>
+      </w:r>
+      <w:r>
+        <w:t>When a player attacks, they choose the combatant(s) they wish to attack and then play the combatant cards they wish to attack wit</w:t>
+      </w:r>
+      <w:r>
+        <w:t>h. They may attack with cards both from their hand and in the arena.</w:t>
+      </w:r>
+      <w:r>
+        <w:t xml:space="preserve"> To indicate which cards are attacking</w:t>
+      </w:r>
+      <w:r>
+        <w:t xml:space="preserve">, </w:t>
+      </w:r>
+      <w:r>
+        <w:t xml:space="preserve">“tap” the cards by </w:t>
+      </w:r>
+      <w:r>
+        <w:t>turn</w:t>
+      </w:r>
+      <w:r>
+        <w:t>ing</w:t>
+      </w:r>
+      <w:r>
+        <w:t xml:space="preserve"> them slightly sideways. </w:t>
+      </w:r>
+      <w:r>
+        <w:t xml:space="preserve">Those combatants remain </w:t>
+      </w:r>
+      <w:r>
+        <w:t>tapped until the start of your next turn.</w:t>
+      </w:r>
+    </w:p>
+    <w:p>
+      <w:r>
+        <w:t xml:space="preserve">Once the attackers have been declared, the defender </w:t>
+      </w:r>
+      <w:r>
+        <w:t xml:space="preserve">may choose to </w:t>
+      </w:r>
+      <w:r>
+        <w:t>add more combatants to the fight.</w:t>
+      </w:r>
+      <w:r>
+        <w:t xml:space="preserve"> </w:t>
+      </w:r>
+      <w:r>
+        <w:t xml:space="preserve">The originally targeted combatant(s) must fight, but adding other combatants is optional. </w:t>
+      </w:r>
+      <w:r>
+        <w:t>Combatants may be added to the fight if they are not tapped</w:t>
+      </w:r>
+      <w:r>
+        <w:t xml:space="preserve"> or if they are played from the defending players’ hand. Defending with cards does not tap them.</w:t>
+      </w:r>
+    </w:p>
+    <w:p/>
+    <w:p>
+      <w:r>
+        <w:t>Once defenders are chosen, damage is dealt.</w:t>
+      </w:r>
+      <w:r>
+        <w:t xml:space="preserve"> Damage is dealt simultaneously</w:t>
+      </w:r>
+      <w:r>
+        <w:t xml:space="preserve">. </w:t>
+      </w:r>
+      <w:r>
+        <w:t>If the power rating for the combatants on one side is greater than the combatant(s) on the other, those combatants leave the arena (are discarded).</w:t>
+      </w:r>
+      <w:r>
+        <w:t xml:space="preserve"> </w:t>
+      </w:r>
+      <w:r>
+        <w:t>Combatants can be lost on both sides if the power level for each side is above one or multiple units on the other side.</w:t>
+      </w:r>
+    </w:p>
+    <w:p>
+      <w:r>
+        <w:t>Each player chooses the order damage is dealt on their cards. Doing this properly may help them keep some of their cards alive.</w:t>
+      </w:r>
+    </w:p>
+    <w:p/>
+    <w:p>
+      <w:pPr>
+        <w:rPr>
+          <w:i/>
+          <w:iCs/>
+        </w:rPr>
+      </w:pPr>
+      <w:r>
+        <w:rPr>
+          <w:i/>
+          <w:iCs/>
+        </w:rPr>
+        <w:t xml:space="preserve">Example: </w:t>
+      </w:r>
+    </w:p>
+    <w:p>
+      <w:pPr>
+        <w:rPr>
+          <w:i/>
+          <w:iCs/>
+        </w:rPr>
+      </w:pPr>
+      <w:r>
+        <w:rPr>
+          <w:i/>
+          <w:iCs/>
+        </w:rPr>
+        <w:t>Player one attacks</w:t>
+      </w:r>
+      <w:r>
+        <w:rPr>
+          <w:i/>
+          <w:iCs/>
+        </w:rPr>
+        <w:t xml:space="preserve"> a combatant of power 5 </w:t>
+      </w:r>
+      <w:r>
+        <w:rPr>
+          <w:i/>
+          <w:iCs/>
+        </w:rPr>
+        <w:t>with combatants of power 4, 3, and 2, tapping all three of them.</w:t>
+      </w:r>
+    </w:p>
+    <w:p>
+      <w:pPr>
+        <w:rPr>
+          <w:i/>
+          <w:iCs/>
+        </w:rPr>
+      </w:pPr>
+      <w:r>
+        <w:rPr>
+          <w:i/>
+          <w:iCs/>
+        </w:rPr>
+        <w:t xml:space="preserve">Player two </w:t>
+      </w:r>
+      <w:r>
+        <w:rPr>
+          <w:i/>
+          <w:iCs/>
+        </w:rPr>
+        <w:t>plays a combatant with power 2 but cannot add a combatant in the arena which is power 3 because it is tapped.</w:t>
+      </w:r>
+      <w:r>
+        <w:rPr>
+          <w:i/>
+          <w:iCs/>
+        </w:rPr>
+        <w:t xml:space="preserve"> Player two blocks </w:t>
+      </w:r>
+      <w:r>
+        <w:rPr>
+          <w:i/>
+          <w:iCs/>
+        </w:rPr>
+        <w:t xml:space="preserve">player ones’ 2 with their </w:t>
+      </w:r>
+      <w:r>
+        <w:rPr>
+          <w:i/>
+          <w:iCs/>
+        </w:rPr>
+        <w:t xml:space="preserve">2. The 5 </w:t>
+      </w:r>
+      <w:r>
+        <w:rPr>
+          <w:i/>
+          <w:iCs/>
+        </w:rPr>
+        <w:t>fights with both the 4 and the 3.</w:t>
+      </w:r>
+    </w:p>
+    <w:p>
+      <w:pPr>
+        <w:rPr>
+          <w:i/>
+          <w:iCs/>
+        </w:rPr>
+      </w:pPr>
+      <w:r>
+        <w:rPr>
+          <w:i/>
+          <w:iCs/>
+        </w:rPr>
+        <w:t>To prevent the 4 from dying, player one decides to have the 3 take damage first.</w:t>
+      </w:r>
+      <w:r>
+        <w:rPr>
+          <w:i/>
+          <w:iCs/>
+        </w:rPr>
+        <w:t xml:space="preserve"> Since 7 is greater than 5, the five is defeated, but so is the 3. </w:t>
+      </w:r>
+      <w:r>
+        <w:rPr>
+          <w:i/>
+          <w:iCs/>
+        </w:rPr>
+        <w:t>Both 2s</w:t>
+      </w:r>
+      <w:r>
+        <w:rPr>
+          <w:i/>
+          <w:iCs/>
+        </w:rPr>
+        <w:t xml:space="preserve"> are defeated.</w:t>
+      </w:r>
+    </w:p>
+    <w:p/>
+    <w:p>
+      <w:r>
+        <w:t>If you attack a player that has no combatants</w:t>
+      </w:r>
+      <w:r>
+        <w:t xml:space="preserve"> left, </w:t>
+      </w:r>
+      <w:r>
+        <w:t>that player loses fame equal to the power of the attacking combatants.</w:t>
+      </w:r>
+    </w:p>
+    <w:p/>
+    <w:p/>
+    <w:p/>
+    <w:p>
+      <w:r>
+        <w:lastRenderedPageBreak/>
         <w:t xml:space="preserve">// </w:t>
       </w:r>
       <w:r>
@@ -1538,7 +1803,10 @@
         </w:numPr>
       </w:pPr>
       <w:r>
-        <w:t>Combatants can be trusted to protect gold between turns at the cost of making it vulnerable?</w:t>
+        <w:t xml:space="preserve">Combatants can be trusted to protect gold between turns at the cost of making it </w:t>
+      </w:r>
+      <w:r>
+        <w:t>vulnerable.</w:t>
       </w:r>
     </w:p>
     <w:p>
@@ -1562,7 +1830,7 @@
         </w:numPr>
       </w:pPr>
       <w:r>
-        <w:t>How many starting cards? (And which ones)</w:t>
+        <w:t>How do rewards and punishments work when defeating a card?</w:t>
       </w:r>
     </w:p>
     <w:p>
@@ -1574,7 +1842,22 @@
         </w:numPr>
       </w:pPr>
       <w:r>
-        <w:t>How do rewards and punishments work when defeating a card?</w:t>
+        <w:t>Pay a cost to play a combatant card?</w:t>
+      </w:r>
+    </w:p>
+    <w:p>
+      <w:pPr>
+        <w:pStyle w:val="ListParagraph"/>
+        <w:numPr>
+          <w:ilvl w:val="0"/>
+          <w:numId w:val="2"/>
+        </w:numPr>
+      </w:pPr>
+      <w:r>
+        <w:t xml:space="preserve">Combatants in the arena can be used by any </w:t>
+      </w:r>
+      <w:r>
+        <w:t>player.</w:t>
       </w:r>
     </w:p>
     <w:p>
@@ -1662,303 +1945,343 @@
         </w:numPr>
       </w:pPr>
       <w:r>
+        <w:t>Hero/villain cards</w:t>
+      </w:r>
+      <w:r>
+        <w:t xml:space="preserve"> – named combatants with powerful abilities</w:t>
+      </w:r>
+    </w:p>
+    <w:p/>
+    <w:p>
+      <w:r>
+        <w:t>// Notes</w:t>
+      </w:r>
+    </w:p>
+    <w:p>
+      <w:pPr>
+        <w:pStyle w:val="ListParagraph"/>
+        <w:numPr>
+          <w:ilvl w:val="0"/>
+          <w:numId w:val="2"/>
+        </w:numPr>
+      </w:pPr>
+      <w:r>
+        <w:t xml:space="preserve">The inspiration for most of the cards comes from me looking up types of gladiators and other historical information. Since a lot of </w:t>
+      </w:r>
+      <w:r>
+        <w:t>the types are Latin, I decided it might be cool to have the names of all the cards be in Lat</w:t>
+      </w:r>
+      <w:r>
+        <w:t xml:space="preserve">in. I may end up scrapping this for simplicity, but for now I think </w:t>
+      </w:r>
+      <w:proofErr w:type="gramStart"/>
+      <w:r>
+        <w:t>it’s</w:t>
+      </w:r>
+      <w:proofErr w:type="gramEnd"/>
+      <w:r>
+        <w:t xml:space="preserve"> cool.</w:t>
+      </w:r>
+    </w:p>
+    <w:p>
+      <w:pPr>
+        <w:pStyle w:val="ListParagraph"/>
+        <w:numPr>
+          <w:ilvl w:val="0"/>
+          <w:numId w:val="2"/>
+        </w:numPr>
+      </w:pPr>
+      <w:r>
+        <w:t xml:space="preserve">I am still working on fleshing out the cards and making more of them. I am trying to balance things so the game has enough cards for there to be a variety, but not too many. </w:t>
+      </w:r>
+      <w:r>
+        <w:t>I also need to add a lot more non-combatant cards because right now that is most of what I have.</w:t>
+      </w:r>
+    </w:p>
+    <w:p/>
+    <w:p>
+      <w:pPr>
+        <w:spacing w:after="0" w:line="240" w:lineRule="auto"/>
+        <w:rPr>
+          <w:rFonts w:ascii="Calibri" w:eastAsia="Times New Roman" w:hAnsi="Calibri" w:cs="Calibri"/>
+        </w:rPr>
+      </w:pPr>
+      <w:r>
+        <w:rPr>
+          <w:rFonts w:ascii="Calibri" w:eastAsia="Times New Roman" w:hAnsi="Calibri" w:cs="Calibri"/>
+        </w:rPr>
+        <w:t>// Card ideas</w:t>
+      </w:r>
+    </w:p>
+    <w:p>
+      <w:pPr>
+        <w:spacing w:after="0" w:line="240" w:lineRule="auto"/>
+        <w:rPr>
+          <w:rFonts w:ascii="Calibri" w:eastAsia="Times New Roman" w:hAnsi="Calibri" w:cs="Calibri"/>
+        </w:rPr>
+      </w:pPr>
+      <w:r>
+        <w:rPr>
+          <w:rFonts w:ascii="Calibri" w:eastAsia="Times New Roman" w:hAnsi="Calibri" w:cs="Calibri"/>
+        </w:rPr>
+        <w:t>These are cards I am thinking about adding to the game. Some of them are also in the gladiator type list.</w:t>
+      </w:r>
+    </w:p>
+    <w:p>
+      <w:pPr>
+        <w:spacing w:after="0" w:line="240" w:lineRule="auto"/>
+        <w:rPr>
+          <w:rFonts w:ascii="Calibri" w:eastAsia="Times New Roman" w:hAnsi="Calibri" w:cs="Calibri"/>
+        </w:rPr>
+      </w:pPr>
+      <w:r>
+        <w:rPr>
+          <w:rFonts w:ascii="Calibri" w:eastAsia="Times New Roman" w:hAnsi="Calibri" w:cs="Calibri"/>
+        </w:rPr>
+        <w:t> </w:t>
+      </w:r>
+    </w:p>
+    <w:p>
+      <w:pPr>
+        <w:spacing w:after="0" w:line="240" w:lineRule="auto"/>
+        <w:ind w:left="540"/>
+        <w:rPr>
+          <w:rFonts w:ascii="Calibri" w:eastAsia="Times New Roman" w:hAnsi="Calibri" w:cs="Calibri"/>
+        </w:rPr>
+      </w:pPr>
+      <w:r>
+        <w:rPr>
+          <w:rFonts w:ascii="Calibri" w:eastAsia="Times New Roman" w:hAnsi="Calibri" w:cs="Calibri"/>
+        </w:rPr>
+        <w:t>Sparring partner</w:t>
+      </w:r>
+    </w:p>
+    <w:p>
+      <w:pPr>
+        <w:spacing w:after="0" w:line="240" w:lineRule="auto"/>
+        <w:ind w:left="540"/>
+        <w:rPr>
+          <w:rFonts w:ascii="Calibri" w:eastAsia="Times New Roman" w:hAnsi="Calibri" w:cs="Calibri"/>
+        </w:rPr>
+      </w:pPr>
+      <w:r>
+        <w:rPr>
+          <w:rFonts w:ascii="Calibri" w:eastAsia="Times New Roman" w:hAnsi="Calibri" w:cs="Calibri"/>
+        </w:rPr>
+        <w:t>Old master / retired gladiator</w:t>
+      </w:r>
+    </w:p>
+    <w:p>
+      <w:pPr>
+        <w:spacing w:after="0" w:line="240" w:lineRule="auto"/>
+        <w:ind w:left="540"/>
+        <w:rPr>
+          <w:rFonts w:ascii="Calibri" w:eastAsia="Times New Roman" w:hAnsi="Calibri" w:cs="Calibri"/>
+        </w:rPr>
+      </w:pPr>
+      <w:r>
+        <w:rPr>
+          <w:rFonts w:ascii="Calibri" w:eastAsia="Times New Roman" w:hAnsi="Calibri" w:cs="Calibri"/>
+        </w:rPr>
+        <w:t>Recruiter</w:t>
+      </w:r>
+    </w:p>
+    <w:p>
+      <w:pPr>
+        <w:spacing w:after="0" w:line="240" w:lineRule="auto"/>
+        <w:ind w:left="540"/>
+        <w:rPr>
+          <w:rFonts w:ascii="Calibri" w:eastAsia="Times New Roman" w:hAnsi="Calibri" w:cs="Calibri"/>
+        </w:rPr>
+      </w:pPr>
+      <w:r>
+        <w:rPr>
+          <w:rFonts w:ascii="Calibri" w:eastAsia="Times New Roman" w:hAnsi="Calibri" w:cs="Calibri"/>
+        </w:rPr>
+        <w:t xml:space="preserve">Munerarius </w:t>
+      </w:r>
+    </w:p>
+    <w:p>
+      <w:pPr>
+        <w:spacing w:after="0" w:line="240" w:lineRule="auto"/>
+        <w:ind w:left="540"/>
+        <w:rPr>
+          <w:rFonts w:ascii="Calibri" w:eastAsia="Times New Roman" w:hAnsi="Calibri" w:cs="Calibri"/>
+        </w:rPr>
+      </w:pPr>
+      <w:r>
+        <w:rPr>
+          <w:rFonts w:ascii="Calibri" w:eastAsia="Times New Roman" w:hAnsi="Calibri" w:cs="Calibri"/>
+        </w:rPr>
+        <w:t> </w:t>
+      </w:r>
+    </w:p>
+    <w:p>
+      <w:pPr>
+        <w:spacing w:after="0" w:line="240" w:lineRule="auto"/>
+        <w:ind w:left="540"/>
+        <w:rPr>
+          <w:rFonts w:ascii="Calibri" w:eastAsia="Times New Roman" w:hAnsi="Calibri" w:cs="Calibri"/>
+        </w:rPr>
+      </w:pPr>
+      <w:r>
+        <w:rPr>
+          <w:rFonts w:ascii="Calibri" w:eastAsia="Times New Roman" w:hAnsi="Calibri" w:cs="Calibri"/>
+        </w:rPr>
+        <w:t> </w:t>
+      </w:r>
+    </w:p>
+    <w:p>
+      <w:pPr>
+        <w:spacing w:after="0" w:line="240" w:lineRule="auto"/>
+        <w:ind w:left="540"/>
+        <w:rPr>
+          <w:rFonts w:ascii="Calibri" w:eastAsia="Times New Roman" w:hAnsi="Calibri" w:cs="Calibri"/>
+        </w:rPr>
+      </w:pPr>
+      <w:r>
+        <w:rPr>
+          <w:rFonts w:ascii="Calibri" w:eastAsia="Times New Roman" w:hAnsi="Calibri" w:cs="Calibri"/>
+        </w:rPr>
+        <w:t>Slave markets - trash a card. If you do gain + gold.</w:t>
+      </w:r>
+    </w:p>
+    <w:p>
+      <w:pPr>
+        <w:spacing w:after="0" w:line="240" w:lineRule="auto"/>
+        <w:ind w:left="540"/>
+        <w:rPr>
+          <w:rFonts w:ascii="Calibri" w:eastAsia="Times New Roman" w:hAnsi="Calibri" w:cs="Calibri"/>
+        </w:rPr>
+      </w:pPr>
+      <w:r>
+        <w:rPr>
+          <w:rFonts w:ascii="Calibri" w:eastAsia="Times New Roman" w:hAnsi="Calibri" w:cs="Calibri"/>
+        </w:rPr>
+        <w:t>Centurion</w:t>
+      </w:r>
+    </w:p>
+    <w:p>
+      <w:pPr>
+        <w:spacing w:after="0" w:line="240" w:lineRule="auto"/>
+        <w:ind w:left="540"/>
+        <w:rPr>
+          <w:rFonts w:ascii="Calibri" w:eastAsia="Times New Roman" w:hAnsi="Calibri" w:cs="Calibri"/>
+        </w:rPr>
+      </w:pPr>
+      <w:r>
+        <w:rPr>
+          <w:rFonts w:ascii="Calibri" w:eastAsia="Times New Roman" w:hAnsi="Calibri" w:cs="Calibri"/>
+        </w:rPr>
+        <w:t>Duel - the two highest combatants must fight each other, dealing simultaneous damage</w:t>
+      </w:r>
+    </w:p>
+    <w:p>
+      <w:pPr>
+        <w:spacing w:after="0" w:line="240" w:lineRule="auto"/>
+        <w:ind w:left="540"/>
+        <w:rPr>
+          <w:rFonts w:ascii="Calibri" w:eastAsia="Times New Roman" w:hAnsi="Calibri" w:cs="Calibri"/>
+        </w:rPr>
+      </w:pPr>
+      <w:r>
+        <w:rPr>
+          <w:rFonts w:ascii="Calibri" w:eastAsia="Times New Roman" w:hAnsi="Calibri" w:cs="Calibri"/>
+        </w:rPr>
+        <w:t>Showdown - everyone plays a combatant. The highest stays in the arena. All others are discarded.</w:t>
+      </w:r>
+    </w:p>
+    <w:p>
+      <w:pPr>
+        <w:spacing w:after="0" w:line="240" w:lineRule="auto"/>
+        <w:ind w:left="540"/>
+        <w:rPr>
+          <w:rFonts w:ascii="Calibri" w:eastAsia="Times New Roman" w:hAnsi="Calibri" w:cs="Calibri"/>
+        </w:rPr>
+      </w:pPr>
+      <w:proofErr w:type="spellStart"/>
+      <w:r>
+        <w:rPr>
+          <w:rFonts w:ascii="Calibri" w:eastAsia="Times New Roman" w:hAnsi="Calibri" w:cs="Calibri"/>
+        </w:rPr>
+        <w:t>Crupellarius</w:t>
+      </w:r>
+      <w:proofErr w:type="spellEnd"/>
+      <w:r>
+        <w:rPr>
+          <w:rFonts w:ascii="Calibri" w:eastAsia="Times New Roman" w:hAnsi="Calibri" w:cs="Calibri"/>
+        </w:rPr>
+        <w:t xml:space="preserve"> - heavily armored gladiator</w:t>
+      </w:r>
+    </w:p>
+    <w:p>
+      <w:pPr>
+        <w:spacing w:after="0" w:line="240" w:lineRule="auto"/>
+        <w:ind w:left="540"/>
+        <w:rPr>
+          <w:rFonts w:ascii="Calibri" w:eastAsia="Times New Roman" w:hAnsi="Calibri" w:cs="Calibri"/>
+        </w:rPr>
+      </w:pPr>
+      <w:proofErr w:type="spellStart"/>
+      <w:r>
+        <w:rPr>
+          <w:rFonts w:ascii="Calibri" w:eastAsia="Times New Roman" w:hAnsi="Calibri" w:cs="Calibri"/>
+        </w:rPr>
+        <w:t>Andabatus</w:t>
+      </w:r>
+      <w:proofErr w:type="spellEnd"/>
+      <w:r>
+        <w:rPr>
+          <w:rFonts w:ascii="Calibri" w:eastAsia="Times New Roman" w:hAnsi="Calibri" w:cs="Calibri"/>
+        </w:rPr>
+        <w:t xml:space="preserve"> - blind gladiators</w:t>
+      </w:r>
+    </w:p>
+    <w:p>
+      <w:pPr>
+        <w:spacing w:after="0" w:line="240" w:lineRule="auto"/>
+        <w:ind w:left="540"/>
+        <w:rPr>
+          <w:rFonts w:ascii="Calibri" w:eastAsia="Times New Roman" w:hAnsi="Calibri" w:cs="Calibri"/>
+        </w:rPr>
+      </w:pPr>
+      <w:proofErr w:type="spellStart"/>
+      <w:r>
+        <w:rPr>
+          <w:rFonts w:ascii="Calibri" w:eastAsia="Times New Roman" w:hAnsi="Calibri" w:cs="Calibri"/>
+        </w:rPr>
+        <w:t>Dimachaerius</w:t>
+      </w:r>
+      <w:proofErr w:type="spellEnd"/>
+      <w:r>
+        <w:rPr>
+          <w:rFonts w:ascii="Calibri" w:eastAsia="Times New Roman" w:hAnsi="Calibri" w:cs="Calibri"/>
+        </w:rPr>
+        <w:t xml:space="preserve"> - quick. Fought with two daggers</w:t>
+      </w:r>
+    </w:p>
+    <w:p>
+      <w:pPr>
+        <w:spacing w:after="0" w:line="240" w:lineRule="auto"/>
+        <w:ind w:left="540"/>
+        <w:rPr>
+          <w:rFonts w:ascii="Calibri" w:eastAsia="Times New Roman" w:hAnsi="Calibri" w:cs="Calibri"/>
+        </w:rPr>
+      </w:pPr>
+      <w:proofErr w:type="spellStart"/>
+      <w:r>
+        <w:rPr>
+          <w:rFonts w:ascii="Calibri" w:eastAsia="Times New Roman" w:hAnsi="Calibri" w:cs="Calibri"/>
+        </w:rPr>
         <w:lastRenderedPageBreak/>
-        <w:t>Hero/villain cards</w:t>
-      </w:r>
-      <w:r>
-        <w:t xml:space="preserve"> – named combatants with powerful abilities</w:t>
-      </w:r>
-    </w:p>
-    <w:p/>
-    <w:p>
-      <w:r>
-        <w:t>// Notes</w:t>
-      </w:r>
-    </w:p>
-    <w:p>
-      <w:pPr>
-        <w:pStyle w:val="ListParagraph"/>
-        <w:numPr>
-          <w:ilvl w:val="0"/>
-          <w:numId w:val="2"/>
-        </w:numPr>
-      </w:pPr>
-      <w:r>
-        <w:t xml:space="preserve">The inspiration for most of the cards comes from me looking up types of gladiators and other historical information. Since a lot of </w:t>
-      </w:r>
-      <w:r>
-        <w:t>the types are Latin, I decided it might be cool to have the names of all the cards be in Lat</w:t>
-      </w:r>
-      <w:r>
-        <w:t>in. I may end up scrapping this for simplicity, but for now I think it’s cool.</w:t>
-      </w:r>
-    </w:p>
-    <w:p>
-      <w:pPr>
-        <w:pStyle w:val="ListParagraph"/>
-        <w:numPr>
-          <w:ilvl w:val="0"/>
-          <w:numId w:val="2"/>
-        </w:numPr>
-      </w:pPr>
-      <w:r>
-        <w:t xml:space="preserve">I am still working on fleshing out the cards and making more of them. I am trying to balance things so the game has enough cards for there to be a variety, but not too many. </w:t>
-      </w:r>
-      <w:r>
-        <w:t>I also need to add a lot more non-combatant cards because right now that is most of what I have.</w:t>
-      </w:r>
-    </w:p>
-    <w:p/>
-    <w:p>
-      <w:pPr>
-        <w:spacing w:after="0" w:line="240" w:lineRule="auto"/>
-        <w:rPr>
-          <w:rFonts w:ascii="Calibri" w:eastAsia="Times New Roman" w:hAnsi="Calibri" w:cs="Calibri"/>
-        </w:rPr>
-      </w:pPr>
-      <w:r>
-        <w:rPr>
-          <w:rFonts w:ascii="Calibri" w:eastAsia="Times New Roman" w:hAnsi="Calibri" w:cs="Calibri"/>
-        </w:rPr>
-        <w:t>// Card ideas</w:t>
-      </w:r>
-    </w:p>
-    <w:p>
-      <w:pPr>
-        <w:spacing w:after="0" w:line="240" w:lineRule="auto"/>
-        <w:rPr>
-          <w:rFonts w:ascii="Calibri" w:eastAsia="Times New Roman" w:hAnsi="Calibri" w:cs="Calibri"/>
-        </w:rPr>
-      </w:pPr>
-      <w:r>
-        <w:rPr>
-          <w:rFonts w:ascii="Calibri" w:eastAsia="Times New Roman" w:hAnsi="Calibri" w:cs="Calibri"/>
-        </w:rPr>
-        <w:t>These are cards I am thinking about adding to the game. Some of them are also in the gladiator type list.</w:t>
-      </w:r>
-    </w:p>
-    <w:p>
-      <w:pPr>
-        <w:spacing w:after="0" w:line="240" w:lineRule="auto"/>
-        <w:rPr>
-          <w:rFonts w:ascii="Calibri" w:eastAsia="Times New Roman" w:hAnsi="Calibri" w:cs="Calibri"/>
-        </w:rPr>
-      </w:pPr>
-      <w:r>
-        <w:rPr>
-          <w:rFonts w:ascii="Calibri" w:eastAsia="Times New Roman" w:hAnsi="Calibri" w:cs="Calibri"/>
-        </w:rPr>
-        <w:t> </w:t>
-      </w:r>
-    </w:p>
-    <w:p>
-      <w:pPr>
-        <w:spacing w:after="0" w:line="240" w:lineRule="auto"/>
-        <w:ind w:left="540"/>
-        <w:rPr>
-          <w:rFonts w:ascii="Calibri" w:eastAsia="Times New Roman" w:hAnsi="Calibri" w:cs="Calibri"/>
-        </w:rPr>
-      </w:pPr>
-      <w:r>
-        <w:rPr>
-          <w:rFonts w:ascii="Calibri" w:eastAsia="Times New Roman" w:hAnsi="Calibri" w:cs="Calibri"/>
-        </w:rPr>
-        <w:t>Sparring partner</w:t>
-      </w:r>
-    </w:p>
-    <w:p>
-      <w:pPr>
-        <w:spacing w:after="0" w:line="240" w:lineRule="auto"/>
-        <w:ind w:left="540"/>
-        <w:rPr>
-          <w:rFonts w:ascii="Calibri" w:eastAsia="Times New Roman" w:hAnsi="Calibri" w:cs="Calibri"/>
-        </w:rPr>
-      </w:pPr>
-      <w:r>
-        <w:rPr>
-          <w:rFonts w:ascii="Calibri" w:eastAsia="Times New Roman" w:hAnsi="Calibri" w:cs="Calibri"/>
-        </w:rPr>
-        <w:t>Old master / retired gladiator</w:t>
-      </w:r>
-    </w:p>
-    <w:p>
-      <w:pPr>
-        <w:spacing w:after="0" w:line="240" w:lineRule="auto"/>
-        <w:ind w:left="540"/>
-        <w:rPr>
-          <w:rFonts w:ascii="Calibri" w:eastAsia="Times New Roman" w:hAnsi="Calibri" w:cs="Calibri"/>
-        </w:rPr>
-      </w:pPr>
-      <w:r>
-        <w:rPr>
-          <w:rFonts w:ascii="Calibri" w:eastAsia="Times New Roman" w:hAnsi="Calibri" w:cs="Calibri"/>
-        </w:rPr>
-        <w:t>Recruiter</w:t>
-      </w:r>
-    </w:p>
-    <w:p>
-      <w:pPr>
-        <w:spacing w:after="0" w:line="240" w:lineRule="auto"/>
-        <w:ind w:left="540"/>
-        <w:rPr>
-          <w:rFonts w:ascii="Calibri" w:eastAsia="Times New Roman" w:hAnsi="Calibri" w:cs="Calibri"/>
-        </w:rPr>
-      </w:pPr>
-      <w:r>
-        <w:rPr>
-          <w:rFonts w:ascii="Calibri" w:eastAsia="Times New Roman" w:hAnsi="Calibri" w:cs="Calibri"/>
-        </w:rPr>
-        <w:t xml:space="preserve">Munerarius </w:t>
-      </w:r>
-    </w:p>
-    <w:p>
-      <w:pPr>
-        <w:spacing w:after="0" w:line="240" w:lineRule="auto"/>
-        <w:ind w:left="540"/>
-        <w:rPr>
-          <w:rFonts w:ascii="Calibri" w:eastAsia="Times New Roman" w:hAnsi="Calibri" w:cs="Calibri"/>
-        </w:rPr>
-      </w:pPr>
-      <w:r>
-        <w:rPr>
-          <w:rFonts w:ascii="Calibri" w:eastAsia="Times New Roman" w:hAnsi="Calibri" w:cs="Calibri"/>
-        </w:rPr>
-        <w:t> </w:t>
-      </w:r>
-    </w:p>
-    <w:p>
-      <w:pPr>
-        <w:spacing w:after="0" w:line="240" w:lineRule="auto"/>
-        <w:ind w:left="540"/>
-        <w:rPr>
-          <w:rFonts w:ascii="Calibri" w:eastAsia="Times New Roman" w:hAnsi="Calibri" w:cs="Calibri"/>
-        </w:rPr>
-      </w:pPr>
-      <w:r>
-        <w:rPr>
-          <w:rFonts w:ascii="Calibri" w:eastAsia="Times New Roman" w:hAnsi="Calibri" w:cs="Calibri"/>
-        </w:rPr>
-        <w:t> </w:t>
-      </w:r>
-    </w:p>
-    <w:p>
-      <w:pPr>
-        <w:spacing w:after="0" w:line="240" w:lineRule="auto"/>
-        <w:ind w:left="540"/>
-        <w:rPr>
-          <w:rFonts w:ascii="Calibri" w:eastAsia="Times New Roman" w:hAnsi="Calibri" w:cs="Calibri"/>
-        </w:rPr>
-      </w:pPr>
-      <w:r>
-        <w:rPr>
-          <w:rFonts w:ascii="Calibri" w:eastAsia="Times New Roman" w:hAnsi="Calibri" w:cs="Calibri"/>
-        </w:rPr>
-        <w:t>Slave markets - trash a card. If you do gain + gold.</w:t>
-      </w:r>
-    </w:p>
-    <w:p>
-      <w:pPr>
-        <w:spacing w:after="0" w:line="240" w:lineRule="auto"/>
-        <w:ind w:left="540"/>
-        <w:rPr>
-          <w:rFonts w:ascii="Calibri" w:eastAsia="Times New Roman" w:hAnsi="Calibri" w:cs="Calibri"/>
-        </w:rPr>
-      </w:pPr>
-      <w:r>
-        <w:rPr>
-          <w:rFonts w:ascii="Calibri" w:eastAsia="Times New Roman" w:hAnsi="Calibri" w:cs="Calibri"/>
-        </w:rPr>
-        <w:t>Centurion</w:t>
-      </w:r>
-    </w:p>
-    <w:p>
-      <w:pPr>
-        <w:spacing w:after="0" w:line="240" w:lineRule="auto"/>
-        <w:ind w:left="540"/>
-        <w:rPr>
-          <w:rFonts w:ascii="Calibri" w:eastAsia="Times New Roman" w:hAnsi="Calibri" w:cs="Calibri"/>
-        </w:rPr>
-      </w:pPr>
-      <w:r>
-        <w:rPr>
-          <w:rFonts w:ascii="Calibri" w:eastAsia="Times New Roman" w:hAnsi="Calibri" w:cs="Calibri"/>
-        </w:rPr>
-        <w:t>Duel - the two highest combatants must fight each other, dealing simultaneous damage</w:t>
-      </w:r>
-    </w:p>
-    <w:p>
-      <w:pPr>
-        <w:spacing w:after="0" w:line="240" w:lineRule="auto"/>
-        <w:ind w:left="540"/>
-        <w:rPr>
-          <w:rFonts w:ascii="Calibri" w:eastAsia="Times New Roman" w:hAnsi="Calibri" w:cs="Calibri"/>
-        </w:rPr>
-      </w:pPr>
-      <w:r>
-        <w:rPr>
-          <w:rFonts w:ascii="Calibri" w:eastAsia="Times New Roman" w:hAnsi="Calibri" w:cs="Calibri"/>
-        </w:rPr>
-        <w:t>Showdown - everyone plays a combatant. The highest stays in the arena. All others are discarded.</w:t>
-      </w:r>
-    </w:p>
-    <w:p>
-      <w:pPr>
-        <w:spacing w:after="0" w:line="240" w:lineRule="auto"/>
-        <w:ind w:left="540"/>
-        <w:rPr>
-          <w:rFonts w:ascii="Calibri" w:eastAsia="Times New Roman" w:hAnsi="Calibri" w:cs="Calibri"/>
-        </w:rPr>
-      </w:pPr>
-      <w:r>
-        <w:rPr>
-          <w:rFonts w:ascii="Calibri" w:eastAsia="Times New Roman" w:hAnsi="Calibri" w:cs="Calibri"/>
-        </w:rPr>
-        <w:t>Crupellarius - heavily armored gladiator</w:t>
-      </w:r>
-    </w:p>
-    <w:p>
-      <w:pPr>
-        <w:spacing w:after="0" w:line="240" w:lineRule="auto"/>
-        <w:ind w:left="540"/>
-        <w:rPr>
-          <w:rFonts w:ascii="Calibri" w:eastAsia="Times New Roman" w:hAnsi="Calibri" w:cs="Calibri"/>
-        </w:rPr>
-      </w:pPr>
-      <w:r>
-        <w:rPr>
-          <w:rFonts w:ascii="Calibri" w:eastAsia="Times New Roman" w:hAnsi="Calibri" w:cs="Calibri"/>
-        </w:rPr>
-        <w:t>Andabatus - blind gladiators</w:t>
-      </w:r>
-    </w:p>
-    <w:p>
-      <w:pPr>
-        <w:spacing w:after="0" w:line="240" w:lineRule="auto"/>
-        <w:ind w:left="540"/>
-        <w:rPr>
-          <w:rFonts w:ascii="Calibri" w:eastAsia="Times New Roman" w:hAnsi="Calibri" w:cs="Calibri"/>
-        </w:rPr>
-      </w:pPr>
-      <w:r>
-        <w:rPr>
-          <w:rFonts w:ascii="Calibri" w:eastAsia="Times New Roman" w:hAnsi="Calibri" w:cs="Calibri"/>
-        </w:rPr>
-        <w:t>Dimachaerius - quick. Fought with two daggers</w:t>
-      </w:r>
-    </w:p>
-    <w:p>
-      <w:pPr>
-        <w:spacing w:after="0" w:line="240" w:lineRule="auto"/>
-        <w:ind w:left="540"/>
-        <w:rPr>
-          <w:rFonts w:ascii="Calibri" w:eastAsia="Times New Roman" w:hAnsi="Calibri" w:cs="Calibri"/>
-        </w:rPr>
-      </w:pPr>
-      <w:r>
-        <w:rPr>
-          <w:rFonts w:ascii="Calibri" w:eastAsia="Times New Roman" w:hAnsi="Calibri" w:cs="Calibri"/>
-        </w:rPr>
-        <w:t>Noxii - criminals forced to fight in the arena</w:t>
+        <w:t>Noxii</w:t>
+      </w:r>
+      <w:proofErr w:type="spellEnd"/>
+      <w:r>
+        <w:rPr>
+          <w:rFonts w:ascii="Calibri" w:eastAsia="Times New Roman" w:hAnsi="Calibri" w:cs="Calibri"/>
+        </w:rPr>
+        <w:t xml:space="preserve"> - criminals forced to fight in the arena</w:t>
       </w:r>
     </w:p>
     <w:p>
@@ -2078,12 +2401,14 @@
           <w:rFonts w:ascii="Calibri" w:eastAsia="Times New Roman" w:hAnsi="Calibri" w:cs="Calibri"/>
         </w:rPr>
       </w:pPr>
+      <w:proofErr w:type="spellStart"/>
       <w:r>
         <w:rPr>
           <w:rFonts w:ascii="Calibri" w:eastAsia="Times New Roman" w:hAnsi="Calibri" w:cs="Calibri"/>
         </w:rPr>
         <w:t>Missio</w:t>
       </w:r>
+      <w:proofErr w:type="spellEnd"/>
     </w:p>
     <w:p>
       <w:pPr>
@@ -2102,7 +2427,33 @@
         <w:rPr>
           <w:rFonts w:ascii="Calibri" w:eastAsia="Times New Roman" w:hAnsi="Calibri" w:cs="Calibri"/>
         </w:rPr>
-        <w:t xml:space="preserve">A gladiator who acknowledged defeat could request the munerarius to stop the fight and send him alive (missus) from the arena. If he had not fallen he could be "sent away standing" (stans missus). </w:t>
+        <w:t xml:space="preserve">A gladiator who acknowledged defeat could request the </w:t>
+      </w:r>
+      <w:proofErr w:type="spellStart"/>
+      <w:r>
+        <w:rPr>
+          <w:rFonts w:ascii="Calibri" w:eastAsia="Times New Roman" w:hAnsi="Calibri" w:cs="Calibri"/>
+        </w:rPr>
+        <w:t>munerarius</w:t>
+      </w:r>
+      <w:proofErr w:type="spellEnd"/>
+      <w:r>
+        <w:rPr>
+          <w:rFonts w:ascii="Calibri" w:eastAsia="Times New Roman" w:hAnsi="Calibri" w:cs="Calibri"/>
+        </w:rPr>
+        <w:t xml:space="preserve"> to stop the fight and send him alive (missus) from the arena. If he had not </w:t>
+      </w:r>
+      <w:r>
+        <w:rPr>
+          <w:rFonts w:ascii="Calibri" w:eastAsia="Times New Roman" w:hAnsi="Calibri" w:cs="Calibri"/>
+        </w:rPr>
+        <w:t>fallen,</w:t>
+      </w:r>
+      <w:r>
+        <w:rPr>
+          <w:rFonts w:ascii="Calibri" w:eastAsia="Times New Roman" w:hAnsi="Calibri" w:cs="Calibri"/>
+        </w:rPr>
+        <w:t xml:space="preserve"> he could be "sent away standing" (stans missus). </w:t>
       </w:r>
     </w:p>
     <w:p>
@@ -2122,8 +2473,30 @@
         <w:rPr>
           <w:rFonts w:ascii="Calibri" w:eastAsia="Times New Roman" w:hAnsi="Calibri" w:cs="Calibri"/>
         </w:rPr>
-        <w:t xml:space="preserve"> Pugnare ad digitum</w:t>
-      </w:r>
+        <w:t xml:space="preserve"> </w:t>
+      </w:r>
+      <w:proofErr w:type="spellStart"/>
+      <w:r>
+        <w:rPr>
+          <w:rFonts w:ascii="Calibri" w:eastAsia="Times New Roman" w:hAnsi="Calibri" w:cs="Calibri"/>
+        </w:rPr>
+        <w:t>Pugnare</w:t>
+      </w:r>
+      <w:proofErr w:type="spellEnd"/>
+      <w:r>
+        <w:rPr>
+          <w:rFonts w:ascii="Calibri" w:eastAsia="Times New Roman" w:hAnsi="Calibri" w:cs="Calibri"/>
+        </w:rPr>
+        <w:t xml:space="preserve"> ad </w:t>
+      </w:r>
+      <w:proofErr w:type="spellStart"/>
+      <w:r>
+        <w:rPr>
+          <w:rFonts w:ascii="Calibri" w:eastAsia="Times New Roman" w:hAnsi="Calibri" w:cs="Calibri"/>
+        </w:rPr>
+        <w:t>digitum</w:t>
+      </w:r>
+      <w:proofErr w:type="spellEnd"/>
     </w:p>
     <w:p>
       <w:pPr>
@@ -2142,7 +2515,21 @@
         <w:rPr>
           <w:rFonts w:ascii="Calibri" w:eastAsia="Times New Roman" w:hAnsi="Calibri" w:cs="Calibri"/>
         </w:rPr>
-        <w:t>"To fight to the finger." Combat took place until the defeated gladiator raised his finger (or his hand or whole arm) to signal the munerarius to stop the fight.</w:t>
+        <w:t xml:space="preserve">"To fight to the finger." Combat took place until the defeated gladiator raised his finger (or his hand or whole arm) to signal the </w:t>
+      </w:r>
+      <w:proofErr w:type="spellStart"/>
+      <w:r>
+        <w:rPr>
+          <w:rFonts w:ascii="Calibri" w:eastAsia="Times New Roman" w:hAnsi="Calibri" w:cs="Calibri"/>
+        </w:rPr>
+        <w:t>munerarius</w:t>
+      </w:r>
+      <w:proofErr w:type="spellEnd"/>
+      <w:r>
+        <w:rPr>
+          <w:rFonts w:ascii="Calibri" w:eastAsia="Times New Roman" w:hAnsi="Calibri" w:cs="Calibri"/>
+        </w:rPr>
+        <w:t xml:space="preserve"> to stop the fight.</w:t>
       </w:r>
     </w:p>
     <w:p>
@@ -2158,11 +2545,19 @@
           <w:rFonts w:ascii="Calibri" w:eastAsia="Times New Roman" w:hAnsi="Calibri" w:cs="Calibri"/>
         </w:rPr>
       </w:pPr>
-      <w:r>
-        <w:rPr>
-          <w:rFonts w:ascii="Calibri" w:eastAsia="Times New Roman" w:hAnsi="Calibri" w:cs="Calibri"/>
-        </w:rPr>
-        <w:t>Pollice verso</w:t>
+      <w:proofErr w:type="spellStart"/>
+      <w:r>
+        <w:rPr>
+          <w:rFonts w:ascii="Calibri" w:eastAsia="Times New Roman" w:hAnsi="Calibri" w:cs="Calibri"/>
+        </w:rPr>
+        <w:t>Pollice</w:t>
+      </w:r>
+      <w:proofErr w:type="spellEnd"/>
+      <w:r>
+        <w:rPr>
+          <w:rFonts w:ascii="Calibri" w:eastAsia="Times New Roman" w:hAnsi="Calibri" w:cs="Calibri"/>
+        </w:rPr>
+        <w:t xml:space="preserve"> verso</w:t>
       </w:r>
     </w:p>
     <w:p>
@@ -2182,14 +2577,21 @@
         <w:rPr>
           <w:rFonts w:ascii="Calibri" w:eastAsia="Times New Roman" w:hAnsi="Calibri" w:cs="Calibri"/>
         </w:rPr>
-        <w:t xml:space="preserve">"With thumb turned." Which way (up? down? in? out?) is not clear, and remains a source of debate in gladiatorial literature, although most authors seem to assume that the thumb is </w:t>
-      </w:r>
-      <w:r>
-        <w:rPr>
-          <w:rFonts w:ascii="Calibri" w:eastAsia="Times New Roman" w:hAnsi="Calibri" w:cs="Calibri"/>
-        </w:rPr>
-        <w:lastRenderedPageBreak/>
-        <w:t xml:space="preserve">turned down. This is the signal (along with yelling) by which the crowd expressed its opinion that a gladiator should not be granted missio. </w:t>
+        <w:t xml:space="preserve">"With thumb turned." Which way (up? down? in? out?) is not clear, and remains a source of debate in gladiatorial literature, although most authors seem to assume that the thumb is turned down. This is the signal (along with yelling) by which the crowd expressed its opinion that a gladiator should not be granted </w:t>
+      </w:r>
+      <w:proofErr w:type="spellStart"/>
+      <w:r>
+        <w:rPr>
+          <w:rFonts w:ascii="Calibri" w:eastAsia="Times New Roman" w:hAnsi="Calibri" w:cs="Calibri"/>
+        </w:rPr>
+        <w:t>missio</w:t>
+      </w:r>
+      <w:proofErr w:type="spellEnd"/>
+      <w:r>
+        <w:rPr>
+          <w:rFonts w:ascii="Calibri" w:eastAsia="Times New Roman" w:hAnsi="Calibri" w:cs="Calibri"/>
+        </w:rPr>
+        <w:t xml:space="preserve">. </w:t>
       </w:r>
     </w:p>
     <w:p>
@@ -2205,12 +2607,28 @@
           <w:rFonts w:ascii="Calibri" w:eastAsia="Times New Roman" w:hAnsi="Calibri" w:cs="Calibri"/>
         </w:rPr>
       </w:pPr>
-      <w:r>
-        <w:rPr>
-          <w:rFonts w:ascii="Calibri" w:eastAsia="Times New Roman" w:hAnsi="Calibri" w:cs="Calibri"/>
-        </w:rPr>
-        <w:t>Recipere ferrum</w:t>
-      </w:r>
+      <w:proofErr w:type="spellStart"/>
+      <w:r>
+        <w:rPr>
+          <w:rFonts w:ascii="Calibri" w:eastAsia="Times New Roman" w:hAnsi="Calibri" w:cs="Calibri"/>
+        </w:rPr>
+        <w:t>Recipere</w:t>
+      </w:r>
+      <w:proofErr w:type="spellEnd"/>
+      <w:r>
+        <w:rPr>
+          <w:rFonts w:ascii="Calibri" w:eastAsia="Times New Roman" w:hAnsi="Calibri" w:cs="Calibri"/>
+        </w:rPr>
+        <w:t xml:space="preserve"> </w:t>
+      </w:r>
+      <w:proofErr w:type="spellStart"/>
+      <w:r>
+        <w:rPr>
+          <w:rFonts w:ascii="Calibri" w:eastAsia="Times New Roman" w:hAnsi="Calibri" w:cs="Calibri"/>
+        </w:rPr>
+        <w:t>ferrum</w:t>
+      </w:r>
+      <w:proofErr w:type="spellEnd"/>
     </w:p>
     <w:p>
       <w:pPr>
@@ -2229,7 +2647,21 @@
         <w:rPr>
           <w:rFonts w:ascii="Calibri" w:eastAsia="Times New Roman" w:hAnsi="Calibri" w:cs="Calibri"/>
         </w:rPr>
-        <w:t xml:space="preserve">To receive the iron (the weapon). A defeated gladiator who was refused missio was expected to kneel and courageously accept death. His victorious opponent would stab him or cut his throat. </w:t>
+        <w:t xml:space="preserve">To receive the iron (the weapon). A defeated gladiator who was refused </w:t>
+      </w:r>
+      <w:proofErr w:type="spellStart"/>
+      <w:r>
+        <w:rPr>
+          <w:rFonts w:ascii="Calibri" w:eastAsia="Times New Roman" w:hAnsi="Calibri" w:cs="Calibri"/>
+        </w:rPr>
+        <w:t>missio</w:t>
+      </w:r>
+      <w:proofErr w:type="spellEnd"/>
+      <w:r>
+        <w:rPr>
+          <w:rFonts w:ascii="Calibri" w:eastAsia="Times New Roman" w:hAnsi="Calibri" w:cs="Calibri"/>
+        </w:rPr>
+        <w:t xml:space="preserve"> was expected to kneel and courageously accept death. His victorious opponent would stab him or cut his throat. </w:t>
       </w:r>
     </w:p>
     <w:p>
@@ -2249,8 +2681,16 @@
         <w:rPr>
           <w:rFonts w:ascii="Calibri" w:eastAsia="Times New Roman" w:hAnsi="Calibri" w:cs="Calibri"/>
         </w:rPr>
-        <w:t>Signum pugnae</w:t>
-      </w:r>
+        <w:t xml:space="preserve">Signum </w:t>
+      </w:r>
+      <w:proofErr w:type="spellStart"/>
+      <w:r>
+        <w:rPr>
+          <w:rFonts w:ascii="Calibri" w:eastAsia="Times New Roman" w:hAnsi="Calibri" w:cs="Calibri"/>
+        </w:rPr>
+        <w:t>pugnae</w:t>
+      </w:r>
+      <w:proofErr w:type="spellEnd"/>
     </w:p>
     <w:p>
       <w:pPr>
@@ -2269,7 +2709,21 @@
         <w:rPr>
           <w:rFonts w:ascii="Calibri" w:eastAsia="Times New Roman" w:hAnsi="Calibri" w:cs="Calibri"/>
         </w:rPr>
-        <w:t xml:space="preserve">The signal given by the munerarius for combat to begin. It is not always clear what form this took, and it may have varied. </w:t>
+        <w:t xml:space="preserve">The signal given by the </w:t>
+      </w:r>
+      <w:proofErr w:type="spellStart"/>
+      <w:r>
+        <w:rPr>
+          <w:rFonts w:ascii="Calibri" w:eastAsia="Times New Roman" w:hAnsi="Calibri" w:cs="Calibri"/>
+        </w:rPr>
+        <w:t>munerarius</w:t>
+      </w:r>
+      <w:proofErr w:type="spellEnd"/>
+      <w:r>
+        <w:rPr>
+          <w:rFonts w:ascii="Calibri" w:eastAsia="Times New Roman" w:hAnsi="Calibri" w:cs="Calibri"/>
+        </w:rPr>
+        <w:t xml:space="preserve"> for combat to begin. It is not always clear what form this took, and it may have varied. </w:t>
       </w:r>
     </w:p>
     <w:p>
@@ -2289,8 +2743,16 @@
         <w:rPr>
           <w:rFonts w:ascii="Calibri" w:eastAsia="Times New Roman" w:hAnsi="Calibri" w:cs="Calibri"/>
         </w:rPr>
-        <w:t>Sine missione</w:t>
-      </w:r>
+        <w:t xml:space="preserve">Sine </w:t>
+      </w:r>
+      <w:proofErr w:type="spellStart"/>
+      <w:r>
+        <w:rPr>
+          <w:rFonts w:ascii="Calibri" w:eastAsia="Times New Roman" w:hAnsi="Calibri" w:cs="Calibri"/>
+        </w:rPr>
+        <w:t>missione</w:t>
+      </w:r>
+      <w:proofErr w:type="spellEnd"/>
     </w:p>
     <w:p>
       <w:pPr>
@@ -2309,7 +2771,21 @@
         <w:rPr>
           <w:rFonts w:ascii="Calibri" w:eastAsia="Times New Roman" w:hAnsi="Calibri" w:cs="Calibri"/>
         </w:rPr>
-        <w:t xml:space="preserve">"Without missio:" a fight with no possibility of a reprieve for the loser. </w:t>
+        <w:t xml:space="preserve">"Without </w:t>
+      </w:r>
+      <w:proofErr w:type="spellStart"/>
+      <w:r>
+        <w:rPr>
+          <w:rFonts w:ascii="Calibri" w:eastAsia="Times New Roman" w:hAnsi="Calibri" w:cs="Calibri"/>
+        </w:rPr>
+        <w:t>missio</w:t>
+      </w:r>
+      <w:proofErr w:type="spellEnd"/>
+      <w:r>
+        <w:rPr>
+          <w:rFonts w:ascii="Calibri" w:eastAsia="Times New Roman" w:hAnsi="Calibri" w:cs="Calibri"/>
+        </w:rPr>
+        <w:t xml:space="preserve">:" a fight with no possibility of a reprieve for the loser. </w:t>
       </w:r>
     </w:p>
     <w:p>
@@ -2325,12 +2801,28 @@
           <w:rFonts w:ascii="Calibri" w:eastAsia="Times New Roman" w:hAnsi="Calibri" w:cs="Calibri"/>
         </w:rPr>
       </w:pPr>
-      <w:r>
-        <w:rPr>
-          <w:rFonts w:ascii="Calibri" w:eastAsia="Times New Roman" w:hAnsi="Calibri" w:cs="Calibri"/>
-        </w:rPr>
-        <w:t>Stantes missi</w:t>
-      </w:r>
+      <w:proofErr w:type="spellStart"/>
+      <w:r>
+        <w:rPr>
+          <w:rFonts w:ascii="Calibri" w:eastAsia="Times New Roman" w:hAnsi="Calibri" w:cs="Calibri"/>
+        </w:rPr>
+        <w:t>Stantes</w:t>
+      </w:r>
+      <w:proofErr w:type="spellEnd"/>
+      <w:r>
+        <w:rPr>
+          <w:rFonts w:ascii="Calibri" w:eastAsia="Times New Roman" w:hAnsi="Calibri" w:cs="Calibri"/>
+        </w:rPr>
+        <w:t xml:space="preserve"> </w:t>
+      </w:r>
+      <w:proofErr w:type="spellStart"/>
+      <w:r>
+        <w:rPr>
+          <w:rFonts w:ascii="Calibri" w:eastAsia="Times New Roman" w:hAnsi="Calibri" w:cs="Calibri"/>
+        </w:rPr>
+        <w:t>missi</w:t>
+      </w:r>
+      <w:proofErr w:type="spellEnd"/>
     </w:p>
     <w:p>
       <w:pPr>
@@ -2369,8 +2861,16 @@
         <w:rPr>
           <w:rFonts w:ascii="Calibri" w:eastAsia="Times New Roman" w:hAnsi="Calibri" w:cs="Calibri"/>
         </w:rPr>
-        <w:t>Familia gladiatorium</w:t>
-      </w:r>
+        <w:t xml:space="preserve">Familia </w:t>
+      </w:r>
+      <w:proofErr w:type="spellStart"/>
+      <w:r>
+        <w:rPr>
+          <w:rFonts w:ascii="Calibri" w:eastAsia="Times New Roman" w:hAnsi="Calibri" w:cs="Calibri"/>
+        </w:rPr>
+        <w:t>gladiatorium</w:t>
+      </w:r>
+      <w:proofErr w:type="spellEnd"/>
     </w:p>
     <w:p>
       <w:pPr>
@@ -2405,12 +2905,14 @@
           <w:rFonts w:ascii="Calibri" w:eastAsia="Times New Roman" w:hAnsi="Calibri" w:cs="Calibri"/>
         </w:rPr>
       </w:pPr>
+      <w:proofErr w:type="spellStart"/>
       <w:r>
         <w:rPr>
           <w:rFonts w:ascii="Calibri" w:eastAsia="Times New Roman" w:hAnsi="Calibri" w:cs="Calibri"/>
         </w:rPr>
         <w:t>Liberatio</w:t>
       </w:r>
+      <w:proofErr w:type="spellEnd"/>
     </w:p>
     <w:p>
       <w:pPr>
@@ -2445,12 +2947,14 @@
           <w:rFonts w:ascii="Calibri" w:eastAsia="Times New Roman" w:hAnsi="Calibri" w:cs="Calibri"/>
         </w:rPr>
       </w:pPr>
+      <w:proofErr w:type="spellStart"/>
       <w:r>
         <w:rPr>
           <w:rFonts w:ascii="Calibri" w:eastAsia="Times New Roman" w:hAnsi="Calibri" w:cs="Calibri"/>
         </w:rPr>
         <w:t>Rudiarius</w:t>
       </w:r>
+      <w:proofErr w:type="spellEnd"/>
     </w:p>
     <w:p>
       <w:pPr>
@@ -2469,7 +2973,63 @@
         <w:rPr>
           <w:rFonts w:ascii="Calibri" w:eastAsia="Times New Roman" w:hAnsi="Calibri" w:cs="Calibri"/>
         </w:rPr>
-        <w:t xml:space="preserve">A gladiator who had received a rudis and was therefore an experienced volunteer, especially worth watching. There was a hierarchy of experienced rudiarii within a familia of gladiators, and rudiarii could become trainers, helpers, and arbiters of fights. They were no longer required to keep fighting themselves. </w:t>
+        <w:t xml:space="preserve">A gladiator who had received a </w:t>
+      </w:r>
+      <w:proofErr w:type="spellStart"/>
+      <w:r>
+        <w:rPr>
+          <w:rFonts w:ascii="Calibri" w:eastAsia="Times New Roman" w:hAnsi="Calibri" w:cs="Calibri"/>
+        </w:rPr>
+        <w:t>rudis</w:t>
+      </w:r>
+      <w:proofErr w:type="spellEnd"/>
+      <w:r>
+        <w:rPr>
+          <w:rFonts w:ascii="Calibri" w:eastAsia="Times New Roman" w:hAnsi="Calibri" w:cs="Calibri"/>
+        </w:rPr>
+        <w:t xml:space="preserve"> and was therefore an experienced volunteer, especially worth watching. There was a hierarchy of experienced </w:t>
+      </w:r>
+      <w:proofErr w:type="spellStart"/>
+      <w:r>
+        <w:rPr>
+          <w:rFonts w:ascii="Calibri" w:eastAsia="Times New Roman" w:hAnsi="Calibri" w:cs="Calibri"/>
+        </w:rPr>
+        <w:t>rudiarii</w:t>
+      </w:r>
+      <w:proofErr w:type="spellEnd"/>
+      <w:r>
+        <w:rPr>
+          <w:rFonts w:ascii="Calibri" w:eastAsia="Times New Roman" w:hAnsi="Calibri" w:cs="Calibri"/>
+        </w:rPr>
+        <w:t xml:space="preserve"> within a </w:t>
+      </w:r>
+      <w:proofErr w:type="spellStart"/>
+      <w:r>
+        <w:rPr>
+          <w:rFonts w:ascii="Calibri" w:eastAsia="Times New Roman" w:hAnsi="Calibri" w:cs="Calibri"/>
+        </w:rPr>
+        <w:t>familia</w:t>
+      </w:r>
+      <w:proofErr w:type="spellEnd"/>
+      <w:r>
+        <w:rPr>
+          <w:rFonts w:ascii="Calibri" w:eastAsia="Times New Roman" w:hAnsi="Calibri" w:cs="Calibri"/>
+        </w:rPr>
+        <w:t xml:space="preserve"> of gladiators, and </w:t>
+      </w:r>
+      <w:proofErr w:type="spellStart"/>
+      <w:r>
+        <w:rPr>
+          <w:rFonts w:ascii="Calibri" w:eastAsia="Times New Roman" w:hAnsi="Calibri" w:cs="Calibri"/>
+        </w:rPr>
+        <w:t>rudiarii</w:t>
+      </w:r>
+      <w:proofErr w:type="spellEnd"/>
+      <w:r>
+        <w:rPr>
+          <w:rFonts w:ascii="Calibri" w:eastAsia="Times New Roman" w:hAnsi="Calibri" w:cs="Calibri"/>
+        </w:rPr>
+        <w:t xml:space="preserve"> could become trainers, helpers, and arbiters of fights. They were no longer required to keep fighting themselves. </w:t>
       </w:r>
     </w:p>
     <w:p>
@@ -2485,12 +3045,14 @@
           <w:rFonts w:ascii="Calibri" w:eastAsia="Times New Roman" w:hAnsi="Calibri" w:cs="Calibri"/>
         </w:rPr>
       </w:pPr>
+      <w:proofErr w:type="spellStart"/>
       <w:r>
         <w:rPr>
           <w:rFonts w:ascii="Calibri" w:eastAsia="Times New Roman" w:hAnsi="Calibri" w:cs="Calibri"/>
         </w:rPr>
         <w:t>Tiro</w:t>
       </w:r>
+      <w:proofErr w:type="spellEnd"/>
     </w:p>
     <w:p>
       <w:pPr>
@@ -2549,7 +3111,21 @@
         <w:rPr>
           <w:rFonts w:ascii="Calibri" w:eastAsia="Times New Roman" w:hAnsi="Calibri" w:cs="Calibri"/>
         </w:rPr>
-        <w:t xml:space="preserve">The giver of the games, a member of the upper orders acting privately (rare after the Republic) or in his official capacity as a magistrate or priest, or the emperor. Outside Rome, munerarii were generally municipal and provincial priests of the imperial cult, or local governors. </w:t>
+        <w:t xml:space="preserve">The giver of the games, a member of the upper orders acting privately (rare after the Republic) or in his official capacity as a magistrate or priest, or the emperor. Outside Rome, </w:t>
+      </w:r>
+      <w:proofErr w:type="spellStart"/>
+      <w:r>
+        <w:rPr>
+          <w:rFonts w:ascii="Calibri" w:eastAsia="Times New Roman" w:hAnsi="Calibri" w:cs="Calibri"/>
+        </w:rPr>
+        <w:t>munerarii</w:t>
+      </w:r>
+      <w:proofErr w:type="spellEnd"/>
+      <w:r>
+        <w:rPr>
+          <w:rFonts w:ascii="Calibri" w:eastAsia="Times New Roman" w:hAnsi="Calibri" w:cs="Calibri"/>
+        </w:rPr>
+        <w:t xml:space="preserve"> were generally municipal and provincial priests of the imperial cult, or local governors. </w:t>
       </w:r>
     </w:p>
     <w:p>
@@ -2569,6 +3145,7 @@
         <w:rPr>
           <w:rFonts w:ascii="Calibri" w:eastAsia="Times New Roman" w:hAnsi="Calibri" w:cs="Calibri"/>
         </w:rPr>
+        <w:lastRenderedPageBreak/>
         <w:t>Name also given to owners of gladiators</w:t>
       </w:r>
     </w:p>
@@ -2585,12 +3162,28 @@
           <w:rFonts w:ascii="Calibri" w:eastAsia="Times New Roman" w:hAnsi="Calibri" w:cs="Calibri"/>
         </w:rPr>
       </w:pPr>
-      <w:r>
-        <w:rPr>
-          <w:rFonts w:ascii="Calibri" w:eastAsia="Times New Roman" w:hAnsi="Calibri" w:cs="Calibri"/>
-        </w:rPr>
-        <w:t>Damnatio ad Bestias</w:t>
-      </w:r>
+      <w:proofErr w:type="spellStart"/>
+      <w:r>
+        <w:rPr>
+          <w:rFonts w:ascii="Calibri" w:eastAsia="Times New Roman" w:hAnsi="Calibri" w:cs="Calibri"/>
+        </w:rPr>
+        <w:t>Damnatio</w:t>
+      </w:r>
+      <w:proofErr w:type="spellEnd"/>
+      <w:r>
+        <w:rPr>
+          <w:rFonts w:ascii="Calibri" w:eastAsia="Times New Roman" w:hAnsi="Calibri" w:cs="Calibri"/>
+        </w:rPr>
+        <w:t xml:space="preserve"> ad </w:t>
+      </w:r>
+      <w:proofErr w:type="spellStart"/>
+      <w:r>
+        <w:rPr>
+          <w:rFonts w:ascii="Calibri" w:eastAsia="Times New Roman" w:hAnsi="Calibri" w:cs="Calibri"/>
+        </w:rPr>
+        <w:t>Bestias</w:t>
+      </w:r>
+      <w:proofErr w:type="spellEnd"/>
     </w:p>
     <w:p>
       <w:pPr>
@@ -2625,12 +3218,14 @@
           <w:rFonts w:ascii="Calibri" w:eastAsia="Times New Roman" w:hAnsi="Calibri" w:cs="Calibri"/>
         </w:rPr>
       </w:pPr>
+      <w:proofErr w:type="spellStart"/>
       <w:r>
         <w:rPr>
           <w:rFonts w:ascii="Calibri" w:eastAsia="Times New Roman" w:hAnsi="Calibri" w:cs="Calibri"/>
         </w:rPr>
         <w:t>Veteranus</w:t>
       </w:r>
+      <w:proofErr w:type="spellEnd"/>
     </w:p>
     <w:p>
       <w:pPr>
@@ -2668,7 +3263,49 @@
         <w:rPr>
           <w:rFonts w:ascii="Calibri" w:eastAsia="Times New Roman" w:hAnsi="Calibri" w:cs="Calibri"/>
         </w:rPr>
-        <w:t>Ave Caesar, morituri te salutant!: Before we die we must salute the emperor.</w:t>
+        <w:t xml:space="preserve">Ave Caesar, </w:t>
+      </w:r>
+      <w:proofErr w:type="spellStart"/>
+      <w:r>
+        <w:rPr>
+          <w:rFonts w:ascii="Calibri" w:eastAsia="Times New Roman" w:hAnsi="Calibri" w:cs="Calibri"/>
+        </w:rPr>
+        <w:t>morituri</w:t>
+      </w:r>
+      <w:proofErr w:type="spellEnd"/>
+      <w:r>
+        <w:rPr>
+          <w:rFonts w:ascii="Calibri" w:eastAsia="Times New Roman" w:hAnsi="Calibri" w:cs="Calibri"/>
+        </w:rPr>
+        <w:t xml:space="preserve"> </w:t>
+      </w:r>
+      <w:proofErr w:type="spellStart"/>
+      <w:r>
+        <w:rPr>
+          <w:rFonts w:ascii="Calibri" w:eastAsia="Times New Roman" w:hAnsi="Calibri" w:cs="Calibri"/>
+        </w:rPr>
+        <w:t>te</w:t>
+      </w:r>
+      <w:proofErr w:type="spellEnd"/>
+      <w:r>
+        <w:rPr>
+          <w:rFonts w:ascii="Calibri" w:eastAsia="Times New Roman" w:hAnsi="Calibri" w:cs="Calibri"/>
+        </w:rPr>
+        <w:t xml:space="preserve"> </w:t>
+      </w:r>
+      <w:proofErr w:type="spellStart"/>
+      <w:r>
+        <w:rPr>
+          <w:rFonts w:ascii="Calibri" w:eastAsia="Times New Roman" w:hAnsi="Calibri" w:cs="Calibri"/>
+        </w:rPr>
+        <w:t>salutant</w:t>
+      </w:r>
+      <w:proofErr w:type="spellEnd"/>
+      <w:r>
+        <w:rPr>
+          <w:rFonts w:ascii="Calibri" w:eastAsia="Times New Roman" w:hAnsi="Calibri" w:cs="Calibri"/>
+        </w:rPr>
+        <w:t>!: Before we die we must salute the emperor.</w:t>
       </w:r>
     </w:p>
     <w:p>
@@ -2706,7 +3343,63 @@
         <w:rPr>
           <w:rFonts w:ascii="Calibri" w:eastAsia="Times New Roman" w:hAnsi="Calibri" w:cs="Calibri"/>
         </w:rPr>
-        <w:t>Uri, vinciri, verberari, ferroque necari: I am willing to experience torture through fire, through captivity, through assault, and through murder by the sword.</w:t>
+        <w:t xml:space="preserve">Uri, </w:t>
+      </w:r>
+      <w:proofErr w:type="spellStart"/>
+      <w:r>
+        <w:rPr>
+          <w:rFonts w:ascii="Calibri" w:eastAsia="Times New Roman" w:hAnsi="Calibri" w:cs="Calibri"/>
+        </w:rPr>
+        <w:t>vinciri</w:t>
+      </w:r>
+      <w:proofErr w:type="spellEnd"/>
+      <w:r>
+        <w:rPr>
+          <w:rFonts w:ascii="Calibri" w:eastAsia="Times New Roman" w:hAnsi="Calibri" w:cs="Calibri"/>
+        </w:rPr>
+        <w:t xml:space="preserve">, </w:t>
+      </w:r>
+      <w:proofErr w:type="spellStart"/>
+      <w:r>
+        <w:rPr>
+          <w:rFonts w:ascii="Calibri" w:eastAsia="Times New Roman" w:hAnsi="Calibri" w:cs="Calibri"/>
+        </w:rPr>
+        <w:t>verberari</w:t>
+      </w:r>
+      <w:proofErr w:type="spellEnd"/>
+      <w:r>
+        <w:rPr>
+          <w:rFonts w:ascii="Calibri" w:eastAsia="Times New Roman" w:hAnsi="Calibri" w:cs="Calibri"/>
+        </w:rPr>
+        <w:t xml:space="preserve">, </w:t>
+      </w:r>
+      <w:proofErr w:type="spellStart"/>
+      <w:r>
+        <w:rPr>
+          <w:rFonts w:ascii="Calibri" w:eastAsia="Times New Roman" w:hAnsi="Calibri" w:cs="Calibri"/>
+        </w:rPr>
+        <w:t>ferroque</w:t>
+      </w:r>
+      <w:proofErr w:type="spellEnd"/>
+      <w:r>
+        <w:rPr>
+          <w:rFonts w:ascii="Calibri" w:eastAsia="Times New Roman" w:hAnsi="Calibri" w:cs="Calibri"/>
+        </w:rPr>
+        <w:t xml:space="preserve"> </w:t>
+      </w:r>
+      <w:proofErr w:type="spellStart"/>
+      <w:r>
+        <w:rPr>
+          <w:rFonts w:ascii="Calibri" w:eastAsia="Times New Roman" w:hAnsi="Calibri" w:cs="Calibri"/>
+        </w:rPr>
+        <w:t>necari</w:t>
+      </w:r>
+      <w:proofErr w:type="spellEnd"/>
+      <w:r>
+        <w:rPr>
+          <w:rFonts w:ascii="Calibri" w:eastAsia="Times New Roman" w:hAnsi="Calibri" w:cs="Calibri"/>
+        </w:rPr>
+        <w:t>: I am willing to experience torture through fire, through captivity, through assault, and through murder by the sword.</w:t>
       </w:r>
     </w:p>
     <w:p>
@@ -2807,7 +3500,6 @@
         <w:rPr>
           <w:rFonts w:ascii="Calibri" w:eastAsia="Times New Roman" w:hAnsi="Calibri" w:cs="Calibri"/>
         </w:rPr>
-        <w:lastRenderedPageBreak/>
         <w:t>Picture</w:t>
       </w:r>
     </w:p>
@@ -2908,7 +3600,33 @@
         <w:rPr>
           <w:rFonts w:ascii="Calibri" w:eastAsia="Times New Roman" w:hAnsi="Calibri" w:cs="Calibri"/>
         </w:rPr>
-        <w:t>The subset the card falls into. Determines some of the cards behavior. Depicted as a change in border color of the card (similar to MTG colors). Could also be depicted by using the place of the fighting style icon.</w:t>
+        <w:t xml:space="preserve">The subset the card falls into. Determines some of the </w:t>
+      </w:r>
+      <w:proofErr w:type="gramStart"/>
+      <w:r>
+        <w:rPr>
+          <w:rFonts w:ascii="Calibri" w:eastAsia="Times New Roman" w:hAnsi="Calibri" w:cs="Calibri"/>
+        </w:rPr>
+        <w:t>cards</w:t>
+      </w:r>
+      <w:proofErr w:type="gramEnd"/>
+      <w:r>
+        <w:rPr>
+          <w:rFonts w:ascii="Calibri" w:eastAsia="Times New Roman" w:hAnsi="Calibri" w:cs="Calibri"/>
+        </w:rPr>
+        <w:t xml:space="preserve"> behavior. Depicted as a change in border color of the card (</w:t>
+      </w:r>
+      <w:r>
+        <w:rPr>
+          <w:rFonts w:ascii="Calibri" w:eastAsia="Times New Roman" w:hAnsi="Calibri" w:cs="Calibri"/>
+        </w:rPr>
+        <w:t>like</w:t>
+      </w:r>
+      <w:r>
+        <w:rPr>
+          <w:rFonts w:ascii="Calibri" w:eastAsia="Times New Roman" w:hAnsi="Calibri" w:cs="Calibri"/>
+        </w:rPr>
+        <w:t xml:space="preserve"> MTG colors). Could also be depicted by using the place of the fighting style icon.</w:t>
       </w:r>
     </w:p>
     <w:p>
@@ -2988,7 +3706,21 @@
         <w:rPr>
           <w:rFonts w:ascii="Calibri" w:eastAsia="Times New Roman" w:hAnsi="Calibri" w:cs="Calibri"/>
         </w:rPr>
-        <w:t>Indicates what style of fighting this combatant uses. Shown by an icon in the lower right hand corner of the card.</w:t>
+        <w:t xml:space="preserve">Indicates what style of fighting this combatant uses. Shown by an icon in the lower </w:t>
+      </w:r>
+      <w:proofErr w:type="gramStart"/>
+      <w:r>
+        <w:rPr>
+          <w:rFonts w:ascii="Calibri" w:eastAsia="Times New Roman" w:hAnsi="Calibri" w:cs="Calibri"/>
+        </w:rPr>
+        <w:t>right hand</w:t>
+      </w:r>
+      <w:proofErr w:type="gramEnd"/>
+      <w:r>
+        <w:rPr>
+          <w:rFonts w:ascii="Calibri" w:eastAsia="Times New Roman" w:hAnsi="Calibri" w:cs="Calibri"/>
+        </w:rPr>
+        <w:t xml:space="preserve"> corner of the card.</w:t>
       </w:r>
     </w:p>
     <w:p>
@@ -3177,7 +3909,13 @@
         <w:rPr>
           <w:rFonts w:ascii="Calibri" w:eastAsia="Times New Roman" w:hAnsi="Calibri" w:cs="Calibri"/>
         </w:rPr>
-        <w:t>Similar to id number, except this is to differentiate cards from different sets.</w:t>
+        <w:t>Like</w:t>
+      </w:r>
+      <w:r>
+        <w:rPr>
+          <w:rFonts w:ascii="Calibri" w:eastAsia="Times New Roman" w:hAnsi="Calibri" w:cs="Calibri"/>
+        </w:rPr>
+        <w:t xml:space="preserve"> id number, except this is to differentiate cards from different sets.</w:t>
       </w:r>
     </w:p>
     <w:p>
@@ -3322,6 +4060,7 @@
         <w:rPr>
           <w:rFonts w:ascii="Calibri" w:eastAsia="Times New Roman" w:hAnsi="Calibri" w:cs="Calibri"/>
         </w:rPr>
+        <w:lastRenderedPageBreak/>
         <w:t>Trident and net. Tried to knock opponent off balance</w:t>
       </w:r>
     </w:p>
@@ -3338,12 +4077,14 @@
           <w:rFonts w:ascii="Calibri" w:eastAsia="Times New Roman" w:hAnsi="Calibri" w:cs="Calibri"/>
         </w:rPr>
       </w:pPr>
+      <w:proofErr w:type="spellStart"/>
       <w:r>
         <w:rPr>
           <w:rFonts w:ascii="Calibri" w:eastAsia="Times New Roman" w:hAnsi="Calibri" w:cs="Calibri"/>
         </w:rPr>
         <w:t>Secutor</w:t>
       </w:r>
+      <w:proofErr w:type="spellEnd"/>
     </w:p>
     <w:p>
       <w:pPr>
@@ -3378,12 +4119,14 @@
           <w:rFonts w:ascii="Calibri" w:eastAsia="Times New Roman" w:hAnsi="Calibri" w:cs="Calibri"/>
         </w:rPr>
       </w:pPr>
+      <w:proofErr w:type="spellStart"/>
       <w:r>
         <w:rPr>
           <w:rFonts w:ascii="Calibri" w:eastAsia="Times New Roman" w:hAnsi="Calibri" w:cs="Calibri"/>
         </w:rPr>
         <w:t>Murmillo</w:t>
       </w:r>
+      <w:proofErr w:type="spellEnd"/>
     </w:p>
     <w:p>
       <w:pPr>
@@ -3418,12 +4161,14 @@
           <w:rFonts w:ascii="Calibri" w:eastAsia="Times New Roman" w:hAnsi="Calibri" w:cs="Calibri"/>
         </w:rPr>
       </w:pPr>
+      <w:proofErr w:type="spellStart"/>
       <w:r>
         <w:rPr>
           <w:rFonts w:ascii="Calibri" w:eastAsia="Times New Roman" w:hAnsi="Calibri" w:cs="Calibri"/>
         </w:rPr>
         <w:t>Hoplomachus</w:t>
       </w:r>
+      <w:proofErr w:type="spellEnd"/>
     </w:p>
     <w:p>
       <w:pPr>
@@ -3442,7 +4187,35 @@
         <w:rPr>
           <w:rFonts w:ascii="Calibri" w:eastAsia="Times New Roman" w:hAnsi="Calibri" w:cs="Calibri"/>
         </w:rPr>
-        <w:t>Throwing spear, short sword, and a small, round shield. Plumed helmet. Usually fought murmillos and thraex.</w:t>
+        <w:t xml:space="preserve">Throwing spear, short sword, and a small, round shield. Plumed helmet. Usually fought </w:t>
+      </w:r>
+      <w:proofErr w:type="spellStart"/>
+      <w:r>
+        <w:rPr>
+          <w:rFonts w:ascii="Calibri" w:eastAsia="Times New Roman" w:hAnsi="Calibri" w:cs="Calibri"/>
+        </w:rPr>
+        <w:t>murmillos</w:t>
+      </w:r>
+      <w:proofErr w:type="spellEnd"/>
+      <w:r>
+        <w:rPr>
+          <w:rFonts w:ascii="Calibri" w:eastAsia="Times New Roman" w:hAnsi="Calibri" w:cs="Calibri"/>
+        </w:rPr>
+        <w:t xml:space="preserve"> and </w:t>
+      </w:r>
+      <w:proofErr w:type="spellStart"/>
+      <w:r>
+        <w:rPr>
+          <w:rFonts w:ascii="Calibri" w:eastAsia="Times New Roman" w:hAnsi="Calibri" w:cs="Calibri"/>
+        </w:rPr>
+        <w:t>thraex</w:t>
+      </w:r>
+      <w:proofErr w:type="spellEnd"/>
+      <w:r>
+        <w:rPr>
+          <w:rFonts w:ascii="Calibri" w:eastAsia="Times New Roman" w:hAnsi="Calibri" w:cs="Calibri"/>
+        </w:rPr>
+        <w:t>.</w:t>
       </w:r>
     </w:p>
     <w:p>
@@ -3458,12 +4231,14 @@
           <w:rFonts w:ascii="Calibri" w:eastAsia="Times New Roman" w:hAnsi="Calibri" w:cs="Calibri"/>
         </w:rPr>
       </w:pPr>
+      <w:proofErr w:type="spellStart"/>
       <w:r>
         <w:rPr>
           <w:rFonts w:ascii="Calibri" w:eastAsia="Times New Roman" w:hAnsi="Calibri" w:cs="Calibri"/>
         </w:rPr>
         <w:t>Thraex</w:t>
       </w:r>
+      <w:proofErr w:type="spellEnd"/>
     </w:p>
     <w:p>
       <w:pPr>
@@ -3538,12 +4313,14 @@
           <w:rFonts w:ascii="Calibri" w:eastAsia="Times New Roman" w:hAnsi="Calibri" w:cs="Calibri"/>
         </w:rPr>
       </w:pPr>
+      <w:proofErr w:type="spellStart"/>
       <w:r>
         <w:rPr>
           <w:rFonts w:ascii="Calibri" w:eastAsia="Times New Roman" w:hAnsi="Calibri" w:cs="Calibri"/>
         </w:rPr>
         <w:t>Provocator</w:t>
       </w:r>
+      <w:proofErr w:type="spellEnd"/>
     </w:p>
     <w:p>
       <w:pPr>
@@ -3562,7 +4339,21 @@
         <w:rPr>
           <w:rFonts w:ascii="Calibri" w:eastAsia="Times New Roman" w:hAnsi="Calibri" w:cs="Calibri"/>
         </w:rPr>
-        <w:t>Sword and shield. Breastplate. Helmet with visor. Usually fought against another provocator. Similar in appearance to roman soldiers.</w:t>
+        <w:t xml:space="preserve">Sword and shield. Breastplate. Helmet with visor. Usually fought against another </w:t>
+      </w:r>
+      <w:proofErr w:type="spellStart"/>
+      <w:r>
+        <w:rPr>
+          <w:rFonts w:ascii="Calibri" w:eastAsia="Times New Roman" w:hAnsi="Calibri" w:cs="Calibri"/>
+        </w:rPr>
+        <w:t>provocator</w:t>
+      </w:r>
+      <w:proofErr w:type="spellEnd"/>
+      <w:r>
+        <w:rPr>
+          <w:rFonts w:ascii="Calibri" w:eastAsia="Times New Roman" w:hAnsi="Calibri" w:cs="Calibri"/>
+        </w:rPr>
+        <w:t>. Similar in appearance to roman soldiers.</w:t>
       </w:r>
     </w:p>
     <w:p>
@@ -3602,8 +4393,21 @@
         <w:rPr>
           <w:rFonts w:ascii="Calibri" w:eastAsia="Times New Roman" w:hAnsi="Calibri" w:cs="Calibri"/>
         </w:rPr>
-        <w:lastRenderedPageBreak/>
-        <w:t>Entered mounted on a horse. Scale armor and medium cavalry shield. Started off using lance from horseback, but switched to sword on foot.</w:t>
+        <w:t xml:space="preserve">Entered mounted on a horse. Scale armor and medium cavalry shield. Started off using lance from </w:t>
+      </w:r>
+      <w:proofErr w:type="gramStart"/>
+      <w:r>
+        <w:rPr>
+          <w:rFonts w:ascii="Calibri" w:eastAsia="Times New Roman" w:hAnsi="Calibri" w:cs="Calibri"/>
+        </w:rPr>
+        <w:t>horseback, but</w:t>
+      </w:r>
+      <w:proofErr w:type="gramEnd"/>
+      <w:r>
+        <w:rPr>
+          <w:rFonts w:ascii="Calibri" w:eastAsia="Times New Roman" w:hAnsi="Calibri" w:cs="Calibri"/>
+        </w:rPr>
+        <w:t xml:space="preserve"> switched to sword on foot.</w:t>
       </w:r>
     </w:p>
     <w:p>
@@ -3619,12 +4423,14 @@
           <w:rFonts w:ascii="Calibri" w:eastAsia="Times New Roman" w:hAnsi="Calibri" w:cs="Calibri"/>
         </w:rPr>
       </w:pPr>
+      <w:proofErr w:type="spellStart"/>
       <w:r>
         <w:rPr>
           <w:rFonts w:ascii="Calibri" w:eastAsia="Times New Roman" w:hAnsi="Calibri" w:cs="Calibri"/>
         </w:rPr>
         <w:t>Essedarius</w:t>
       </w:r>
+      <w:proofErr w:type="spellEnd"/>
     </w:p>
     <w:p>
       <w:pPr>
@@ -3643,7 +4449,35 @@
         <w:rPr>
           <w:rFonts w:ascii="Calibri" w:eastAsia="Times New Roman" w:hAnsi="Calibri" w:cs="Calibri"/>
         </w:rPr>
-        <w:t>An essedarius often fought against another essedarius. They rode into the arena on chariots pulled by horses and were armed with both a lance and a sword.</w:t>
+        <w:t xml:space="preserve">An </w:t>
+      </w:r>
+      <w:proofErr w:type="spellStart"/>
+      <w:r>
+        <w:rPr>
+          <w:rFonts w:ascii="Calibri" w:eastAsia="Times New Roman" w:hAnsi="Calibri" w:cs="Calibri"/>
+        </w:rPr>
+        <w:t>essedarius</w:t>
+      </w:r>
+      <w:proofErr w:type="spellEnd"/>
+      <w:r>
+        <w:rPr>
+          <w:rFonts w:ascii="Calibri" w:eastAsia="Times New Roman" w:hAnsi="Calibri" w:cs="Calibri"/>
+        </w:rPr>
+        <w:t xml:space="preserve"> often fought against another </w:t>
+      </w:r>
+      <w:proofErr w:type="spellStart"/>
+      <w:r>
+        <w:rPr>
+          <w:rFonts w:ascii="Calibri" w:eastAsia="Times New Roman" w:hAnsi="Calibri" w:cs="Calibri"/>
+        </w:rPr>
+        <w:t>essedarius</w:t>
+      </w:r>
+      <w:proofErr w:type="spellEnd"/>
+      <w:r>
+        <w:rPr>
+          <w:rFonts w:ascii="Calibri" w:eastAsia="Times New Roman" w:hAnsi="Calibri" w:cs="Calibri"/>
+        </w:rPr>
+        <w:t>. They rode into the arena on chariots pulled by horses and were armed with both a lance and a sword.</w:t>
       </w:r>
     </w:p>
     <w:p>
@@ -3659,12 +4493,14 @@
           <w:rFonts w:ascii="Calibri" w:eastAsia="Times New Roman" w:hAnsi="Calibri" w:cs="Calibri"/>
         </w:rPr>
       </w:pPr>
+      <w:proofErr w:type="spellStart"/>
       <w:r>
         <w:rPr>
           <w:rFonts w:ascii="Calibri" w:eastAsia="Times New Roman" w:hAnsi="Calibri" w:cs="Calibri"/>
         </w:rPr>
         <w:t>Dimachaerius</w:t>
       </w:r>
+      <w:proofErr w:type="spellEnd"/>
     </w:p>
     <w:p>
       <w:pPr>
@@ -3683,7 +4519,35 @@
         <w:rPr>
           <w:rFonts w:ascii="Calibri" w:eastAsia="Times New Roman" w:hAnsi="Calibri" w:cs="Calibri"/>
         </w:rPr>
-        <w:t>Fighting with two daggers and little armour to weigh him down, a dimachaerius relied on speed and agility to overcome an opponent.</w:t>
+        <w:t xml:space="preserve">Fighting with two daggers and little </w:t>
+      </w:r>
+      <w:proofErr w:type="spellStart"/>
+      <w:r>
+        <w:rPr>
+          <w:rFonts w:ascii="Calibri" w:eastAsia="Times New Roman" w:hAnsi="Calibri" w:cs="Calibri"/>
+        </w:rPr>
+        <w:t>armour</w:t>
+      </w:r>
+      <w:proofErr w:type="spellEnd"/>
+      <w:r>
+        <w:rPr>
+          <w:rFonts w:ascii="Calibri" w:eastAsia="Times New Roman" w:hAnsi="Calibri" w:cs="Calibri"/>
+        </w:rPr>
+        <w:t xml:space="preserve"> to weigh him down, a </w:t>
+      </w:r>
+      <w:proofErr w:type="spellStart"/>
+      <w:r>
+        <w:rPr>
+          <w:rFonts w:ascii="Calibri" w:eastAsia="Times New Roman" w:hAnsi="Calibri" w:cs="Calibri"/>
+        </w:rPr>
+        <w:t>dimachaerius</w:t>
+      </w:r>
+      <w:proofErr w:type="spellEnd"/>
+      <w:r>
+        <w:rPr>
+          <w:rFonts w:ascii="Calibri" w:eastAsia="Times New Roman" w:hAnsi="Calibri" w:cs="Calibri"/>
+        </w:rPr>
+        <w:t xml:space="preserve"> relied on speed and agility to overcome an opponent.</w:t>
       </w:r>
     </w:p>
     <w:p>
@@ -3699,12 +4563,14 @@
           <w:rFonts w:ascii="Calibri" w:eastAsia="Times New Roman" w:hAnsi="Calibri" w:cs="Calibri"/>
         </w:rPr>
       </w:pPr>
+      <w:proofErr w:type="spellStart"/>
       <w:r>
         <w:rPr>
           <w:rFonts w:ascii="Calibri" w:eastAsia="Times New Roman" w:hAnsi="Calibri" w:cs="Calibri"/>
         </w:rPr>
         <w:t>Laquerarius</w:t>
       </w:r>
+      <w:proofErr w:type="spellEnd"/>
     </w:p>
     <w:p>
       <w:pPr>
@@ -3723,7 +4589,21 @@
         <w:rPr>
           <w:rFonts w:ascii="Calibri" w:eastAsia="Times New Roman" w:hAnsi="Calibri" w:cs="Calibri"/>
         </w:rPr>
-        <w:t>A laquerarius was just like a retiarius (see above), but instead of a net, they used a lasso to trap their opponent.</w:t>
+        <w:t xml:space="preserve">A </w:t>
+      </w:r>
+      <w:proofErr w:type="spellStart"/>
+      <w:r>
+        <w:rPr>
+          <w:rFonts w:ascii="Calibri" w:eastAsia="Times New Roman" w:hAnsi="Calibri" w:cs="Calibri"/>
+        </w:rPr>
+        <w:t>laquerarius</w:t>
+      </w:r>
+      <w:proofErr w:type="spellEnd"/>
+      <w:r>
+        <w:rPr>
+          <w:rFonts w:ascii="Calibri" w:eastAsia="Times New Roman" w:hAnsi="Calibri" w:cs="Calibri"/>
+        </w:rPr>
+        <w:t xml:space="preserve"> was just like a retiarius (see above), but instead of a net, they used a lasso to trap their opponent.</w:t>
       </w:r>
     </w:p>
     <w:p>
@@ -3763,7 +4643,21 @@
         <w:rPr>
           <w:rFonts w:ascii="Calibri" w:eastAsia="Times New Roman" w:hAnsi="Calibri" w:cs="Calibri"/>
         </w:rPr>
-        <w:t>A sagittarius was armed with a bow and wore a lightweight pointed helmet.</w:t>
+        <w:t xml:space="preserve">A </w:t>
+      </w:r>
+      <w:proofErr w:type="spellStart"/>
+      <w:r>
+        <w:rPr>
+          <w:rFonts w:ascii="Calibri" w:eastAsia="Times New Roman" w:hAnsi="Calibri" w:cs="Calibri"/>
+        </w:rPr>
+        <w:t>sagittarius</w:t>
+      </w:r>
+      <w:proofErr w:type="spellEnd"/>
+      <w:r>
+        <w:rPr>
+          <w:rFonts w:ascii="Calibri" w:eastAsia="Times New Roman" w:hAnsi="Calibri" w:cs="Calibri"/>
+        </w:rPr>
+        <w:t xml:space="preserve"> was armed with a bow and wore a lightweight pointed helmet.</w:t>
       </w:r>
     </w:p>
     <w:p>
@@ -3779,12 +4673,14 @@
           <w:rFonts w:ascii="Calibri" w:eastAsia="Times New Roman" w:hAnsi="Calibri" w:cs="Calibri"/>
         </w:rPr>
       </w:pPr>
+      <w:proofErr w:type="spellStart"/>
       <w:r>
         <w:rPr>
           <w:rFonts w:ascii="Calibri" w:eastAsia="Times New Roman" w:hAnsi="Calibri" w:cs="Calibri"/>
         </w:rPr>
         <w:t>Andabatus</w:t>
       </w:r>
+      <w:proofErr w:type="spellEnd"/>
     </w:p>
     <w:p>
       <w:pPr>
@@ -3803,7 +4699,49 @@
         <w:rPr>
           <w:rFonts w:ascii="Calibri" w:eastAsia="Times New Roman" w:hAnsi="Calibri" w:cs="Calibri"/>
         </w:rPr>
-        <w:t>An andabatus fought on horseback against another andabatus. They carried lances and wore helmets without eye holes, so they couldn’t see! They charged blindly at their opponents, relying on their other senses to position their attacks.</w:t>
+        <w:t xml:space="preserve">An </w:t>
+      </w:r>
+      <w:proofErr w:type="spellStart"/>
+      <w:r>
+        <w:rPr>
+          <w:rFonts w:ascii="Calibri" w:eastAsia="Times New Roman" w:hAnsi="Calibri" w:cs="Calibri"/>
+        </w:rPr>
+        <w:t>andabatus</w:t>
+      </w:r>
+      <w:proofErr w:type="spellEnd"/>
+      <w:r>
+        <w:rPr>
+          <w:rFonts w:ascii="Calibri" w:eastAsia="Times New Roman" w:hAnsi="Calibri" w:cs="Calibri"/>
+        </w:rPr>
+        <w:t xml:space="preserve"> fought on horseback against another </w:t>
+      </w:r>
+      <w:proofErr w:type="spellStart"/>
+      <w:r>
+        <w:rPr>
+          <w:rFonts w:ascii="Calibri" w:eastAsia="Times New Roman" w:hAnsi="Calibri" w:cs="Calibri"/>
+        </w:rPr>
+        <w:t>andabatus</w:t>
+      </w:r>
+      <w:proofErr w:type="spellEnd"/>
+      <w:r>
+        <w:rPr>
+          <w:rFonts w:ascii="Calibri" w:eastAsia="Times New Roman" w:hAnsi="Calibri" w:cs="Calibri"/>
+        </w:rPr>
+        <w:t xml:space="preserve">. They carried lances and wore helmets without eye holes, so they </w:t>
+      </w:r>
+      <w:proofErr w:type="gramStart"/>
+      <w:r>
+        <w:rPr>
+          <w:rFonts w:ascii="Calibri" w:eastAsia="Times New Roman" w:hAnsi="Calibri" w:cs="Calibri"/>
+        </w:rPr>
+        <w:t>couldn’t</w:t>
+      </w:r>
+      <w:proofErr w:type="gramEnd"/>
+      <w:r>
+        <w:rPr>
+          <w:rFonts w:ascii="Calibri" w:eastAsia="Times New Roman" w:hAnsi="Calibri" w:cs="Calibri"/>
+        </w:rPr>
+        <w:t xml:space="preserve"> see! They charged blindly at their opponents, relying on their other senses to position their attacks.</w:t>
       </w:r>
     </w:p>
     <w:p>
@@ -3819,12 +4757,14 @@
           <w:rFonts w:ascii="Calibri" w:eastAsia="Times New Roman" w:hAnsi="Calibri" w:cs="Calibri"/>
         </w:rPr>
       </w:pPr>
+      <w:proofErr w:type="spellStart"/>
       <w:r>
         <w:rPr>
           <w:rFonts w:ascii="Calibri" w:eastAsia="Times New Roman" w:hAnsi="Calibri" w:cs="Calibri"/>
         </w:rPr>
         <w:t>Bestiarius</w:t>
       </w:r>
+      <w:proofErr w:type="spellEnd"/>
     </w:p>
     <w:p>
       <w:pPr>
@@ -3859,11 +4799,19 @@
           <w:rFonts w:ascii="Calibri" w:eastAsia="Times New Roman" w:hAnsi="Calibri" w:cs="Calibri"/>
         </w:rPr>
       </w:pPr>
-      <w:r>
-        <w:rPr>
-          <w:rFonts w:ascii="Calibri" w:eastAsia="Times New Roman" w:hAnsi="Calibri" w:cs="Calibri"/>
-        </w:rPr>
-        <w:t>Carpophorus - defeated 20 beasts in a single battle</w:t>
+      <w:proofErr w:type="spellStart"/>
+      <w:r>
+        <w:rPr>
+          <w:rFonts w:ascii="Calibri" w:eastAsia="Times New Roman" w:hAnsi="Calibri" w:cs="Calibri"/>
+        </w:rPr>
+        <w:t>Carpophorus</w:t>
+      </w:r>
+      <w:proofErr w:type="spellEnd"/>
+      <w:r>
+        <w:rPr>
+          <w:rFonts w:ascii="Calibri" w:eastAsia="Times New Roman" w:hAnsi="Calibri" w:cs="Calibri"/>
+        </w:rPr>
+        <w:t xml:space="preserve"> - defeated 20 beasts in a single battle</w:t>
       </w:r>
     </w:p>
     <w:p>
@@ -3903,7 +4851,21 @@
         <w:rPr>
           <w:rFonts w:ascii="Calibri" w:eastAsia="Times New Roman" w:hAnsi="Calibri" w:cs="Calibri"/>
         </w:rPr>
-        <w:t>Hunters. Hunted animals rather than fighting them like the bestiarius. Skilled spearmen.</w:t>
+        <w:t xml:space="preserve">Hunters. Hunted animals rather than fighting them like the </w:t>
+      </w:r>
+      <w:proofErr w:type="spellStart"/>
+      <w:r>
+        <w:rPr>
+          <w:rFonts w:ascii="Calibri" w:eastAsia="Times New Roman" w:hAnsi="Calibri" w:cs="Calibri"/>
+        </w:rPr>
+        <w:t>bestiarius</w:t>
+      </w:r>
+      <w:proofErr w:type="spellEnd"/>
+      <w:r>
+        <w:rPr>
+          <w:rFonts w:ascii="Calibri" w:eastAsia="Times New Roman" w:hAnsi="Calibri" w:cs="Calibri"/>
+        </w:rPr>
+        <w:t>. Skilled spearmen.</w:t>
       </w:r>
     </w:p>
     <w:p>
@@ -3919,12 +4881,14 @@
           <w:rFonts w:ascii="Calibri" w:eastAsia="Times New Roman" w:hAnsi="Calibri" w:cs="Calibri"/>
         </w:rPr>
       </w:pPr>
+      <w:proofErr w:type="spellStart"/>
       <w:r>
         <w:rPr>
           <w:rFonts w:ascii="Calibri" w:eastAsia="Times New Roman" w:hAnsi="Calibri" w:cs="Calibri"/>
         </w:rPr>
         <w:t>Noxii</w:t>
       </w:r>
+      <w:proofErr w:type="spellEnd"/>
     </w:p>
     <w:p>
       <w:pPr>
@@ -3959,12 +4923,14 @@
           <w:rFonts w:ascii="Calibri" w:eastAsia="Times New Roman" w:hAnsi="Calibri" w:cs="Calibri"/>
         </w:rPr>
       </w:pPr>
+      <w:proofErr w:type="spellStart"/>
       <w:r>
         <w:rPr>
           <w:rFonts w:ascii="Calibri" w:eastAsia="Times New Roman" w:hAnsi="Calibri" w:cs="Calibri"/>
         </w:rPr>
         <w:t>Arbelas</w:t>
       </w:r>
+      <w:proofErr w:type="spellEnd"/>
     </w:p>
     <w:p>
       <w:pPr>
@@ -4068,12 +5034,15 @@
           <w:rFonts w:ascii="Calibri" w:eastAsia="Times New Roman" w:hAnsi="Calibri" w:cs="Calibri"/>
         </w:rPr>
       </w:pPr>
-      <w:r>
-        <w:rPr>
-          <w:rFonts w:ascii="Calibri" w:eastAsia="Times New Roman" w:hAnsi="Calibri" w:cs="Calibri"/>
-        </w:rPr>
+      <w:proofErr w:type="spellStart"/>
+      <w:r>
+        <w:rPr>
+          <w:rFonts w:ascii="Calibri" w:eastAsia="Times New Roman" w:hAnsi="Calibri" w:cs="Calibri"/>
+        </w:rPr>
+        <w:lastRenderedPageBreak/>
         <w:t>Crupellarius</w:t>
       </w:r>
+      <w:proofErr w:type="spellEnd"/>
     </w:p>
     <w:p>
       <w:pPr>
@@ -4377,7 +5346,6 @@
         <w:rPr>
           <w:rFonts w:ascii="Calibri" w:eastAsia="Times New Roman" w:hAnsi="Calibri" w:cs="Calibri"/>
         </w:rPr>
-        <w:lastRenderedPageBreak/>
         <w:t> </w:t>
       </w:r>
     </w:p>
@@ -5125,6 +6093,95 @@
     </w:lvl>
   </w:abstractNum>
   <w:abstractNum w:abstractNumId="4" w15:restartNumberingAfterBreak="0">
+    <w:nsid w:val="3A226932"/>
+    <w:multiLevelType w:val="hybridMultilevel"/>
+    <w:tmpl w:val="0AB03FF0"/>
+    <w:lvl w:ilvl="0" w:tplc="0409000F">
+      <w:start w:val="1"/>
+      <w:numFmt w:val="decimal"/>
+      <w:lvlText w:val="%1."/>
+      <w:lvlJc w:val="left"/>
+      <w:pPr>
+        <w:ind w:left="720" w:hanging="360"/>
+      </w:pPr>
+      <w:rPr>
+        <w:rFonts w:hint="default"/>
+      </w:rPr>
+    </w:lvl>
+    <w:lvl w:ilvl="1" w:tplc="04090019" w:tentative="1">
+      <w:start w:val="1"/>
+      <w:numFmt w:val="lowerLetter"/>
+      <w:lvlText w:val="%2."/>
+      <w:lvlJc w:val="left"/>
+      <w:pPr>
+        <w:ind w:left="1440" w:hanging="360"/>
+      </w:pPr>
+    </w:lvl>
+    <w:lvl w:ilvl="2" w:tplc="0409001B" w:tentative="1">
+      <w:start w:val="1"/>
+      <w:numFmt w:val="lowerRoman"/>
+      <w:lvlText w:val="%3."/>
+      <w:lvlJc w:val="right"/>
+      <w:pPr>
+        <w:ind w:left="2160" w:hanging="180"/>
+      </w:pPr>
+    </w:lvl>
+    <w:lvl w:ilvl="3" w:tplc="0409000F" w:tentative="1">
+      <w:start w:val="1"/>
+      <w:numFmt w:val="decimal"/>
+      <w:lvlText w:val="%4."/>
+      <w:lvlJc w:val="left"/>
+      <w:pPr>
+        <w:ind w:left="2880" w:hanging="360"/>
+      </w:pPr>
+    </w:lvl>
+    <w:lvl w:ilvl="4" w:tplc="04090019" w:tentative="1">
+      <w:start w:val="1"/>
+      <w:numFmt w:val="lowerLetter"/>
+      <w:lvlText w:val="%5."/>
+      <w:lvlJc w:val="left"/>
+      <w:pPr>
+        <w:ind w:left="3600" w:hanging="360"/>
+      </w:pPr>
+    </w:lvl>
+    <w:lvl w:ilvl="5" w:tplc="0409001B" w:tentative="1">
+      <w:start w:val="1"/>
+      <w:numFmt w:val="lowerRoman"/>
+      <w:lvlText w:val="%6."/>
+      <w:lvlJc w:val="right"/>
+      <w:pPr>
+        <w:ind w:left="4320" w:hanging="180"/>
+      </w:pPr>
+    </w:lvl>
+    <w:lvl w:ilvl="6" w:tplc="0409000F" w:tentative="1">
+      <w:start w:val="1"/>
+      <w:numFmt w:val="decimal"/>
+      <w:lvlText w:val="%7."/>
+      <w:lvlJc w:val="left"/>
+      <w:pPr>
+        <w:ind w:left="5040" w:hanging="360"/>
+      </w:pPr>
+    </w:lvl>
+    <w:lvl w:ilvl="7" w:tplc="04090019" w:tentative="1">
+      <w:start w:val="1"/>
+      <w:numFmt w:val="lowerLetter"/>
+      <w:lvlText w:val="%8."/>
+      <w:lvlJc w:val="left"/>
+      <w:pPr>
+        <w:ind w:left="5760" w:hanging="360"/>
+      </w:pPr>
+    </w:lvl>
+    <w:lvl w:ilvl="8" w:tplc="0409001B" w:tentative="1">
+      <w:start w:val="1"/>
+      <w:numFmt w:val="lowerRoman"/>
+      <w:lvlText w:val="%9."/>
+      <w:lvlJc w:val="right"/>
+      <w:pPr>
+        <w:ind w:left="6480" w:hanging="180"/>
+      </w:pPr>
+    </w:lvl>
+  </w:abstractNum>
+  <w:abstractNum w:abstractNumId="5" w15:restartNumberingAfterBreak="0">
     <w:nsid w:val="3E0D4980"/>
     <w:multiLevelType w:val="multilevel"/>
     <w:tmpl w:val="CBAE5CBA"/>
@@ -5273,7 +6330,7 @@
       </w:rPr>
     </w:lvl>
   </w:abstractNum>
-  <w:abstractNum w:abstractNumId="5" w15:restartNumberingAfterBreak="0">
+  <w:abstractNum w:abstractNumId="6" w15:restartNumberingAfterBreak="0">
     <w:nsid w:val="47AF3B85"/>
     <w:multiLevelType w:val="multilevel"/>
     <w:tmpl w:val="5D96DFBE"/>
@@ -5422,7 +6479,7 @@
       </w:rPr>
     </w:lvl>
   </w:abstractNum>
-  <w:abstractNum w:abstractNumId="6" w15:restartNumberingAfterBreak="0">
+  <w:abstractNum w:abstractNumId="7" w15:restartNumberingAfterBreak="0">
     <w:nsid w:val="5B4A7BCD"/>
     <w:multiLevelType w:val="multilevel"/>
     <w:tmpl w:val="5E50C122"/>
@@ -5571,7 +6628,7 @@
       </w:rPr>
     </w:lvl>
   </w:abstractNum>
-  <w:abstractNum w:abstractNumId="7" w15:restartNumberingAfterBreak="0">
+  <w:abstractNum w:abstractNumId="8" w15:restartNumberingAfterBreak="0">
     <w:nsid w:val="5F17518A"/>
     <w:multiLevelType w:val="hybridMultilevel"/>
     <w:tmpl w:val="98045290"/>
@@ -5683,7 +6740,7 @@
       </w:rPr>
     </w:lvl>
   </w:abstractNum>
-  <w:abstractNum w:abstractNumId="8" w15:restartNumberingAfterBreak="0">
+  <w:abstractNum w:abstractNumId="9" w15:restartNumberingAfterBreak="0">
     <w:nsid w:val="62E06E28"/>
     <w:multiLevelType w:val="multilevel"/>
     <w:tmpl w:val="8A4AB08A"/>
@@ -5832,7 +6889,7 @@
       </w:rPr>
     </w:lvl>
   </w:abstractNum>
-  <w:abstractNum w:abstractNumId="9" w15:restartNumberingAfterBreak="0">
+  <w:abstractNum w:abstractNumId="10" w15:restartNumberingAfterBreak="0">
     <w:nsid w:val="7D1D0A34"/>
     <w:multiLevelType w:val="hybridMultilevel"/>
     <w:tmpl w:val="50B49468"/>
@@ -5946,25 +7003,25 @@
     </w:lvl>
   </w:abstractNum>
   <w:num w:numId="1">
-    <w:abstractNumId w:val="5"/>
+    <w:abstractNumId w:val="6"/>
   </w:num>
   <w:num w:numId="2">
-    <w:abstractNumId w:val="7"/>
+    <w:abstractNumId w:val="8"/>
   </w:num>
   <w:num w:numId="3">
     <w:abstractNumId w:val="2"/>
   </w:num>
   <w:num w:numId="4">
-    <w:abstractNumId w:val="9"/>
+    <w:abstractNumId w:val="10"/>
   </w:num>
   <w:num w:numId="5">
-    <w:abstractNumId w:val="4"/>
+    <w:abstractNumId w:val="5"/>
   </w:num>
   <w:num w:numId="6">
-    <w:abstractNumId w:val="6"/>
+    <w:abstractNumId w:val="7"/>
   </w:num>
   <w:num w:numId="7">
-    <w:abstractNumId w:val="8"/>
+    <w:abstractNumId w:val="9"/>
   </w:num>
   <w:num w:numId="8">
     <w:abstractNumId w:val="3"/>
@@ -5974,6 +7031,9 @@
   </w:num>
   <w:num w:numId="10">
     <w:abstractNumId w:val="1"/>
+  </w:num>
+  <w:num w:numId="11">
+    <w:abstractNumId w:val="4"/>
   </w:num>
 </w:numbering>
 </file>
@@ -6487,6 +7547,24 @@
       <w:u w:val="single"/>
     </w:rPr>
   </w:style>
+  <w:style w:type="paragraph" w:styleId="Date">
+    <w:name w:val="Date"/>
+    <w:basedOn w:val="Normal"/>
+    <w:next w:val="Normal"/>
+    <w:link w:val="DateChar"/>
+    <w:uiPriority w:val="99"/>
+    <w:semiHidden/>
+    <w:unhideWhenUsed/>
+    <w:rsid w:val="00997B07"/>
+  </w:style>
+  <w:style w:type="character" w:customStyle="1" w:styleId="DateChar">
+    <w:name w:val="Date Char"/>
+    <w:basedOn w:val="DefaultParagraphFont"/>
+    <w:link w:val="Date"/>
+    <w:uiPriority w:val="99"/>
+    <w:semiHidden/>
+    <w:rsid w:val="00997B07"/>
+  </w:style>
 </w:styles>
 </file>
 

</xml_diff>

<commit_message>
Update combat system based off 6/3/20 playtest
</commit_message>
<xml_diff>
--- a/Rules.docx
+++ b/Rules.docx
@@ -1,10 +1,13 @@
 
 <file path=word/document.xml><?xml version="1.0" encoding="utf-8"?>
-<w:document xmlns:wpc="http://schemas.microsoft.com/office/word/2010/wordprocessingCanvas" xmlns:cx="http://schemas.microsoft.com/office/drawing/2014/chartex" xmlns:cx1="http://schemas.microsoft.com/office/drawing/2015/9/8/chartex" xmlns:cx2="http://schemas.microsoft.com/office/drawing/2015/10/21/chartex" xmlns:cx3="http://schemas.microsoft.com/office/drawing/2016/5/9/chartex" xmlns:cx4="http://schemas.microsoft.com/office/drawing/2016/5/10/chartex" xmlns:cx5="http://schemas.microsoft.com/office/drawing/2016/5/11/chartex" xmlns:cx6="http://schemas.microsoft.com/office/drawing/2016/5/12/chartex" xmlns:cx7="http://schemas.microsoft.com/office/drawing/2016/5/13/chartex" xmlns:cx8="http://schemas.microsoft.com/office/drawing/2016/5/14/chartex" xmlns:mc="http://schemas.openxmlformats.org/markup-compatibility/2006" xmlns:aink="http://schemas.microsoft.com/office/drawing/2016/ink" xmlns:am3d="http://schemas.microsoft.com/office/drawing/2017/model3d" xmlns:o="urn:schemas-microsoft-com:office:office" xmlns:r="http://schemas.openxmlformats.org/officeDocument/2006/relationships" xmlns:m="http://schemas.openxmlformats.org/officeDocument/2006/math" xmlns:v="urn:schemas-microsoft-com:vml" xmlns:wp14="http://schemas.microsoft.com/office/word/2010/wordprocessingDrawing" xmlns:wp="http://schemas.openxmlformats.org/drawingml/2006/wordprocessingDrawing" xmlns:w10="urn:schemas-microsoft-com:office:word" xmlns:w="http://schemas.openxmlformats.org/wordprocessingml/2006/main" xmlns:w14="http://schemas.microsoft.com/office/word/2010/wordml" xmlns:w15="http://schemas.microsoft.com/office/word/2012/wordml" xmlns:w16cex="http://schemas.microsoft.com/office/word/2018/wordml/cex" xmlns:w16cid="http://schemas.microsoft.com/office/word/2016/wordml/cid" xmlns:w16="http://schemas.microsoft.com/office/word/2018/wordml" xmlns:w16se="http://schemas.microsoft.com/office/word/2015/wordml/symex" xmlns:wpg="http://schemas.microsoft.com/office/word/2010/wordprocessingGroup" xmlns:wpi="http://schemas.microsoft.com/office/word/2010/wordprocessingInk" xmlns:wne="http://schemas.microsoft.com/office/word/2006/wordml" xmlns:wps="http://schemas.microsoft.com/office/word/2010/wordprocessingShape" mc:Ignorable="w14 w15 w16se w16cid w16 w16cex wp14">
+<w:document xmlns:wpc="http://schemas.microsoft.com/office/word/2010/wordprocessingCanvas" xmlns:cx="http://schemas.microsoft.com/office/drawing/2014/chartex" xmlns:cx1="http://schemas.microsoft.com/office/drawing/2015/9/8/chartex" xmlns:cx2="http://schemas.microsoft.com/office/drawing/2015/10/21/chartex" xmlns:cx3="http://schemas.microsoft.com/office/drawing/2016/5/9/chartex" xmlns:cx4="http://schemas.microsoft.com/office/drawing/2016/5/10/chartex" xmlns:cx5="http://schemas.microsoft.com/office/drawing/2016/5/11/chartex" xmlns:cx6="http://schemas.microsoft.com/office/drawing/2016/5/12/chartex" xmlns:cx7="http://schemas.microsoft.com/office/drawing/2016/5/13/chartex" xmlns:cx8="http://schemas.microsoft.com/office/drawing/2016/5/14/chartex" xmlns:mc="http://schemas.openxmlformats.org/markup-compatibility/2006" xmlns:aink="http://schemas.microsoft.com/office/drawing/2016/ink" xmlns:am3d="http://schemas.microsoft.com/office/drawing/2017/model3d" xmlns:o="urn:schemas-microsoft-com:office:office" xmlns:r="http://schemas.openxmlformats.org/officeDocument/2006/relationships" xmlns:m="http://schemas.openxmlformats.org/officeDocument/2006/math" xmlns:v="urn:schemas-microsoft-com:vml" xmlns:wp14="http://schemas.microsoft.com/office/word/2010/wordprocessingDrawing" xmlns:wp="http://schemas.openxmlformats.org/drawingml/2006/wordprocessingDrawing" xmlns:w10="urn:schemas-microsoft-com:office:word" xmlns:w="http://schemas.openxmlformats.org/wordprocessingml/2006/main" xmlns:w14="http://schemas.microsoft.com/office/word/2010/wordml" xmlns:w15="http://schemas.microsoft.com/office/word/2012/wordml" xmlns:w16cid="http://schemas.microsoft.com/office/word/2016/wordml/cid" xmlns:w16se="http://schemas.microsoft.com/office/word/2015/wordml/symex" xmlns:wpg="http://schemas.microsoft.com/office/word/2010/wordprocessingGroup" xmlns:wpi="http://schemas.microsoft.com/office/word/2010/wordprocessingInk" xmlns:wne="http://schemas.microsoft.com/office/word/2006/wordml" xmlns:wps="http://schemas.microsoft.com/office/word/2010/wordprocessingShape" mc:Ignorable="w14 w15 w16se w16cid wp14">
   <w:body>
     <w:p>
       <w:r>
-        <w:t>5-14-2020</w:t>
+        <w:t>6-3</w:t>
+      </w:r>
+      <w:r>
+        <w:t>-2020</w:t>
       </w:r>
     </w:p>
     <w:p/>
@@ -466,31 +469,7 @@
         <w:rPr>
           <w:rFonts w:ascii="Calibri" w:eastAsia="Times New Roman" w:hAnsi="Calibri" w:cs="Calibri"/>
         </w:rPr>
-        <w:t xml:space="preserve">At the </w:t>
-      </w:r>
-      <w:r>
-        <w:rPr>
-          <w:rFonts w:ascii="Calibri" w:eastAsia="Times New Roman" w:hAnsi="Calibri" w:cs="Calibri"/>
-        </w:rPr>
-        <w:t>beginning</w:t>
-      </w:r>
-      <w:r>
-        <w:rPr>
-          <w:rFonts w:ascii="Calibri" w:eastAsia="Times New Roman" w:hAnsi="Calibri" w:cs="Calibri"/>
-        </w:rPr>
-        <w:t xml:space="preserve"> of their turn, players draw up to 5 cards, but cannot draw to have more than 7</w:t>
-      </w:r>
-      <w:r>
-        <w:rPr>
-          <w:rFonts w:ascii="Calibri" w:eastAsia="Times New Roman" w:hAnsi="Calibri" w:cs="Calibri"/>
-        </w:rPr>
-        <w:t xml:space="preserve"> </w:t>
-      </w:r>
-      <w:r>
-        <w:rPr>
-          <w:rFonts w:ascii="Calibri" w:eastAsia="Times New Roman" w:hAnsi="Calibri" w:cs="Calibri"/>
-        </w:rPr>
-        <w:t xml:space="preserve">cards. </w:t>
+        <w:t xml:space="preserve">At the beginning of their turn, players draw up to 5 cards, but cannot draw to have more than 7 cards. </w:t>
       </w:r>
     </w:p>
     <w:p>
@@ -1250,13 +1229,11 @@
     </w:p>
     <w:p>
       <w:r>
-        <w:t xml:space="preserve">Combat in Lanista is based </w:t>
-      </w:r>
-      <w:proofErr w:type="spellStart"/>
-      <w:r>
-        <w:t>of</w:t>
-      </w:r>
-      <w:proofErr w:type="spellEnd"/>
+        <w:t>Combat in Lanista is based of</w:t>
+      </w:r>
+      <w:r>
+        <w:t>f</w:t>
+      </w:r>
       <w:r>
         <w:t xml:space="preserve"> a </w:t>
       </w:r>
@@ -1272,10 +1249,10 @@
     </w:p>
     <w:p>
       <w:r>
-        <w:t>This system is predictable and does not rely on chance at all. You can easily tell by looking at two units which is better</w:t>
-      </w:r>
-      <w:r>
-        <w:t>, though other cards and effects can change that.</w:t>
+        <w:t xml:space="preserve">This system is predictable and does not rely on chance at all. You can easily tell by looking at two units </w:t>
+      </w:r>
+      <w:r>
+        <w:t>which one will win unless your opponent has reaction cards that will change that.</w:t>
       </w:r>
     </w:p>
     <w:p>
@@ -1452,10 +1429,7 @@
     </w:p>
     <w:p>
       <w:r>
-        <w:t>There are two other combat symbols which represent neutral fighting style and animals. These cards do not have weaknesses or strengths</w:t>
-      </w:r>
-      <w:r>
-        <w:t>.</w:t>
+        <w:t>There are two other combat symbols which represent neutral fighting style and animals. These cards do not have weaknesses or strengths.</w:t>
       </w:r>
     </w:p>
     <w:p>
@@ -1559,84 +1533,60 @@
       <w:r>
         <w:t xml:space="preserve">Combat takes place during the act stage of a players’ turn. </w:t>
       </w:r>
-      <w:r>
-        <w:t>When a player attacks, they choose the combatant(s) they wish to attack and then play the combatant cards they wish to attack wit</w:t>
-      </w:r>
-      <w:r>
-        <w:t>h. They may attack with cards both from their hand and in the arena.</w:t>
-      </w:r>
-      <w:r>
-        <w:t xml:space="preserve"> To indicate which cards are attacking</w:t>
-      </w:r>
-      <w:r>
-        <w:t xml:space="preserve">, </w:t>
-      </w:r>
-      <w:r>
-        <w:t xml:space="preserve">“tap” the cards by </w:t>
-      </w:r>
-      <w:r>
-        <w:t>turn</w:t>
-      </w:r>
-      <w:r>
-        <w:t>ing</w:t>
-      </w:r>
-      <w:r>
-        <w:t xml:space="preserve"> them slightly sideways. </w:t>
+    </w:p>
+    <w:p>
+      <w:r>
+        <w:t>To attack, choose the combatants you wish to attack and the combatants you are attacking with. Your combatants may either be in played directly from your hand or in the arena already.</w:t>
+      </w:r>
+    </w:p>
+    <w:p/>
+    <w:p>
+      <w:r>
+        <w:t>To indicate which cards are attacking</w:t>
+      </w:r>
+      <w:r>
+        <w:t>,</w:t>
+      </w:r>
+      <w:r>
+        <w:t xml:space="preserve"> turn the attacking cards sideways, indicating that those combatants are “exhausted</w:t>
+      </w:r>
+      <w:r>
+        <w:t>.</w:t>
+      </w:r>
+      <w:r>
+        <w:t>”</w:t>
+      </w:r>
+      <w:r>
+        <w:t xml:space="preserve"> </w:t>
       </w:r>
       <w:r>
         <w:t xml:space="preserve">Those combatants remain </w:t>
       </w:r>
       <w:r>
-        <w:t>tapped until the start of your next turn.</w:t>
-      </w:r>
-    </w:p>
-    <w:p>
-      <w:r>
-        <w:t xml:space="preserve">Once the attackers have been declared, the defender </w:t>
-      </w:r>
-      <w:r>
-        <w:t xml:space="preserve">may choose to </w:t>
-      </w:r>
-      <w:r>
-        <w:t>add more combatants to the fight.</w:t>
-      </w:r>
-      <w:r>
-        <w:t xml:space="preserve"> </w:t>
-      </w:r>
-      <w:r>
-        <w:t xml:space="preserve">The originally targeted combatant(s) must fight, but adding other combatants is optional. </w:t>
-      </w:r>
-      <w:r>
-        <w:t>Combatants may be added to the fight if they are not tapped</w:t>
-      </w:r>
-      <w:r>
-        <w:t xml:space="preserve"> or if they are played from the defending players’ hand. Defending with cards does not tap them.</w:t>
+        <w:t>exhausted</w:t>
+      </w:r>
+      <w:r>
+        <w:t xml:space="preserve"> until the start of your next turn</w:t>
+      </w:r>
+      <w:r>
+        <w:t xml:space="preserve"> and cannot defend.</w:t>
       </w:r>
     </w:p>
     <w:p/>
     <w:p>
       <w:r>
-        <w:t>Once defenders are chosen, damage is dealt.</w:t>
-      </w:r>
-      <w:r>
-        <w:t xml:space="preserve"> Damage is dealt simultaneously</w:t>
-      </w:r>
-      <w:r>
-        <w:t xml:space="preserve">. </w:t>
-      </w:r>
-      <w:r>
-        <w:t>If the power rating for the combatants on one side is greater than the combatant(s) on the other, those combatants leave the arena (are discarded).</w:t>
-      </w:r>
-      <w:r>
-        <w:t xml:space="preserve"> </w:t>
+        <w:t xml:space="preserve">Once attackers have been declared, the defender may choose to add more combatants to the fight. The original defender(s) must still fight. Defenders may be added to the fight only if they are not </w:t>
+      </w:r>
+      <w:r>
+        <w:t>exhausted. Defending with combatants does not exhaust them.</w:t>
+      </w:r>
+    </w:p>
+    <w:p>
+      <w:r>
+        <w:t xml:space="preserve">Damage is dealt to the original attacks and defenders first, but for any additional combatants, each player chooses the order. Excess damage carries over into the remaining combatants. If the power level for the combatants on one side exceed the combatant(s) on the other, those combatants leave the arena (are discarded). </w:t>
       </w:r>
       <w:r>
         <w:t>Combatants can be lost on both sides if the power level for each side is above one or multiple units on the other side.</w:t>
-      </w:r>
-    </w:p>
-    <w:p>
-      <w:r>
-        <w:t>Each player chooses the order damage is dealt on their cards. Doing this properly may help them keep some of their cards alive.</w:t>
       </w:r>
     </w:p>
     <w:p/>
@@ -1681,92 +1631,106 @@
           <w:i/>
           <w:iCs/>
         </w:rPr>
-        <w:t>with combatants of power 4, 3, and 2, tapping all three of them.</w:t>
-      </w:r>
-    </w:p>
-    <w:p>
-      <w:pPr>
+        <w:t xml:space="preserve">with combatants of power 4, 3, and 2, </w:t>
+      </w:r>
+      <w:r>
         <w:rPr>
           <w:i/>
           <w:iCs/>
         </w:rPr>
-      </w:pPr>
+        <w:t>exhausting</w:t>
+      </w:r>
       <w:r>
         <w:rPr>
           <w:i/>
           <w:iCs/>
         </w:rPr>
-        <w:t xml:space="preserve">Player two </w:t>
-      </w:r>
-      <w:r>
+        <w:t xml:space="preserve"> all three of them.</w:t>
+      </w:r>
+    </w:p>
+    <w:p>
+      <w:pPr>
         <w:rPr>
           <w:i/>
           <w:iCs/>
         </w:rPr>
-        <w:t>plays a combatant with power 2 but cannot add a combatant in the arena which is power 3 because it is tapped.</w:t>
-      </w:r>
+      </w:pPr>
       <w:r>
         <w:rPr>
           <w:i/>
           <w:iCs/>
         </w:rPr>
-        <w:t xml:space="preserve"> Player two blocks </w:t>
+        <w:t xml:space="preserve">Player two </w:t>
       </w:r>
       <w:r>
         <w:rPr>
           <w:i/>
           <w:iCs/>
         </w:rPr>
-        <w:t xml:space="preserve">player ones’ 2 with their </w:t>
+        <w:t>plays a combatant with power 2 but cannot add a combatant in the arena which is power 3 because it is tapped.</w:t>
       </w:r>
       <w:r>
         <w:rPr>
           <w:i/>
           <w:iCs/>
         </w:rPr>
-        <w:t xml:space="preserve">2. The 5 </w:t>
+        <w:t xml:space="preserve"> Player two blocks </w:t>
       </w:r>
       <w:r>
         <w:rPr>
           <w:i/>
           <w:iCs/>
         </w:rPr>
-        <w:t>fights with both the 4 and the 3.</w:t>
-      </w:r>
-    </w:p>
-    <w:p>
-      <w:pPr>
+        <w:t xml:space="preserve">player ones’ 2 with their </w:t>
+      </w:r>
+      <w:r>
         <w:rPr>
           <w:i/>
           <w:iCs/>
         </w:rPr>
-      </w:pPr>
+        <w:t xml:space="preserve">2. The 5 </w:t>
+      </w:r>
       <w:r>
         <w:rPr>
           <w:i/>
           <w:iCs/>
         </w:rPr>
-        <w:t>To prevent the 4 from dying, player one decides to have the 3 take damage first.</w:t>
-      </w:r>
-      <w:r>
+        <w:t>fights with both the 4 and the 3.</w:t>
+      </w:r>
+    </w:p>
+    <w:p>
+      <w:pPr>
         <w:rPr>
           <w:i/>
           <w:iCs/>
         </w:rPr>
-        <w:t xml:space="preserve"> Since 7 is greater than 5, the five is defeated, but so is the 3. </w:t>
-      </w:r>
+      </w:pPr>
       <w:r>
         <w:rPr>
           <w:i/>
           <w:iCs/>
         </w:rPr>
-        <w:t>Both 2s</w:t>
+        <w:t>To prevent the 4 from dying, player one decides to have the 3 take damage first.</w:t>
       </w:r>
       <w:r>
         <w:rPr>
           <w:i/>
           <w:iCs/>
         </w:rPr>
+        <w:t xml:space="preserve"> Since 7 is greater than 5, the five is defeated, but so is the 3. </w:t>
+      </w:r>
+      <w:r>
+        <w:rPr>
+          <w:i/>
+          <w:iCs/>
+        </w:rPr>
+        <w:t>Both 2s</w:t>
+      </w:r>
+      <w:r>
+        <w:rPr>
+          <w:i/>
+          <w:iCs/>
+        </w:rPr>
         <w:t xml:space="preserve"> are defeated.</w:t>
       </w:r>
     </w:p>
@@ -1784,14 +1748,22 @@
     </w:p>
     <w:p/>
     <w:p/>
-    <w:p/>
-    <w:p>
-      <w:r>
-        <w:lastRenderedPageBreak/>
-        <w:t xml:space="preserve">// </w:t>
-      </w:r>
-      <w:r>
-        <w:t>Things I am still considering</w:t>
+    <w:p>
+      <w:pPr>
+        <w:ind w:left="50"/>
+      </w:pPr>
+      <w:bookmarkStart w:id="0" w:name="_GoBack"/>
+      <w:bookmarkEnd w:id="0"/>
+    </w:p>
+    <w:p>
+      <w:pPr>
+        <w:ind w:left="50"/>
+      </w:pPr>
+      <w:r>
+        <w:t xml:space="preserve">// Things </w:t>
+      </w:r>
+      <w:r>
+        <w:t>I might add later</w:t>
       </w:r>
     </w:p>
     <w:p>
@@ -1803,10 +1775,7 @@
         </w:numPr>
       </w:pPr>
       <w:r>
-        <w:t xml:space="preserve">Combatants can be trusted to protect gold between turns at the cost of making it </w:t>
-      </w:r>
-      <w:r>
-        <w:t>vulnerable.</w:t>
+        <w:t>Add building type of cards?</w:t>
       </w:r>
     </w:p>
     <w:p>
@@ -1818,7 +1787,7 @@
         </w:numPr>
       </w:pPr>
       <w:r>
-        <w:t>How much starting fame?</w:t>
+        <w:t>Allow units to have multiple fighting styles?</w:t>
       </w:r>
     </w:p>
     <w:p>
@@ -1830,7 +1799,7 @@
         </w:numPr>
       </w:pPr>
       <w:r>
-        <w:t>How do rewards and punishments work when defeating a card?</w:t>
+        <w:t>Unarmed fighting style?</w:t>
       </w:r>
     </w:p>
     <w:p>
@@ -1842,7 +1811,7 @@
         </w:numPr>
       </w:pPr>
       <w:r>
-        <w:t>Pay a cost to play a combatant card?</w:t>
+        <w:t>Fighting like actions outside of the arena?</w:t>
       </w:r>
     </w:p>
     <w:p>
@@ -1854,26 +1823,7 @@
         </w:numPr>
       </w:pPr>
       <w:r>
-        <w:t xml:space="preserve">Combatants in the arena can be used by any </w:t>
-      </w:r>
-      <w:r>
-        <w:t>player.</w:t>
-      </w:r>
-    </w:p>
-    <w:p>
-      <w:pPr>
-        <w:ind w:left="50"/>
-      </w:pPr>
-    </w:p>
-    <w:p>
-      <w:pPr>
-        <w:ind w:left="50"/>
-      </w:pPr>
-      <w:r>
-        <w:t xml:space="preserve">// Things </w:t>
-      </w:r>
-      <w:r>
-        <w:t>I might add later</w:t>
+        <w:t>Event cards that have an effect as soon as they are revealed</w:t>
       </w:r>
     </w:p>
     <w:p>
@@ -1885,7 +1835,16 @@
         </w:numPr>
       </w:pPr>
       <w:r>
-        <w:t>Add building type of cards?</w:t>
+        <w:t>Hero/villain cards</w:t>
+      </w:r>
+      <w:r>
+        <w:t xml:space="preserve"> – named combatants with powerful abilities</w:t>
+      </w:r>
+    </w:p>
+    <w:p/>
+    <w:p>
+      <w:r>
+        <w:t>// Notes</w:t>
       </w:r>
     </w:p>
     <w:p>
@@ -1897,7 +1856,13 @@
         </w:numPr>
       </w:pPr>
       <w:r>
-        <w:t>Allow units to have multiple fighting styles?</w:t>
+        <w:t xml:space="preserve">The inspiration for most of the cards comes from me looking up types of gladiators and other historical information. Since a lot of </w:t>
+      </w:r>
+      <w:r>
+        <w:t>the types are Latin, I decided it might be cool to have the names of all the cards be in Lat</w:t>
+      </w:r>
+      <w:r>
+        <w:t>in. I may end up scrapping this for simplicity, but for now I think it’s cool.</w:t>
       </w:r>
     </w:p>
     <w:p>
@@ -1909,97 +1874,14 @@
         </w:numPr>
       </w:pPr>
       <w:r>
-        <w:t>Unarmed fighting style?</w:t>
-      </w:r>
-    </w:p>
-    <w:p>
-      <w:pPr>
-        <w:pStyle w:val="ListParagraph"/>
-        <w:numPr>
-          <w:ilvl w:val="0"/>
-          <w:numId w:val="2"/>
-        </w:numPr>
-      </w:pPr>
-      <w:r>
-        <w:t>Fighting like actions outside of the arena?</w:t>
-      </w:r>
-    </w:p>
-    <w:p>
-      <w:pPr>
-        <w:pStyle w:val="ListParagraph"/>
-        <w:numPr>
-          <w:ilvl w:val="0"/>
-          <w:numId w:val="2"/>
-        </w:numPr>
-      </w:pPr>
-      <w:r>
-        <w:t>Event cards that have an effect as soon as they are revealed</w:t>
-      </w:r>
-    </w:p>
-    <w:p>
-      <w:pPr>
-        <w:pStyle w:val="ListParagraph"/>
-        <w:numPr>
-          <w:ilvl w:val="0"/>
-          <w:numId w:val="2"/>
-        </w:numPr>
-      </w:pPr>
-      <w:r>
-        <w:t>Hero/villain cards</w:t>
-      </w:r>
-      <w:r>
-        <w:t xml:space="preserve"> – named combatants with powerful abilities</w:t>
+        <w:t xml:space="preserve">I am still working on fleshing out the cards and making more of them. I am trying to balance things so the game has enough cards for there to be a variety, but not too many. </w:t>
+      </w:r>
+      <w:r>
+        <w:t>I also need to add a lot more non-combatant cards because right now that is most of what I have.</w:t>
       </w:r>
     </w:p>
     <w:p/>
     <w:p>
-      <w:r>
-        <w:t>// Notes</w:t>
-      </w:r>
-    </w:p>
-    <w:p>
-      <w:pPr>
-        <w:pStyle w:val="ListParagraph"/>
-        <w:numPr>
-          <w:ilvl w:val="0"/>
-          <w:numId w:val="2"/>
-        </w:numPr>
-      </w:pPr>
-      <w:r>
-        <w:t xml:space="preserve">The inspiration for most of the cards comes from me looking up types of gladiators and other historical information. Since a lot of </w:t>
-      </w:r>
-      <w:r>
-        <w:t>the types are Latin, I decided it might be cool to have the names of all the cards be in Lat</w:t>
-      </w:r>
-      <w:r>
-        <w:t xml:space="preserve">in. I may end up scrapping this for simplicity, but for now I think </w:t>
-      </w:r>
-      <w:proofErr w:type="gramStart"/>
-      <w:r>
-        <w:t>it’s</w:t>
-      </w:r>
-      <w:proofErr w:type="gramEnd"/>
-      <w:r>
-        <w:t xml:space="preserve"> cool.</w:t>
-      </w:r>
-    </w:p>
-    <w:p>
-      <w:pPr>
-        <w:pStyle w:val="ListParagraph"/>
-        <w:numPr>
-          <w:ilvl w:val="0"/>
-          <w:numId w:val="2"/>
-        </w:numPr>
-      </w:pPr>
-      <w:r>
-        <w:t xml:space="preserve">I am still working on fleshing out the cards and making more of them. I am trying to balance things so the game has enough cards for there to be a variety, but not too many. </w:t>
-      </w:r>
-      <w:r>
-        <w:t>I also need to add a lot more non-combatant cards because right now that is most of what I have.</w:t>
-      </w:r>
-    </w:p>
-    <w:p/>
-    <w:p>
       <w:pPr>
         <w:spacing w:after="0" w:line="240" w:lineRule="auto"/>
         <w:rPr>
@@ -2273,7 +2155,6 @@
         <w:rPr>
           <w:rFonts w:ascii="Calibri" w:eastAsia="Times New Roman" w:hAnsi="Calibri" w:cs="Calibri"/>
         </w:rPr>
-        <w:lastRenderedPageBreak/>
         <w:t>Noxii</w:t>
       </w:r>
       <w:proofErr w:type="spellEnd"/>
@@ -2341,1084 +2222,6 @@
           <w:rFonts w:ascii="Calibri" w:eastAsia="Times New Roman" w:hAnsi="Calibri" w:cs="Calibri"/>
         </w:rPr>
         <w:t> </w:t>
-      </w:r>
-    </w:p>
-    <w:p>
-      <w:pPr>
-        <w:spacing w:after="0" w:line="240" w:lineRule="auto"/>
-        <w:rPr>
-          <w:rFonts w:ascii="Calibri" w:eastAsia="Times New Roman" w:hAnsi="Calibri" w:cs="Calibri"/>
-        </w:rPr>
-      </w:pPr>
-      <w:r>
-        <w:rPr>
-          <w:rFonts w:ascii="Calibri" w:eastAsia="Times New Roman" w:hAnsi="Calibri" w:cs="Calibri"/>
-        </w:rPr>
-        <w:t>// Latin words and phrases</w:t>
-      </w:r>
-    </w:p>
-    <w:p>
-      <w:pPr>
-        <w:spacing w:after="0" w:line="240" w:lineRule="auto"/>
-        <w:ind w:left="540"/>
-        <w:rPr>
-          <w:rFonts w:ascii="Calibri" w:eastAsia="Times New Roman" w:hAnsi="Calibri" w:cs="Calibri"/>
-        </w:rPr>
-      </w:pPr>
-      <w:r>
-        <w:rPr>
-          <w:rFonts w:ascii="Calibri" w:eastAsia="Times New Roman" w:hAnsi="Calibri" w:cs="Calibri"/>
-        </w:rPr>
-        <w:t xml:space="preserve">(from </w:t>
-      </w:r>
-      <w:hyperlink r:id="rId12" w:history="1">
-        <w:r>
-          <w:rPr>
-            <w:rFonts w:ascii="Calibri" w:eastAsia="Times New Roman" w:hAnsi="Calibri" w:cs="Calibri"/>
-            <w:color w:val="0000FF"/>
-            <w:u w:val="single"/>
-          </w:rPr>
-          <w:t>https://archive.archaeology.org/gladiators/glossary.html</w:t>
-        </w:r>
-      </w:hyperlink>
-      <w:r>
-        <w:rPr>
-          <w:rFonts w:ascii="Calibri" w:eastAsia="Times New Roman" w:hAnsi="Calibri" w:cs="Calibri"/>
-        </w:rPr>
-        <w:t>)</w:t>
-      </w:r>
-    </w:p>
-    <w:p>
-      <w:pPr>
-        <w:numPr>
-          <w:ilvl w:val="0"/>
-          <w:numId w:val="5"/>
-        </w:numPr>
-        <w:spacing w:after="0" w:line="240" w:lineRule="auto"/>
-        <w:ind w:left="540"/>
-        <w:textAlignment w:val="center"/>
-        <w:rPr>
-          <w:rFonts w:ascii="Calibri" w:eastAsia="Times New Roman" w:hAnsi="Calibri" w:cs="Calibri"/>
-        </w:rPr>
-      </w:pPr>
-      <w:proofErr w:type="spellStart"/>
-      <w:r>
-        <w:rPr>
-          <w:rFonts w:ascii="Calibri" w:eastAsia="Times New Roman" w:hAnsi="Calibri" w:cs="Calibri"/>
-        </w:rPr>
-        <w:t>Missio</w:t>
-      </w:r>
-      <w:proofErr w:type="spellEnd"/>
-    </w:p>
-    <w:p>
-      <w:pPr>
-        <w:numPr>
-          <w:ilvl w:val="1"/>
-          <w:numId w:val="5"/>
-        </w:numPr>
-        <w:spacing w:after="0" w:line="240" w:lineRule="auto"/>
-        <w:ind w:left="1080"/>
-        <w:textAlignment w:val="center"/>
-        <w:rPr>
-          <w:rFonts w:ascii="Calibri" w:eastAsia="Times New Roman" w:hAnsi="Calibri" w:cs="Calibri"/>
-        </w:rPr>
-      </w:pPr>
-      <w:r>
-        <w:rPr>
-          <w:rFonts w:ascii="Calibri" w:eastAsia="Times New Roman" w:hAnsi="Calibri" w:cs="Calibri"/>
-        </w:rPr>
-        <w:t xml:space="preserve">A gladiator who acknowledged defeat could request the </w:t>
-      </w:r>
-      <w:proofErr w:type="spellStart"/>
-      <w:r>
-        <w:rPr>
-          <w:rFonts w:ascii="Calibri" w:eastAsia="Times New Roman" w:hAnsi="Calibri" w:cs="Calibri"/>
-        </w:rPr>
-        <w:t>munerarius</w:t>
-      </w:r>
-      <w:proofErr w:type="spellEnd"/>
-      <w:r>
-        <w:rPr>
-          <w:rFonts w:ascii="Calibri" w:eastAsia="Times New Roman" w:hAnsi="Calibri" w:cs="Calibri"/>
-        </w:rPr>
-        <w:t xml:space="preserve"> to stop the fight and send him alive (missus) from the arena. If he had not </w:t>
-      </w:r>
-      <w:r>
-        <w:rPr>
-          <w:rFonts w:ascii="Calibri" w:eastAsia="Times New Roman" w:hAnsi="Calibri" w:cs="Calibri"/>
-        </w:rPr>
-        <w:t>fallen,</w:t>
-      </w:r>
-      <w:r>
-        <w:rPr>
-          <w:rFonts w:ascii="Calibri" w:eastAsia="Times New Roman" w:hAnsi="Calibri" w:cs="Calibri"/>
-        </w:rPr>
-        <w:t xml:space="preserve"> he could be "sent away standing" (stans missus). </w:t>
-      </w:r>
-    </w:p>
-    <w:p>
-      <w:pPr>
-        <w:numPr>
-          <w:ilvl w:val="0"/>
-          <w:numId w:val="5"/>
-        </w:numPr>
-        <w:spacing w:after="0" w:line="240" w:lineRule="auto"/>
-        <w:ind w:left="540"/>
-        <w:textAlignment w:val="center"/>
-        <w:rPr>
-          <w:rFonts w:ascii="Calibri" w:eastAsia="Times New Roman" w:hAnsi="Calibri" w:cs="Calibri"/>
-        </w:rPr>
-      </w:pPr>
-      <w:r>
-        <w:rPr>
-          <w:rFonts w:ascii="Calibri" w:eastAsia="Times New Roman" w:hAnsi="Calibri" w:cs="Calibri"/>
-        </w:rPr>
-        <w:t xml:space="preserve"> </w:t>
-      </w:r>
-      <w:proofErr w:type="spellStart"/>
-      <w:r>
-        <w:rPr>
-          <w:rFonts w:ascii="Calibri" w:eastAsia="Times New Roman" w:hAnsi="Calibri" w:cs="Calibri"/>
-        </w:rPr>
-        <w:t>Pugnare</w:t>
-      </w:r>
-      <w:proofErr w:type="spellEnd"/>
-      <w:r>
-        <w:rPr>
-          <w:rFonts w:ascii="Calibri" w:eastAsia="Times New Roman" w:hAnsi="Calibri" w:cs="Calibri"/>
-        </w:rPr>
-        <w:t xml:space="preserve"> ad </w:t>
-      </w:r>
-      <w:proofErr w:type="spellStart"/>
-      <w:r>
-        <w:rPr>
-          <w:rFonts w:ascii="Calibri" w:eastAsia="Times New Roman" w:hAnsi="Calibri" w:cs="Calibri"/>
-        </w:rPr>
-        <w:t>digitum</w:t>
-      </w:r>
-      <w:proofErr w:type="spellEnd"/>
-    </w:p>
-    <w:p>
-      <w:pPr>
-        <w:numPr>
-          <w:ilvl w:val="1"/>
-          <w:numId w:val="5"/>
-        </w:numPr>
-        <w:spacing w:after="0" w:line="240" w:lineRule="auto"/>
-        <w:ind w:left="1080"/>
-        <w:textAlignment w:val="center"/>
-        <w:rPr>
-          <w:rFonts w:ascii="Calibri" w:eastAsia="Times New Roman" w:hAnsi="Calibri" w:cs="Calibri"/>
-        </w:rPr>
-      </w:pPr>
-      <w:r>
-        <w:rPr>
-          <w:rFonts w:ascii="Calibri" w:eastAsia="Times New Roman" w:hAnsi="Calibri" w:cs="Calibri"/>
-        </w:rPr>
-        <w:t xml:space="preserve">"To fight to the finger." Combat took place until the defeated gladiator raised his finger (or his hand or whole arm) to signal the </w:t>
-      </w:r>
-      <w:proofErr w:type="spellStart"/>
-      <w:r>
-        <w:rPr>
-          <w:rFonts w:ascii="Calibri" w:eastAsia="Times New Roman" w:hAnsi="Calibri" w:cs="Calibri"/>
-        </w:rPr>
-        <w:t>munerarius</w:t>
-      </w:r>
-      <w:proofErr w:type="spellEnd"/>
-      <w:r>
-        <w:rPr>
-          <w:rFonts w:ascii="Calibri" w:eastAsia="Times New Roman" w:hAnsi="Calibri" w:cs="Calibri"/>
-        </w:rPr>
-        <w:t xml:space="preserve"> to stop the fight.</w:t>
-      </w:r>
-    </w:p>
-    <w:p>
-      <w:pPr>
-        <w:numPr>
-          <w:ilvl w:val="0"/>
-          <w:numId w:val="5"/>
-        </w:numPr>
-        <w:spacing w:after="0" w:line="240" w:lineRule="auto"/>
-        <w:ind w:left="540"/>
-        <w:textAlignment w:val="center"/>
-        <w:rPr>
-          <w:rFonts w:ascii="Calibri" w:eastAsia="Times New Roman" w:hAnsi="Calibri" w:cs="Calibri"/>
-        </w:rPr>
-      </w:pPr>
-      <w:proofErr w:type="spellStart"/>
-      <w:r>
-        <w:rPr>
-          <w:rFonts w:ascii="Calibri" w:eastAsia="Times New Roman" w:hAnsi="Calibri" w:cs="Calibri"/>
-        </w:rPr>
-        <w:t>Pollice</w:t>
-      </w:r>
-      <w:proofErr w:type="spellEnd"/>
-      <w:r>
-        <w:rPr>
-          <w:rFonts w:ascii="Calibri" w:eastAsia="Times New Roman" w:hAnsi="Calibri" w:cs="Calibri"/>
-        </w:rPr>
-        <w:t xml:space="preserve"> verso</w:t>
-      </w:r>
-    </w:p>
-    <w:p>
-      <w:pPr>
-        <w:numPr>
-          <w:ilvl w:val="1"/>
-          <w:numId w:val="5"/>
-        </w:numPr>
-        <w:spacing w:after="0" w:line="240" w:lineRule="auto"/>
-        <w:ind w:left="1080"/>
-        <w:textAlignment w:val="center"/>
-        <w:rPr>
-          <w:rFonts w:ascii="Calibri" w:eastAsia="Times New Roman" w:hAnsi="Calibri" w:cs="Calibri"/>
-        </w:rPr>
-      </w:pPr>
-      <w:r>
-        <w:rPr>
-          <w:rFonts w:ascii="Calibri" w:eastAsia="Times New Roman" w:hAnsi="Calibri" w:cs="Calibri"/>
-        </w:rPr>
-        <w:t xml:space="preserve">"With thumb turned." Which way (up? down? in? out?) is not clear, and remains a source of debate in gladiatorial literature, although most authors seem to assume that the thumb is turned down. This is the signal (along with yelling) by which the crowd expressed its opinion that a gladiator should not be granted </w:t>
-      </w:r>
-      <w:proofErr w:type="spellStart"/>
-      <w:r>
-        <w:rPr>
-          <w:rFonts w:ascii="Calibri" w:eastAsia="Times New Roman" w:hAnsi="Calibri" w:cs="Calibri"/>
-        </w:rPr>
-        <w:t>missio</w:t>
-      </w:r>
-      <w:proofErr w:type="spellEnd"/>
-      <w:r>
-        <w:rPr>
-          <w:rFonts w:ascii="Calibri" w:eastAsia="Times New Roman" w:hAnsi="Calibri" w:cs="Calibri"/>
-        </w:rPr>
-        <w:t xml:space="preserve">. </w:t>
-      </w:r>
-    </w:p>
-    <w:p>
-      <w:pPr>
-        <w:numPr>
-          <w:ilvl w:val="0"/>
-          <w:numId w:val="5"/>
-        </w:numPr>
-        <w:spacing w:after="0" w:line="240" w:lineRule="auto"/>
-        <w:ind w:left="540"/>
-        <w:textAlignment w:val="center"/>
-        <w:rPr>
-          <w:rFonts w:ascii="Calibri" w:eastAsia="Times New Roman" w:hAnsi="Calibri" w:cs="Calibri"/>
-        </w:rPr>
-      </w:pPr>
-      <w:proofErr w:type="spellStart"/>
-      <w:r>
-        <w:rPr>
-          <w:rFonts w:ascii="Calibri" w:eastAsia="Times New Roman" w:hAnsi="Calibri" w:cs="Calibri"/>
-        </w:rPr>
-        <w:t>Recipere</w:t>
-      </w:r>
-      <w:proofErr w:type="spellEnd"/>
-      <w:r>
-        <w:rPr>
-          <w:rFonts w:ascii="Calibri" w:eastAsia="Times New Roman" w:hAnsi="Calibri" w:cs="Calibri"/>
-        </w:rPr>
-        <w:t xml:space="preserve"> </w:t>
-      </w:r>
-      <w:proofErr w:type="spellStart"/>
-      <w:r>
-        <w:rPr>
-          <w:rFonts w:ascii="Calibri" w:eastAsia="Times New Roman" w:hAnsi="Calibri" w:cs="Calibri"/>
-        </w:rPr>
-        <w:t>ferrum</w:t>
-      </w:r>
-      <w:proofErr w:type="spellEnd"/>
-    </w:p>
-    <w:p>
-      <w:pPr>
-        <w:numPr>
-          <w:ilvl w:val="1"/>
-          <w:numId w:val="5"/>
-        </w:numPr>
-        <w:spacing w:after="0" w:line="240" w:lineRule="auto"/>
-        <w:ind w:left="1080"/>
-        <w:textAlignment w:val="center"/>
-        <w:rPr>
-          <w:rFonts w:ascii="Calibri" w:eastAsia="Times New Roman" w:hAnsi="Calibri" w:cs="Calibri"/>
-        </w:rPr>
-      </w:pPr>
-      <w:r>
-        <w:rPr>
-          <w:rFonts w:ascii="Calibri" w:eastAsia="Times New Roman" w:hAnsi="Calibri" w:cs="Calibri"/>
-        </w:rPr>
-        <w:t xml:space="preserve">To receive the iron (the weapon). A defeated gladiator who was refused </w:t>
-      </w:r>
-      <w:proofErr w:type="spellStart"/>
-      <w:r>
-        <w:rPr>
-          <w:rFonts w:ascii="Calibri" w:eastAsia="Times New Roman" w:hAnsi="Calibri" w:cs="Calibri"/>
-        </w:rPr>
-        <w:t>missio</w:t>
-      </w:r>
-      <w:proofErr w:type="spellEnd"/>
-      <w:r>
-        <w:rPr>
-          <w:rFonts w:ascii="Calibri" w:eastAsia="Times New Roman" w:hAnsi="Calibri" w:cs="Calibri"/>
-        </w:rPr>
-        <w:t xml:space="preserve"> was expected to kneel and courageously accept death. His victorious opponent would stab him or cut his throat. </w:t>
-      </w:r>
-    </w:p>
-    <w:p>
-      <w:pPr>
-        <w:numPr>
-          <w:ilvl w:val="0"/>
-          <w:numId w:val="5"/>
-        </w:numPr>
-        <w:spacing w:after="0" w:line="240" w:lineRule="auto"/>
-        <w:ind w:left="540"/>
-        <w:textAlignment w:val="center"/>
-        <w:rPr>
-          <w:rFonts w:ascii="Calibri" w:eastAsia="Times New Roman" w:hAnsi="Calibri" w:cs="Calibri"/>
-        </w:rPr>
-      </w:pPr>
-      <w:r>
-        <w:rPr>
-          <w:rFonts w:ascii="Calibri" w:eastAsia="Times New Roman" w:hAnsi="Calibri" w:cs="Calibri"/>
-        </w:rPr>
-        <w:t xml:space="preserve">Signum </w:t>
-      </w:r>
-      <w:proofErr w:type="spellStart"/>
-      <w:r>
-        <w:rPr>
-          <w:rFonts w:ascii="Calibri" w:eastAsia="Times New Roman" w:hAnsi="Calibri" w:cs="Calibri"/>
-        </w:rPr>
-        <w:t>pugnae</w:t>
-      </w:r>
-      <w:proofErr w:type="spellEnd"/>
-    </w:p>
-    <w:p>
-      <w:pPr>
-        <w:numPr>
-          <w:ilvl w:val="1"/>
-          <w:numId w:val="5"/>
-        </w:numPr>
-        <w:spacing w:after="0" w:line="240" w:lineRule="auto"/>
-        <w:ind w:left="1080"/>
-        <w:textAlignment w:val="center"/>
-        <w:rPr>
-          <w:rFonts w:ascii="Calibri" w:eastAsia="Times New Roman" w:hAnsi="Calibri" w:cs="Calibri"/>
-        </w:rPr>
-      </w:pPr>
-      <w:r>
-        <w:rPr>
-          <w:rFonts w:ascii="Calibri" w:eastAsia="Times New Roman" w:hAnsi="Calibri" w:cs="Calibri"/>
-        </w:rPr>
-        <w:t xml:space="preserve">The signal given by the </w:t>
-      </w:r>
-      <w:proofErr w:type="spellStart"/>
-      <w:r>
-        <w:rPr>
-          <w:rFonts w:ascii="Calibri" w:eastAsia="Times New Roman" w:hAnsi="Calibri" w:cs="Calibri"/>
-        </w:rPr>
-        <w:t>munerarius</w:t>
-      </w:r>
-      <w:proofErr w:type="spellEnd"/>
-      <w:r>
-        <w:rPr>
-          <w:rFonts w:ascii="Calibri" w:eastAsia="Times New Roman" w:hAnsi="Calibri" w:cs="Calibri"/>
-        </w:rPr>
-        <w:t xml:space="preserve"> for combat to begin. It is not always clear what form this took, and it may have varied. </w:t>
-      </w:r>
-    </w:p>
-    <w:p>
-      <w:pPr>
-        <w:numPr>
-          <w:ilvl w:val="0"/>
-          <w:numId w:val="5"/>
-        </w:numPr>
-        <w:spacing w:after="0" w:line="240" w:lineRule="auto"/>
-        <w:ind w:left="540"/>
-        <w:textAlignment w:val="center"/>
-        <w:rPr>
-          <w:rFonts w:ascii="Calibri" w:eastAsia="Times New Roman" w:hAnsi="Calibri" w:cs="Calibri"/>
-        </w:rPr>
-      </w:pPr>
-      <w:r>
-        <w:rPr>
-          <w:rFonts w:ascii="Calibri" w:eastAsia="Times New Roman" w:hAnsi="Calibri" w:cs="Calibri"/>
-        </w:rPr>
-        <w:t xml:space="preserve">Sine </w:t>
-      </w:r>
-      <w:proofErr w:type="spellStart"/>
-      <w:r>
-        <w:rPr>
-          <w:rFonts w:ascii="Calibri" w:eastAsia="Times New Roman" w:hAnsi="Calibri" w:cs="Calibri"/>
-        </w:rPr>
-        <w:t>missione</w:t>
-      </w:r>
-      <w:proofErr w:type="spellEnd"/>
-    </w:p>
-    <w:p>
-      <w:pPr>
-        <w:numPr>
-          <w:ilvl w:val="1"/>
-          <w:numId w:val="5"/>
-        </w:numPr>
-        <w:spacing w:after="0" w:line="240" w:lineRule="auto"/>
-        <w:ind w:left="1080"/>
-        <w:textAlignment w:val="center"/>
-        <w:rPr>
-          <w:rFonts w:ascii="Calibri" w:eastAsia="Times New Roman" w:hAnsi="Calibri" w:cs="Calibri"/>
-        </w:rPr>
-      </w:pPr>
-      <w:r>
-        <w:rPr>
-          <w:rFonts w:ascii="Calibri" w:eastAsia="Times New Roman" w:hAnsi="Calibri" w:cs="Calibri"/>
-        </w:rPr>
-        <w:t xml:space="preserve">"Without </w:t>
-      </w:r>
-      <w:proofErr w:type="spellStart"/>
-      <w:r>
-        <w:rPr>
-          <w:rFonts w:ascii="Calibri" w:eastAsia="Times New Roman" w:hAnsi="Calibri" w:cs="Calibri"/>
-        </w:rPr>
-        <w:t>missio</w:t>
-      </w:r>
-      <w:proofErr w:type="spellEnd"/>
-      <w:r>
-        <w:rPr>
-          <w:rFonts w:ascii="Calibri" w:eastAsia="Times New Roman" w:hAnsi="Calibri" w:cs="Calibri"/>
-        </w:rPr>
-        <w:t xml:space="preserve">:" a fight with no possibility of a reprieve for the loser. </w:t>
-      </w:r>
-    </w:p>
-    <w:p>
-      <w:pPr>
-        <w:numPr>
-          <w:ilvl w:val="0"/>
-          <w:numId w:val="5"/>
-        </w:numPr>
-        <w:spacing w:after="0" w:line="240" w:lineRule="auto"/>
-        <w:ind w:left="540"/>
-        <w:textAlignment w:val="center"/>
-        <w:rPr>
-          <w:rFonts w:ascii="Calibri" w:eastAsia="Times New Roman" w:hAnsi="Calibri" w:cs="Calibri"/>
-        </w:rPr>
-      </w:pPr>
-      <w:proofErr w:type="spellStart"/>
-      <w:r>
-        <w:rPr>
-          <w:rFonts w:ascii="Calibri" w:eastAsia="Times New Roman" w:hAnsi="Calibri" w:cs="Calibri"/>
-        </w:rPr>
-        <w:t>Stantes</w:t>
-      </w:r>
-      <w:proofErr w:type="spellEnd"/>
-      <w:r>
-        <w:rPr>
-          <w:rFonts w:ascii="Calibri" w:eastAsia="Times New Roman" w:hAnsi="Calibri" w:cs="Calibri"/>
-        </w:rPr>
-        <w:t xml:space="preserve"> </w:t>
-      </w:r>
-      <w:proofErr w:type="spellStart"/>
-      <w:r>
-        <w:rPr>
-          <w:rFonts w:ascii="Calibri" w:eastAsia="Times New Roman" w:hAnsi="Calibri" w:cs="Calibri"/>
-        </w:rPr>
-        <w:t>missi</w:t>
-      </w:r>
-      <w:proofErr w:type="spellEnd"/>
-    </w:p>
-    <w:p>
-      <w:pPr>
-        <w:numPr>
-          <w:ilvl w:val="1"/>
-          <w:numId w:val="5"/>
-        </w:numPr>
-        <w:spacing w:after="0" w:line="240" w:lineRule="auto"/>
-        <w:ind w:left="1080"/>
-        <w:textAlignment w:val="center"/>
-        <w:rPr>
-          <w:rFonts w:ascii="Calibri" w:eastAsia="Times New Roman" w:hAnsi="Calibri" w:cs="Calibri"/>
-        </w:rPr>
-      </w:pPr>
-      <w:r>
-        <w:rPr>
-          <w:rFonts w:ascii="Calibri" w:eastAsia="Times New Roman" w:hAnsi="Calibri" w:cs="Calibri"/>
-        </w:rPr>
-        <w:t xml:space="preserve">A draw, with both "sent away standing." Both gladiators walked away neither having won or lost. </w:t>
-      </w:r>
-    </w:p>
-    <w:p>
-      <w:pPr>
-        <w:numPr>
-          <w:ilvl w:val="0"/>
-          <w:numId w:val="5"/>
-        </w:numPr>
-        <w:spacing w:after="0" w:line="240" w:lineRule="auto"/>
-        <w:ind w:left="540"/>
-        <w:textAlignment w:val="center"/>
-        <w:rPr>
-          <w:rFonts w:ascii="Calibri" w:eastAsia="Times New Roman" w:hAnsi="Calibri" w:cs="Calibri"/>
-        </w:rPr>
-      </w:pPr>
-      <w:r>
-        <w:rPr>
-          <w:rFonts w:ascii="Calibri" w:eastAsia="Times New Roman" w:hAnsi="Calibri" w:cs="Calibri"/>
-        </w:rPr>
-        <w:t xml:space="preserve">Familia </w:t>
-      </w:r>
-      <w:proofErr w:type="spellStart"/>
-      <w:r>
-        <w:rPr>
-          <w:rFonts w:ascii="Calibri" w:eastAsia="Times New Roman" w:hAnsi="Calibri" w:cs="Calibri"/>
-        </w:rPr>
-        <w:t>gladiatorium</w:t>
-      </w:r>
-      <w:proofErr w:type="spellEnd"/>
-    </w:p>
-    <w:p>
-      <w:pPr>
-        <w:numPr>
-          <w:ilvl w:val="1"/>
-          <w:numId w:val="5"/>
-        </w:numPr>
-        <w:spacing w:after="0" w:line="240" w:lineRule="auto"/>
-        <w:ind w:left="1080"/>
-        <w:textAlignment w:val="center"/>
-        <w:rPr>
-          <w:rFonts w:ascii="Calibri" w:eastAsia="Times New Roman" w:hAnsi="Calibri" w:cs="Calibri"/>
-        </w:rPr>
-      </w:pPr>
-      <w:r>
-        <w:rPr>
-          <w:rFonts w:ascii="Calibri" w:eastAsia="Times New Roman" w:hAnsi="Calibri" w:cs="Calibri"/>
-        </w:rPr>
-        <w:t xml:space="preserve">A troop of gladiators who lived and trained under one lanista. </w:t>
-      </w:r>
-    </w:p>
-    <w:p>
-      <w:pPr>
-        <w:numPr>
-          <w:ilvl w:val="0"/>
-          <w:numId w:val="5"/>
-        </w:numPr>
-        <w:spacing w:after="0" w:line="240" w:lineRule="auto"/>
-        <w:ind w:left="540"/>
-        <w:textAlignment w:val="center"/>
-        <w:rPr>
-          <w:rFonts w:ascii="Calibri" w:eastAsia="Times New Roman" w:hAnsi="Calibri" w:cs="Calibri"/>
-        </w:rPr>
-      </w:pPr>
-      <w:proofErr w:type="spellStart"/>
-      <w:r>
-        <w:rPr>
-          <w:rFonts w:ascii="Calibri" w:eastAsia="Times New Roman" w:hAnsi="Calibri" w:cs="Calibri"/>
-        </w:rPr>
-        <w:t>Liberatio</w:t>
-      </w:r>
-      <w:proofErr w:type="spellEnd"/>
-    </w:p>
-    <w:p>
-      <w:pPr>
-        <w:numPr>
-          <w:ilvl w:val="1"/>
-          <w:numId w:val="5"/>
-        </w:numPr>
-        <w:spacing w:after="0" w:line="240" w:lineRule="auto"/>
-        <w:ind w:left="1080"/>
-        <w:textAlignment w:val="center"/>
-        <w:rPr>
-          <w:rFonts w:ascii="Calibri" w:eastAsia="Times New Roman" w:hAnsi="Calibri" w:cs="Calibri"/>
-        </w:rPr>
-      </w:pPr>
-      <w:r>
-        <w:rPr>
-          <w:rFonts w:ascii="Calibri" w:eastAsia="Times New Roman" w:hAnsi="Calibri" w:cs="Calibri"/>
-        </w:rPr>
-        <w:t xml:space="preserve">The freeing of a gladiator who had served his time (a period of years varying according to when and how he was inducted). </w:t>
-      </w:r>
-    </w:p>
-    <w:p>
-      <w:pPr>
-        <w:numPr>
-          <w:ilvl w:val="0"/>
-          <w:numId w:val="5"/>
-        </w:numPr>
-        <w:spacing w:after="0" w:line="240" w:lineRule="auto"/>
-        <w:ind w:left="540"/>
-        <w:textAlignment w:val="center"/>
-        <w:rPr>
-          <w:rFonts w:ascii="Calibri" w:eastAsia="Times New Roman" w:hAnsi="Calibri" w:cs="Calibri"/>
-        </w:rPr>
-      </w:pPr>
-      <w:proofErr w:type="spellStart"/>
-      <w:r>
-        <w:rPr>
-          <w:rFonts w:ascii="Calibri" w:eastAsia="Times New Roman" w:hAnsi="Calibri" w:cs="Calibri"/>
-        </w:rPr>
-        <w:t>Rudiarius</w:t>
-      </w:r>
-      <w:proofErr w:type="spellEnd"/>
-    </w:p>
-    <w:p>
-      <w:pPr>
-        <w:numPr>
-          <w:ilvl w:val="1"/>
-          <w:numId w:val="5"/>
-        </w:numPr>
-        <w:spacing w:after="0" w:line="240" w:lineRule="auto"/>
-        <w:ind w:left="1080"/>
-        <w:textAlignment w:val="center"/>
-        <w:rPr>
-          <w:rFonts w:ascii="Calibri" w:eastAsia="Times New Roman" w:hAnsi="Calibri" w:cs="Calibri"/>
-        </w:rPr>
-      </w:pPr>
-      <w:r>
-        <w:rPr>
-          <w:rFonts w:ascii="Calibri" w:eastAsia="Times New Roman" w:hAnsi="Calibri" w:cs="Calibri"/>
-        </w:rPr>
-        <w:t xml:space="preserve">A gladiator who had received a </w:t>
-      </w:r>
-      <w:proofErr w:type="spellStart"/>
-      <w:r>
-        <w:rPr>
-          <w:rFonts w:ascii="Calibri" w:eastAsia="Times New Roman" w:hAnsi="Calibri" w:cs="Calibri"/>
-        </w:rPr>
-        <w:t>rudis</w:t>
-      </w:r>
-      <w:proofErr w:type="spellEnd"/>
-      <w:r>
-        <w:rPr>
-          <w:rFonts w:ascii="Calibri" w:eastAsia="Times New Roman" w:hAnsi="Calibri" w:cs="Calibri"/>
-        </w:rPr>
-        <w:t xml:space="preserve"> and was therefore an experienced volunteer, especially worth watching. There was a hierarchy of experienced </w:t>
-      </w:r>
-      <w:proofErr w:type="spellStart"/>
-      <w:r>
-        <w:rPr>
-          <w:rFonts w:ascii="Calibri" w:eastAsia="Times New Roman" w:hAnsi="Calibri" w:cs="Calibri"/>
-        </w:rPr>
-        <w:t>rudiarii</w:t>
-      </w:r>
-      <w:proofErr w:type="spellEnd"/>
-      <w:r>
-        <w:rPr>
-          <w:rFonts w:ascii="Calibri" w:eastAsia="Times New Roman" w:hAnsi="Calibri" w:cs="Calibri"/>
-        </w:rPr>
-        <w:t xml:space="preserve"> within a </w:t>
-      </w:r>
-      <w:proofErr w:type="spellStart"/>
-      <w:r>
-        <w:rPr>
-          <w:rFonts w:ascii="Calibri" w:eastAsia="Times New Roman" w:hAnsi="Calibri" w:cs="Calibri"/>
-        </w:rPr>
-        <w:t>familia</w:t>
-      </w:r>
-      <w:proofErr w:type="spellEnd"/>
-      <w:r>
-        <w:rPr>
-          <w:rFonts w:ascii="Calibri" w:eastAsia="Times New Roman" w:hAnsi="Calibri" w:cs="Calibri"/>
-        </w:rPr>
-        <w:t xml:space="preserve"> of gladiators, and </w:t>
-      </w:r>
-      <w:proofErr w:type="spellStart"/>
-      <w:r>
-        <w:rPr>
-          <w:rFonts w:ascii="Calibri" w:eastAsia="Times New Roman" w:hAnsi="Calibri" w:cs="Calibri"/>
-        </w:rPr>
-        <w:t>rudiarii</w:t>
-      </w:r>
-      <w:proofErr w:type="spellEnd"/>
-      <w:r>
-        <w:rPr>
-          <w:rFonts w:ascii="Calibri" w:eastAsia="Times New Roman" w:hAnsi="Calibri" w:cs="Calibri"/>
-        </w:rPr>
-        <w:t xml:space="preserve"> could become trainers, helpers, and arbiters of fights. They were no longer required to keep fighting themselves. </w:t>
-      </w:r>
-    </w:p>
-    <w:p>
-      <w:pPr>
-        <w:numPr>
-          <w:ilvl w:val="0"/>
-          <w:numId w:val="5"/>
-        </w:numPr>
-        <w:spacing w:after="0" w:line="240" w:lineRule="auto"/>
-        <w:ind w:left="540"/>
-        <w:textAlignment w:val="center"/>
-        <w:rPr>
-          <w:rFonts w:ascii="Calibri" w:eastAsia="Times New Roman" w:hAnsi="Calibri" w:cs="Calibri"/>
-        </w:rPr>
-      </w:pPr>
-      <w:proofErr w:type="spellStart"/>
-      <w:r>
-        <w:rPr>
-          <w:rFonts w:ascii="Calibri" w:eastAsia="Times New Roman" w:hAnsi="Calibri" w:cs="Calibri"/>
-        </w:rPr>
-        <w:t>Tiro</w:t>
-      </w:r>
-      <w:proofErr w:type="spellEnd"/>
-    </w:p>
-    <w:p>
-      <w:pPr>
-        <w:numPr>
-          <w:ilvl w:val="1"/>
-          <w:numId w:val="5"/>
-        </w:numPr>
-        <w:spacing w:after="0" w:line="240" w:lineRule="auto"/>
-        <w:ind w:left="1080"/>
-        <w:textAlignment w:val="center"/>
-        <w:rPr>
-          <w:rFonts w:ascii="Calibri" w:eastAsia="Times New Roman" w:hAnsi="Calibri" w:cs="Calibri"/>
-        </w:rPr>
-      </w:pPr>
-      <w:r>
-        <w:rPr>
-          <w:rFonts w:ascii="Calibri" w:eastAsia="Times New Roman" w:hAnsi="Calibri" w:cs="Calibri"/>
-        </w:rPr>
-        <w:t xml:space="preserve">A gladiator fighting in his very first public combat. </w:t>
-      </w:r>
-    </w:p>
-    <w:p>
-      <w:pPr>
-        <w:numPr>
-          <w:ilvl w:val="0"/>
-          <w:numId w:val="5"/>
-        </w:numPr>
-        <w:spacing w:after="0" w:line="240" w:lineRule="auto"/>
-        <w:ind w:left="540"/>
-        <w:textAlignment w:val="center"/>
-        <w:rPr>
-          <w:rFonts w:ascii="Calibri" w:eastAsia="Times New Roman" w:hAnsi="Calibri" w:cs="Calibri"/>
-        </w:rPr>
-      </w:pPr>
-      <w:r>
-        <w:rPr>
-          <w:rFonts w:ascii="Calibri" w:eastAsia="Times New Roman" w:hAnsi="Calibri" w:cs="Calibri"/>
-        </w:rPr>
-        <w:t>Munerarius (Editor)</w:t>
-      </w:r>
-    </w:p>
-    <w:p>
-      <w:pPr>
-        <w:numPr>
-          <w:ilvl w:val="1"/>
-          <w:numId w:val="5"/>
-        </w:numPr>
-        <w:spacing w:after="0" w:line="240" w:lineRule="auto"/>
-        <w:ind w:left="1080"/>
-        <w:textAlignment w:val="center"/>
-        <w:rPr>
-          <w:rFonts w:ascii="Calibri" w:eastAsia="Times New Roman" w:hAnsi="Calibri" w:cs="Calibri"/>
-        </w:rPr>
-      </w:pPr>
-      <w:r>
-        <w:rPr>
-          <w:rFonts w:ascii="Calibri" w:eastAsia="Times New Roman" w:hAnsi="Calibri" w:cs="Calibri"/>
-        </w:rPr>
-        <w:t xml:space="preserve">The giver of the games, a member of the upper orders acting privately (rare after the Republic) or in his official capacity as a magistrate or priest, or the emperor. Outside Rome, </w:t>
-      </w:r>
-      <w:proofErr w:type="spellStart"/>
-      <w:r>
-        <w:rPr>
-          <w:rFonts w:ascii="Calibri" w:eastAsia="Times New Roman" w:hAnsi="Calibri" w:cs="Calibri"/>
-        </w:rPr>
-        <w:t>munerarii</w:t>
-      </w:r>
-      <w:proofErr w:type="spellEnd"/>
-      <w:r>
-        <w:rPr>
-          <w:rFonts w:ascii="Calibri" w:eastAsia="Times New Roman" w:hAnsi="Calibri" w:cs="Calibri"/>
-        </w:rPr>
-        <w:t xml:space="preserve"> were generally municipal and provincial priests of the imperial cult, or local governors. </w:t>
-      </w:r>
-    </w:p>
-    <w:p>
-      <w:pPr>
-        <w:numPr>
-          <w:ilvl w:val="1"/>
-          <w:numId w:val="5"/>
-        </w:numPr>
-        <w:spacing w:after="0" w:line="240" w:lineRule="auto"/>
-        <w:ind w:left="1080"/>
-        <w:textAlignment w:val="center"/>
-        <w:rPr>
-          <w:rFonts w:ascii="Calibri" w:eastAsia="Times New Roman" w:hAnsi="Calibri" w:cs="Calibri"/>
-        </w:rPr>
-      </w:pPr>
-      <w:r>
-        <w:rPr>
-          <w:rFonts w:ascii="Calibri" w:eastAsia="Times New Roman" w:hAnsi="Calibri" w:cs="Calibri"/>
-        </w:rPr>
-        <w:lastRenderedPageBreak/>
-        <w:t>Name also given to owners of gladiators</w:t>
-      </w:r>
-    </w:p>
-    <w:p>
-      <w:pPr>
-        <w:numPr>
-          <w:ilvl w:val="0"/>
-          <w:numId w:val="5"/>
-        </w:numPr>
-        <w:spacing w:after="0" w:line="240" w:lineRule="auto"/>
-        <w:ind w:left="540"/>
-        <w:textAlignment w:val="center"/>
-        <w:rPr>
-          <w:rFonts w:ascii="Calibri" w:eastAsia="Times New Roman" w:hAnsi="Calibri" w:cs="Calibri"/>
-        </w:rPr>
-      </w:pPr>
-      <w:proofErr w:type="spellStart"/>
-      <w:r>
-        <w:rPr>
-          <w:rFonts w:ascii="Calibri" w:eastAsia="Times New Roman" w:hAnsi="Calibri" w:cs="Calibri"/>
-        </w:rPr>
-        <w:t>Damnatio</w:t>
-      </w:r>
-      <w:proofErr w:type="spellEnd"/>
-      <w:r>
-        <w:rPr>
-          <w:rFonts w:ascii="Calibri" w:eastAsia="Times New Roman" w:hAnsi="Calibri" w:cs="Calibri"/>
-        </w:rPr>
-        <w:t xml:space="preserve"> ad </w:t>
-      </w:r>
-      <w:proofErr w:type="spellStart"/>
-      <w:r>
-        <w:rPr>
-          <w:rFonts w:ascii="Calibri" w:eastAsia="Times New Roman" w:hAnsi="Calibri" w:cs="Calibri"/>
-        </w:rPr>
-        <w:t>Bestias</w:t>
-      </w:r>
-      <w:proofErr w:type="spellEnd"/>
-    </w:p>
-    <w:p>
-      <w:pPr>
-        <w:numPr>
-          <w:ilvl w:val="1"/>
-          <w:numId w:val="5"/>
-        </w:numPr>
-        <w:spacing w:after="0" w:line="240" w:lineRule="auto"/>
-        <w:ind w:left="1080"/>
-        <w:textAlignment w:val="center"/>
-        <w:rPr>
-          <w:rFonts w:ascii="Calibri" w:eastAsia="Times New Roman" w:hAnsi="Calibri" w:cs="Calibri"/>
-        </w:rPr>
-      </w:pPr>
-      <w:r>
-        <w:rPr>
-          <w:rFonts w:ascii="Calibri" w:eastAsia="Times New Roman" w:hAnsi="Calibri" w:cs="Calibri"/>
-        </w:rPr>
-        <w:t>The damnation of the beasts</w:t>
-      </w:r>
-    </w:p>
-    <w:p>
-      <w:pPr>
-        <w:numPr>
-          <w:ilvl w:val="0"/>
-          <w:numId w:val="5"/>
-        </w:numPr>
-        <w:spacing w:after="0" w:line="240" w:lineRule="auto"/>
-        <w:ind w:left="540"/>
-        <w:textAlignment w:val="center"/>
-        <w:rPr>
-          <w:rFonts w:ascii="Calibri" w:eastAsia="Times New Roman" w:hAnsi="Calibri" w:cs="Calibri"/>
-        </w:rPr>
-      </w:pPr>
-      <w:proofErr w:type="spellStart"/>
-      <w:r>
-        <w:rPr>
-          <w:rFonts w:ascii="Calibri" w:eastAsia="Times New Roman" w:hAnsi="Calibri" w:cs="Calibri"/>
-        </w:rPr>
-        <w:t>Veteranus</w:t>
-      </w:r>
-      <w:proofErr w:type="spellEnd"/>
-    </w:p>
-    <w:p>
-      <w:pPr>
-        <w:numPr>
-          <w:ilvl w:val="1"/>
-          <w:numId w:val="5"/>
-        </w:numPr>
-        <w:spacing w:after="0" w:line="240" w:lineRule="auto"/>
-        <w:ind w:left="1080"/>
-        <w:textAlignment w:val="center"/>
-        <w:rPr>
-          <w:rFonts w:ascii="Calibri" w:eastAsia="Times New Roman" w:hAnsi="Calibri" w:cs="Calibri"/>
-        </w:rPr>
-      </w:pPr>
-      <w:r>
-        <w:rPr>
-          <w:rFonts w:ascii="Calibri" w:eastAsia="Times New Roman" w:hAnsi="Calibri" w:cs="Calibri"/>
-        </w:rPr>
-        <w:t>A veteran of one or more fights</w:t>
-      </w:r>
-    </w:p>
-    <w:p>
-      <w:pPr>
-        <w:pStyle w:val="ListParagraph"/>
-        <w:numPr>
-          <w:ilvl w:val="0"/>
-          <w:numId w:val="5"/>
-        </w:numPr>
-        <w:spacing w:after="0" w:line="240" w:lineRule="auto"/>
-        <w:rPr>
-          <w:rFonts w:ascii="Calibri" w:eastAsia="Times New Roman" w:hAnsi="Calibri" w:cs="Calibri"/>
-        </w:rPr>
-      </w:pPr>
-      <w:r>
-        <w:rPr>
-          <w:rFonts w:ascii="Calibri" w:eastAsia="Times New Roman" w:hAnsi="Calibri" w:cs="Calibri"/>
-        </w:rPr>
-        <w:t xml:space="preserve">Ave Caesar, </w:t>
-      </w:r>
-      <w:proofErr w:type="spellStart"/>
-      <w:r>
-        <w:rPr>
-          <w:rFonts w:ascii="Calibri" w:eastAsia="Times New Roman" w:hAnsi="Calibri" w:cs="Calibri"/>
-        </w:rPr>
-        <w:t>morituri</w:t>
-      </w:r>
-      <w:proofErr w:type="spellEnd"/>
-      <w:r>
-        <w:rPr>
-          <w:rFonts w:ascii="Calibri" w:eastAsia="Times New Roman" w:hAnsi="Calibri" w:cs="Calibri"/>
-        </w:rPr>
-        <w:t xml:space="preserve"> </w:t>
-      </w:r>
-      <w:proofErr w:type="spellStart"/>
-      <w:r>
-        <w:rPr>
-          <w:rFonts w:ascii="Calibri" w:eastAsia="Times New Roman" w:hAnsi="Calibri" w:cs="Calibri"/>
-        </w:rPr>
-        <w:t>te</w:t>
-      </w:r>
-      <w:proofErr w:type="spellEnd"/>
-      <w:r>
-        <w:rPr>
-          <w:rFonts w:ascii="Calibri" w:eastAsia="Times New Roman" w:hAnsi="Calibri" w:cs="Calibri"/>
-        </w:rPr>
-        <w:t xml:space="preserve"> </w:t>
-      </w:r>
-      <w:proofErr w:type="spellStart"/>
-      <w:r>
-        <w:rPr>
-          <w:rFonts w:ascii="Calibri" w:eastAsia="Times New Roman" w:hAnsi="Calibri" w:cs="Calibri"/>
-        </w:rPr>
-        <w:t>salutant</w:t>
-      </w:r>
-      <w:proofErr w:type="spellEnd"/>
-      <w:r>
-        <w:rPr>
-          <w:rFonts w:ascii="Calibri" w:eastAsia="Times New Roman" w:hAnsi="Calibri" w:cs="Calibri"/>
-        </w:rPr>
-        <w:t>!: Before we die we must salute the emperor.</w:t>
-      </w:r>
-    </w:p>
-    <w:p>
-      <w:pPr>
-        <w:pStyle w:val="ListParagraph"/>
-        <w:numPr>
-          <w:ilvl w:val="1"/>
-          <w:numId w:val="5"/>
-        </w:numPr>
-        <w:spacing w:after="0" w:line="240" w:lineRule="auto"/>
-        <w:rPr>
-          <w:rFonts w:ascii="Calibri" w:eastAsia="Times New Roman" w:hAnsi="Calibri" w:cs="Calibri"/>
-        </w:rPr>
-      </w:pPr>
-      <w:r>
-        <w:rPr>
-          <w:rFonts w:ascii="Calibri" w:eastAsia="Times New Roman" w:hAnsi="Calibri" w:cs="Calibri"/>
-        </w:rPr>
-        <w:t>Said by criminals before they fought in the arena</w:t>
-      </w:r>
-    </w:p>
-    <w:p>
-      <w:pPr>
-        <w:pStyle w:val="ListParagraph"/>
-        <w:numPr>
-          <w:ilvl w:val="0"/>
-          <w:numId w:val="5"/>
-        </w:numPr>
-        <w:spacing w:after="0" w:line="240" w:lineRule="auto"/>
-        <w:rPr>
-          <w:rFonts w:ascii="Calibri" w:eastAsia="Times New Roman" w:hAnsi="Calibri" w:cs="Calibri"/>
-        </w:rPr>
-      </w:pPr>
-      <w:r>
-        <w:rPr>
-          <w:rFonts w:ascii="Calibri" w:eastAsia="Times New Roman" w:hAnsi="Calibri" w:cs="Calibri"/>
-        </w:rPr>
-        <w:t xml:space="preserve">Uri, </w:t>
-      </w:r>
-      <w:proofErr w:type="spellStart"/>
-      <w:r>
-        <w:rPr>
-          <w:rFonts w:ascii="Calibri" w:eastAsia="Times New Roman" w:hAnsi="Calibri" w:cs="Calibri"/>
-        </w:rPr>
-        <w:t>vinciri</w:t>
-      </w:r>
-      <w:proofErr w:type="spellEnd"/>
-      <w:r>
-        <w:rPr>
-          <w:rFonts w:ascii="Calibri" w:eastAsia="Times New Roman" w:hAnsi="Calibri" w:cs="Calibri"/>
-        </w:rPr>
-        <w:t xml:space="preserve">, </w:t>
-      </w:r>
-      <w:proofErr w:type="spellStart"/>
-      <w:r>
-        <w:rPr>
-          <w:rFonts w:ascii="Calibri" w:eastAsia="Times New Roman" w:hAnsi="Calibri" w:cs="Calibri"/>
-        </w:rPr>
-        <w:t>verberari</w:t>
-      </w:r>
-      <w:proofErr w:type="spellEnd"/>
-      <w:r>
-        <w:rPr>
-          <w:rFonts w:ascii="Calibri" w:eastAsia="Times New Roman" w:hAnsi="Calibri" w:cs="Calibri"/>
-        </w:rPr>
-        <w:t xml:space="preserve">, </w:t>
-      </w:r>
-      <w:proofErr w:type="spellStart"/>
-      <w:r>
-        <w:rPr>
-          <w:rFonts w:ascii="Calibri" w:eastAsia="Times New Roman" w:hAnsi="Calibri" w:cs="Calibri"/>
-        </w:rPr>
-        <w:t>ferroque</w:t>
-      </w:r>
-      <w:proofErr w:type="spellEnd"/>
-      <w:r>
-        <w:rPr>
-          <w:rFonts w:ascii="Calibri" w:eastAsia="Times New Roman" w:hAnsi="Calibri" w:cs="Calibri"/>
-        </w:rPr>
-        <w:t xml:space="preserve"> </w:t>
-      </w:r>
-      <w:proofErr w:type="spellStart"/>
-      <w:r>
-        <w:rPr>
-          <w:rFonts w:ascii="Calibri" w:eastAsia="Times New Roman" w:hAnsi="Calibri" w:cs="Calibri"/>
-        </w:rPr>
-        <w:t>necari</w:t>
-      </w:r>
-      <w:proofErr w:type="spellEnd"/>
-      <w:r>
-        <w:rPr>
-          <w:rFonts w:ascii="Calibri" w:eastAsia="Times New Roman" w:hAnsi="Calibri" w:cs="Calibri"/>
-        </w:rPr>
-        <w:t>: I am willing to experience torture through fire, through captivity, through assault, and through murder by the sword.</w:t>
-      </w:r>
-    </w:p>
-    <w:p>
-      <w:pPr>
-        <w:pStyle w:val="ListParagraph"/>
-        <w:numPr>
-          <w:ilvl w:val="1"/>
-          <w:numId w:val="5"/>
-        </w:numPr>
-        <w:spacing w:after="0" w:line="240" w:lineRule="auto"/>
-        <w:rPr>
-          <w:rFonts w:ascii="Calibri" w:eastAsia="Times New Roman" w:hAnsi="Calibri" w:cs="Calibri"/>
-        </w:rPr>
-      </w:pPr>
-      <w:r>
-        <w:rPr>
-          <w:rFonts w:ascii="Calibri" w:eastAsia="Times New Roman" w:hAnsi="Calibri" w:cs="Calibri"/>
-        </w:rPr>
-        <w:t>Said by gladiators as they entered the arena</w:t>
       </w:r>
     </w:p>
     <w:p/>
@@ -3434,6 +2237,7 @@
         <w:rPr>
           <w:rFonts w:ascii="Calibri" w:eastAsia="Times New Roman" w:hAnsi="Calibri" w:cs="Calibri"/>
         </w:rPr>
+        <w:lastRenderedPageBreak/>
         <w:t xml:space="preserve">// </w:t>
       </w:r>
       <w:r>
@@ -4006,1337 +2810,6 @@
     <w:p>
       <w:pPr>
         <w:spacing w:after="0" w:line="240" w:lineRule="auto"/>
-        <w:rPr>
-          <w:rFonts w:ascii="Calibri" w:eastAsia="Times New Roman" w:hAnsi="Calibri" w:cs="Calibri"/>
-        </w:rPr>
-      </w:pPr>
-      <w:r>
-        <w:rPr>
-          <w:rFonts w:ascii="Calibri" w:eastAsia="Times New Roman" w:hAnsi="Calibri" w:cs="Calibri"/>
-        </w:rPr>
-        <w:t xml:space="preserve">// </w:t>
-      </w:r>
-      <w:r>
-        <w:rPr>
-          <w:rFonts w:ascii="Calibri" w:eastAsia="Times New Roman" w:hAnsi="Calibri" w:cs="Calibri"/>
-        </w:rPr>
-        <w:t>Gladiator Types</w:t>
-      </w:r>
-    </w:p>
-    <w:p>
-      <w:pPr>
-        <w:numPr>
-          <w:ilvl w:val="0"/>
-          <w:numId w:val="8"/>
-        </w:numPr>
-        <w:spacing w:after="0" w:line="240" w:lineRule="auto"/>
-        <w:ind w:left="540"/>
-        <w:textAlignment w:val="center"/>
-        <w:rPr>
-          <w:rFonts w:ascii="Calibri" w:eastAsia="Times New Roman" w:hAnsi="Calibri" w:cs="Calibri"/>
-        </w:rPr>
-      </w:pPr>
-      <w:r>
-        <w:rPr>
-          <w:rFonts w:ascii="Calibri" w:eastAsia="Times New Roman" w:hAnsi="Calibri" w:cs="Calibri"/>
-        </w:rPr>
-        <w:t>Retiarius</w:t>
-      </w:r>
-    </w:p>
-    <w:p>
-      <w:pPr>
-        <w:numPr>
-          <w:ilvl w:val="1"/>
-          <w:numId w:val="8"/>
-        </w:numPr>
-        <w:spacing w:after="0" w:line="240" w:lineRule="auto"/>
-        <w:ind w:left="1080"/>
-        <w:textAlignment w:val="center"/>
-        <w:rPr>
-          <w:rFonts w:ascii="Calibri" w:eastAsia="Times New Roman" w:hAnsi="Calibri" w:cs="Calibri"/>
-        </w:rPr>
-      </w:pPr>
-      <w:r>
-        <w:rPr>
-          <w:rFonts w:ascii="Calibri" w:eastAsia="Times New Roman" w:hAnsi="Calibri" w:cs="Calibri"/>
-        </w:rPr>
-        <w:lastRenderedPageBreak/>
-        <w:t>Trident and net. Tried to knock opponent off balance</w:t>
-      </w:r>
-    </w:p>
-    <w:p>
-      <w:pPr>
-        <w:numPr>
-          <w:ilvl w:val="0"/>
-          <w:numId w:val="8"/>
-        </w:numPr>
-        <w:spacing w:after="0" w:line="240" w:lineRule="auto"/>
-        <w:ind w:left="540"/>
-        <w:textAlignment w:val="center"/>
-        <w:rPr>
-          <w:rFonts w:ascii="Calibri" w:eastAsia="Times New Roman" w:hAnsi="Calibri" w:cs="Calibri"/>
-        </w:rPr>
-      </w:pPr>
-      <w:proofErr w:type="spellStart"/>
-      <w:r>
-        <w:rPr>
-          <w:rFonts w:ascii="Calibri" w:eastAsia="Times New Roman" w:hAnsi="Calibri" w:cs="Calibri"/>
-        </w:rPr>
-        <w:t>Secutor</w:t>
-      </w:r>
-      <w:proofErr w:type="spellEnd"/>
-    </w:p>
-    <w:p>
-      <w:pPr>
-        <w:numPr>
-          <w:ilvl w:val="1"/>
-          <w:numId w:val="8"/>
-        </w:numPr>
-        <w:spacing w:after="0" w:line="240" w:lineRule="auto"/>
-        <w:ind w:left="1080"/>
-        <w:textAlignment w:val="center"/>
-        <w:rPr>
-          <w:rFonts w:ascii="Calibri" w:eastAsia="Times New Roman" w:hAnsi="Calibri" w:cs="Calibri"/>
-        </w:rPr>
-      </w:pPr>
-      <w:r>
-        <w:rPr>
-          <w:rFonts w:ascii="Calibri" w:eastAsia="Times New Roman" w:hAnsi="Calibri" w:cs="Calibri"/>
-        </w:rPr>
-        <w:t>Sword and shield. Usually fought against retiarius. Wore a smooth helmet to prevent snagging on the net.</w:t>
-      </w:r>
-    </w:p>
-    <w:p>
-      <w:pPr>
-        <w:numPr>
-          <w:ilvl w:val="0"/>
-          <w:numId w:val="8"/>
-        </w:numPr>
-        <w:spacing w:after="0" w:line="240" w:lineRule="auto"/>
-        <w:ind w:left="540"/>
-        <w:textAlignment w:val="center"/>
-        <w:rPr>
-          <w:rFonts w:ascii="Calibri" w:eastAsia="Times New Roman" w:hAnsi="Calibri" w:cs="Calibri"/>
-        </w:rPr>
-      </w:pPr>
-      <w:proofErr w:type="spellStart"/>
-      <w:r>
-        <w:rPr>
-          <w:rFonts w:ascii="Calibri" w:eastAsia="Times New Roman" w:hAnsi="Calibri" w:cs="Calibri"/>
-        </w:rPr>
-        <w:t>Murmillo</w:t>
-      </w:r>
-      <w:proofErr w:type="spellEnd"/>
-    </w:p>
-    <w:p>
-      <w:pPr>
-        <w:numPr>
-          <w:ilvl w:val="1"/>
-          <w:numId w:val="8"/>
-        </w:numPr>
-        <w:spacing w:after="0" w:line="240" w:lineRule="auto"/>
-        <w:ind w:left="1080"/>
-        <w:textAlignment w:val="center"/>
-        <w:rPr>
-          <w:rFonts w:ascii="Calibri" w:eastAsia="Times New Roman" w:hAnsi="Calibri" w:cs="Calibri"/>
-        </w:rPr>
-      </w:pPr>
-      <w:r>
-        <w:rPr>
-          <w:rFonts w:ascii="Calibri" w:eastAsia="Times New Roman" w:hAnsi="Calibri" w:cs="Calibri"/>
-        </w:rPr>
-        <w:t>Sword and large, oblong shield. No back up weapon. Heavy helmet often had a fish motif.</w:t>
-      </w:r>
-    </w:p>
-    <w:p>
-      <w:pPr>
-        <w:numPr>
-          <w:ilvl w:val="0"/>
-          <w:numId w:val="8"/>
-        </w:numPr>
-        <w:spacing w:after="0" w:line="240" w:lineRule="auto"/>
-        <w:ind w:left="540"/>
-        <w:textAlignment w:val="center"/>
-        <w:rPr>
-          <w:rFonts w:ascii="Calibri" w:eastAsia="Times New Roman" w:hAnsi="Calibri" w:cs="Calibri"/>
-        </w:rPr>
-      </w:pPr>
-      <w:proofErr w:type="spellStart"/>
-      <w:r>
-        <w:rPr>
-          <w:rFonts w:ascii="Calibri" w:eastAsia="Times New Roman" w:hAnsi="Calibri" w:cs="Calibri"/>
-        </w:rPr>
-        <w:t>Hoplomachus</w:t>
-      </w:r>
-      <w:proofErr w:type="spellEnd"/>
-    </w:p>
-    <w:p>
-      <w:pPr>
-        <w:numPr>
-          <w:ilvl w:val="1"/>
-          <w:numId w:val="8"/>
-        </w:numPr>
-        <w:spacing w:after="0" w:line="240" w:lineRule="auto"/>
-        <w:ind w:left="1080"/>
-        <w:textAlignment w:val="center"/>
-        <w:rPr>
-          <w:rFonts w:ascii="Calibri" w:eastAsia="Times New Roman" w:hAnsi="Calibri" w:cs="Calibri"/>
-        </w:rPr>
-      </w:pPr>
-      <w:r>
-        <w:rPr>
-          <w:rFonts w:ascii="Calibri" w:eastAsia="Times New Roman" w:hAnsi="Calibri" w:cs="Calibri"/>
-        </w:rPr>
-        <w:t xml:space="preserve">Throwing spear, short sword, and a small, round shield. Plumed helmet. Usually fought </w:t>
-      </w:r>
-      <w:proofErr w:type="spellStart"/>
-      <w:r>
-        <w:rPr>
-          <w:rFonts w:ascii="Calibri" w:eastAsia="Times New Roman" w:hAnsi="Calibri" w:cs="Calibri"/>
-        </w:rPr>
-        <w:t>murmillos</w:t>
-      </w:r>
-      <w:proofErr w:type="spellEnd"/>
-      <w:r>
-        <w:rPr>
-          <w:rFonts w:ascii="Calibri" w:eastAsia="Times New Roman" w:hAnsi="Calibri" w:cs="Calibri"/>
-        </w:rPr>
-        <w:t xml:space="preserve"> and </w:t>
-      </w:r>
-      <w:proofErr w:type="spellStart"/>
-      <w:r>
-        <w:rPr>
-          <w:rFonts w:ascii="Calibri" w:eastAsia="Times New Roman" w:hAnsi="Calibri" w:cs="Calibri"/>
-        </w:rPr>
-        <w:t>thraex</w:t>
-      </w:r>
-      <w:proofErr w:type="spellEnd"/>
-      <w:r>
-        <w:rPr>
-          <w:rFonts w:ascii="Calibri" w:eastAsia="Times New Roman" w:hAnsi="Calibri" w:cs="Calibri"/>
-        </w:rPr>
-        <w:t>.</w:t>
-      </w:r>
-    </w:p>
-    <w:p>
-      <w:pPr>
-        <w:numPr>
-          <w:ilvl w:val="0"/>
-          <w:numId w:val="8"/>
-        </w:numPr>
-        <w:spacing w:after="0" w:line="240" w:lineRule="auto"/>
-        <w:ind w:left="540"/>
-        <w:textAlignment w:val="center"/>
-        <w:rPr>
-          <w:rFonts w:ascii="Calibri" w:eastAsia="Times New Roman" w:hAnsi="Calibri" w:cs="Calibri"/>
-        </w:rPr>
-      </w:pPr>
-      <w:proofErr w:type="spellStart"/>
-      <w:r>
-        <w:rPr>
-          <w:rFonts w:ascii="Calibri" w:eastAsia="Times New Roman" w:hAnsi="Calibri" w:cs="Calibri"/>
-        </w:rPr>
-        <w:t>Thraex</w:t>
-      </w:r>
-      <w:proofErr w:type="spellEnd"/>
-    </w:p>
-    <w:p>
-      <w:pPr>
-        <w:numPr>
-          <w:ilvl w:val="1"/>
-          <w:numId w:val="8"/>
-        </w:numPr>
-        <w:spacing w:after="0" w:line="240" w:lineRule="auto"/>
-        <w:ind w:left="1080"/>
-        <w:textAlignment w:val="center"/>
-        <w:rPr>
-          <w:rFonts w:ascii="Calibri" w:eastAsia="Times New Roman" w:hAnsi="Calibri" w:cs="Calibri"/>
-        </w:rPr>
-      </w:pPr>
-      <w:r>
-        <w:rPr>
-          <w:rFonts w:ascii="Calibri" w:eastAsia="Times New Roman" w:hAnsi="Calibri" w:cs="Calibri"/>
-        </w:rPr>
-        <w:t>Curved sword and small shield. Dressed like a warrior from Thrace in Greece</w:t>
-      </w:r>
-    </w:p>
-    <w:p>
-      <w:pPr>
-        <w:numPr>
-          <w:ilvl w:val="0"/>
-          <w:numId w:val="8"/>
-        </w:numPr>
-        <w:spacing w:after="0" w:line="240" w:lineRule="auto"/>
-        <w:ind w:left="540"/>
-        <w:textAlignment w:val="center"/>
-        <w:rPr>
-          <w:rFonts w:ascii="Calibri" w:eastAsia="Times New Roman" w:hAnsi="Calibri" w:cs="Calibri"/>
-        </w:rPr>
-      </w:pPr>
-      <w:r>
-        <w:rPr>
-          <w:rFonts w:ascii="Calibri" w:eastAsia="Times New Roman" w:hAnsi="Calibri" w:cs="Calibri"/>
-        </w:rPr>
-        <w:t>Samnite</w:t>
-      </w:r>
-    </w:p>
-    <w:p>
-      <w:pPr>
-        <w:numPr>
-          <w:ilvl w:val="1"/>
-          <w:numId w:val="8"/>
-        </w:numPr>
-        <w:spacing w:after="0" w:line="240" w:lineRule="auto"/>
-        <w:ind w:left="1080"/>
-        <w:textAlignment w:val="center"/>
-        <w:rPr>
-          <w:rFonts w:ascii="Calibri" w:eastAsia="Times New Roman" w:hAnsi="Calibri" w:cs="Calibri"/>
-        </w:rPr>
-      </w:pPr>
-      <w:r>
-        <w:rPr>
-          <w:rFonts w:ascii="Calibri" w:eastAsia="Times New Roman" w:hAnsi="Calibri" w:cs="Calibri"/>
-        </w:rPr>
-        <w:t>Sword and heavy shield. Heavily armored. Wore a helmet with crest and visor</w:t>
-      </w:r>
-    </w:p>
-    <w:p>
-      <w:pPr>
-        <w:numPr>
-          <w:ilvl w:val="0"/>
-          <w:numId w:val="8"/>
-        </w:numPr>
-        <w:spacing w:after="0" w:line="240" w:lineRule="auto"/>
-        <w:ind w:left="540"/>
-        <w:textAlignment w:val="center"/>
-        <w:rPr>
-          <w:rFonts w:ascii="Calibri" w:eastAsia="Times New Roman" w:hAnsi="Calibri" w:cs="Calibri"/>
-        </w:rPr>
-      </w:pPr>
-      <w:proofErr w:type="spellStart"/>
-      <w:r>
-        <w:rPr>
-          <w:rFonts w:ascii="Calibri" w:eastAsia="Times New Roman" w:hAnsi="Calibri" w:cs="Calibri"/>
-        </w:rPr>
-        <w:t>Provocator</w:t>
-      </w:r>
-      <w:proofErr w:type="spellEnd"/>
-    </w:p>
-    <w:p>
-      <w:pPr>
-        <w:numPr>
-          <w:ilvl w:val="1"/>
-          <w:numId w:val="8"/>
-        </w:numPr>
-        <w:spacing w:after="0" w:line="240" w:lineRule="auto"/>
-        <w:ind w:left="1080"/>
-        <w:textAlignment w:val="center"/>
-        <w:rPr>
-          <w:rFonts w:ascii="Calibri" w:eastAsia="Times New Roman" w:hAnsi="Calibri" w:cs="Calibri"/>
-        </w:rPr>
-      </w:pPr>
-      <w:r>
-        <w:rPr>
-          <w:rFonts w:ascii="Calibri" w:eastAsia="Times New Roman" w:hAnsi="Calibri" w:cs="Calibri"/>
-        </w:rPr>
-        <w:t xml:space="preserve">Sword and shield. Breastplate. Helmet with visor. Usually fought against another </w:t>
-      </w:r>
-      <w:proofErr w:type="spellStart"/>
-      <w:r>
-        <w:rPr>
-          <w:rFonts w:ascii="Calibri" w:eastAsia="Times New Roman" w:hAnsi="Calibri" w:cs="Calibri"/>
-        </w:rPr>
-        <w:t>provocator</w:t>
-      </w:r>
-      <w:proofErr w:type="spellEnd"/>
-      <w:r>
-        <w:rPr>
-          <w:rFonts w:ascii="Calibri" w:eastAsia="Times New Roman" w:hAnsi="Calibri" w:cs="Calibri"/>
-        </w:rPr>
-        <w:t>. Similar in appearance to roman soldiers.</w:t>
-      </w:r>
-    </w:p>
-    <w:p>
-      <w:pPr>
-        <w:numPr>
-          <w:ilvl w:val="0"/>
-          <w:numId w:val="8"/>
-        </w:numPr>
-        <w:spacing w:after="0" w:line="240" w:lineRule="auto"/>
-        <w:ind w:left="540"/>
-        <w:textAlignment w:val="center"/>
-        <w:rPr>
-          <w:rFonts w:ascii="Calibri" w:eastAsia="Times New Roman" w:hAnsi="Calibri" w:cs="Calibri"/>
-        </w:rPr>
-      </w:pPr>
-      <w:r>
-        <w:rPr>
-          <w:rFonts w:ascii="Calibri" w:eastAsia="Times New Roman" w:hAnsi="Calibri" w:cs="Calibri"/>
-        </w:rPr>
-        <w:t>Eques</w:t>
-      </w:r>
-    </w:p>
-    <w:p>
-      <w:pPr>
-        <w:numPr>
-          <w:ilvl w:val="1"/>
-          <w:numId w:val="8"/>
-        </w:numPr>
-        <w:spacing w:after="0" w:line="240" w:lineRule="auto"/>
-        <w:ind w:left="1080"/>
-        <w:textAlignment w:val="center"/>
-        <w:rPr>
-          <w:rFonts w:ascii="Calibri" w:eastAsia="Times New Roman" w:hAnsi="Calibri" w:cs="Calibri"/>
-        </w:rPr>
-      </w:pPr>
-      <w:r>
-        <w:rPr>
-          <w:rFonts w:ascii="Calibri" w:eastAsia="Times New Roman" w:hAnsi="Calibri" w:cs="Calibri"/>
-        </w:rPr>
-        <w:t xml:space="preserve">Entered mounted on a horse. Scale armor and medium cavalry shield. Started off using lance from </w:t>
-      </w:r>
-      <w:proofErr w:type="gramStart"/>
-      <w:r>
-        <w:rPr>
-          <w:rFonts w:ascii="Calibri" w:eastAsia="Times New Roman" w:hAnsi="Calibri" w:cs="Calibri"/>
-        </w:rPr>
-        <w:t>horseback, but</w:t>
-      </w:r>
-      <w:proofErr w:type="gramEnd"/>
-      <w:r>
-        <w:rPr>
-          <w:rFonts w:ascii="Calibri" w:eastAsia="Times New Roman" w:hAnsi="Calibri" w:cs="Calibri"/>
-        </w:rPr>
-        <w:t xml:space="preserve"> switched to sword on foot.</w:t>
-      </w:r>
-    </w:p>
-    <w:p>
-      <w:pPr>
-        <w:numPr>
-          <w:ilvl w:val="0"/>
-          <w:numId w:val="8"/>
-        </w:numPr>
-        <w:spacing w:after="0" w:line="240" w:lineRule="auto"/>
-        <w:ind w:left="540"/>
-        <w:textAlignment w:val="center"/>
-        <w:rPr>
-          <w:rFonts w:ascii="Calibri" w:eastAsia="Times New Roman" w:hAnsi="Calibri" w:cs="Calibri"/>
-        </w:rPr>
-      </w:pPr>
-      <w:proofErr w:type="spellStart"/>
-      <w:r>
-        <w:rPr>
-          <w:rFonts w:ascii="Calibri" w:eastAsia="Times New Roman" w:hAnsi="Calibri" w:cs="Calibri"/>
-        </w:rPr>
-        <w:t>Essedarius</w:t>
-      </w:r>
-      <w:proofErr w:type="spellEnd"/>
-    </w:p>
-    <w:p>
-      <w:pPr>
-        <w:numPr>
-          <w:ilvl w:val="1"/>
-          <w:numId w:val="8"/>
-        </w:numPr>
-        <w:spacing w:after="0" w:line="240" w:lineRule="auto"/>
-        <w:ind w:left="1080"/>
-        <w:textAlignment w:val="center"/>
-        <w:rPr>
-          <w:rFonts w:ascii="Calibri" w:eastAsia="Times New Roman" w:hAnsi="Calibri" w:cs="Calibri"/>
-        </w:rPr>
-      </w:pPr>
-      <w:r>
-        <w:rPr>
-          <w:rFonts w:ascii="Calibri" w:eastAsia="Times New Roman" w:hAnsi="Calibri" w:cs="Calibri"/>
-        </w:rPr>
-        <w:t xml:space="preserve">An </w:t>
-      </w:r>
-      <w:proofErr w:type="spellStart"/>
-      <w:r>
-        <w:rPr>
-          <w:rFonts w:ascii="Calibri" w:eastAsia="Times New Roman" w:hAnsi="Calibri" w:cs="Calibri"/>
-        </w:rPr>
-        <w:t>essedarius</w:t>
-      </w:r>
-      <w:proofErr w:type="spellEnd"/>
-      <w:r>
-        <w:rPr>
-          <w:rFonts w:ascii="Calibri" w:eastAsia="Times New Roman" w:hAnsi="Calibri" w:cs="Calibri"/>
-        </w:rPr>
-        <w:t xml:space="preserve"> often fought against another </w:t>
-      </w:r>
-      <w:proofErr w:type="spellStart"/>
-      <w:r>
-        <w:rPr>
-          <w:rFonts w:ascii="Calibri" w:eastAsia="Times New Roman" w:hAnsi="Calibri" w:cs="Calibri"/>
-        </w:rPr>
-        <w:t>essedarius</w:t>
-      </w:r>
-      <w:proofErr w:type="spellEnd"/>
-      <w:r>
-        <w:rPr>
-          <w:rFonts w:ascii="Calibri" w:eastAsia="Times New Roman" w:hAnsi="Calibri" w:cs="Calibri"/>
-        </w:rPr>
-        <w:t>. They rode into the arena on chariots pulled by horses and were armed with both a lance and a sword.</w:t>
-      </w:r>
-    </w:p>
-    <w:p>
-      <w:pPr>
-        <w:numPr>
-          <w:ilvl w:val="0"/>
-          <w:numId w:val="8"/>
-        </w:numPr>
-        <w:spacing w:after="0" w:line="240" w:lineRule="auto"/>
-        <w:ind w:left="540"/>
-        <w:textAlignment w:val="center"/>
-        <w:rPr>
-          <w:rFonts w:ascii="Calibri" w:eastAsia="Times New Roman" w:hAnsi="Calibri" w:cs="Calibri"/>
-        </w:rPr>
-      </w:pPr>
-      <w:proofErr w:type="spellStart"/>
-      <w:r>
-        <w:rPr>
-          <w:rFonts w:ascii="Calibri" w:eastAsia="Times New Roman" w:hAnsi="Calibri" w:cs="Calibri"/>
-        </w:rPr>
-        <w:t>Dimachaerius</w:t>
-      </w:r>
-      <w:proofErr w:type="spellEnd"/>
-    </w:p>
-    <w:p>
-      <w:pPr>
-        <w:numPr>
-          <w:ilvl w:val="1"/>
-          <w:numId w:val="8"/>
-        </w:numPr>
-        <w:spacing w:after="0" w:line="240" w:lineRule="auto"/>
-        <w:ind w:left="1080"/>
-        <w:textAlignment w:val="center"/>
-        <w:rPr>
-          <w:rFonts w:ascii="Calibri" w:eastAsia="Times New Roman" w:hAnsi="Calibri" w:cs="Calibri"/>
-        </w:rPr>
-      </w:pPr>
-      <w:r>
-        <w:rPr>
-          <w:rFonts w:ascii="Calibri" w:eastAsia="Times New Roman" w:hAnsi="Calibri" w:cs="Calibri"/>
-        </w:rPr>
-        <w:t xml:space="preserve">Fighting with two daggers and little </w:t>
-      </w:r>
-      <w:proofErr w:type="spellStart"/>
-      <w:r>
-        <w:rPr>
-          <w:rFonts w:ascii="Calibri" w:eastAsia="Times New Roman" w:hAnsi="Calibri" w:cs="Calibri"/>
-        </w:rPr>
-        <w:t>armour</w:t>
-      </w:r>
-      <w:proofErr w:type="spellEnd"/>
-      <w:r>
-        <w:rPr>
-          <w:rFonts w:ascii="Calibri" w:eastAsia="Times New Roman" w:hAnsi="Calibri" w:cs="Calibri"/>
-        </w:rPr>
-        <w:t xml:space="preserve"> to weigh him down, a </w:t>
-      </w:r>
-      <w:proofErr w:type="spellStart"/>
-      <w:r>
-        <w:rPr>
-          <w:rFonts w:ascii="Calibri" w:eastAsia="Times New Roman" w:hAnsi="Calibri" w:cs="Calibri"/>
-        </w:rPr>
-        <w:t>dimachaerius</w:t>
-      </w:r>
-      <w:proofErr w:type="spellEnd"/>
-      <w:r>
-        <w:rPr>
-          <w:rFonts w:ascii="Calibri" w:eastAsia="Times New Roman" w:hAnsi="Calibri" w:cs="Calibri"/>
-        </w:rPr>
-        <w:t xml:space="preserve"> relied on speed and agility to overcome an opponent.</w:t>
-      </w:r>
-    </w:p>
-    <w:p>
-      <w:pPr>
-        <w:numPr>
-          <w:ilvl w:val="0"/>
-          <w:numId w:val="8"/>
-        </w:numPr>
-        <w:spacing w:after="0" w:line="240" w:lineRule="auto"/>
-        <w:ind w:left="540"/>
-        <w:textAlignment w:val="center"/>
-        <w:rPr>
-          <w:rFonts w:ascii="Calibri" w:eastAsia="Times New Roman" w:hAnsi="Calibri" w:cs="Calibri"/>
-        </w:rPr>
-      </w:pPr>
-      <w:proofErr w:type="spellStart"/>
-      <w:r>
-        <w:rPr>
-          <w:rFonts w:ascii="Calibri" w:eastAsia="Times New Roman" w:hAnsi="Calibri" w:cs="Calibri"/>
-        </w:rPr>
-        <w:t>Laquerarius</w:t>
-      </w:r>
-      <w:proofErr w:type="spellEnd"/>
-    </w:p>
-    <w:p>
-      <w:pPr>
-        <w:numPr>
-          <w:ilvl w:val="1"/>
-          <w:numId w:val="8"/>
-        </w:numPr>
-        <w:spacing w:after="0" w:line="240" w:lineRule="auto"/>
-        <w:ind w:left="1080"/>
-        <w:textAlignment w:val="center"/>
-        <w:rPr>
-          <w:rFonts w:ascii="Calibri" w:eastAsia="Times New Roman" w:hAnsi="Calibri" w:cs="Calibri"/>
-        </w:rPr>
-      </w:pPr>
-      <w:r>
-        <w:rPr>
-          <w:rFonts w:ascii="Calibri" w:eastAsia="Times New Roman" w:hAnsi="Calibri" w:cs="Calibri"/>
-        </w:rPr>
-        <w:t xml:space="preserve">A </w:t>
-      </w:r>
-      <w:proofErr w:type="spellStart"/>
-      <w:r>
-        <w:rPr>
-          <w:rFonts w:ascii="Calibri" w:eastAsia="Times New Roman" w:hAnsi="Calibri" w:cs="Calibri"/>
-        </w:rPr>
-        <w:t>laquerarius</w:t>
-      </w:r>
-      <w:proofErr w:type="spellEnd"/>
-      <w:r>
-        <w:rPr>
-          <w:rFonts w:ascii="Calibri" w:eastAsia="Times New Roman" w:hAnsi="Calibri" w:cs="Calibri"/>
-        </w:rPr>
-        <w:t xml:space="preserve"> was just like a retiarius (see above), but instead of a net, they used a lasso to trap their opponent.</w:t>
-      </w:r>
-    </w:p>
-    <w:p>
-      <w:pPr>
-        <w:numPr>
-          <w:ilvl w:val="0"/>
-          <w:numId w:val="8"/>
-        </w:numPr>
-        <w:spacing w:after="0" w:line="240" w:lineRule="auto"/>
-        <w:ind w:left="540"/>
-        <w:textAlignment w:val="center"/>
-        <w:rPr>
-          <w:rFonts w:ascii="Calibri" w:eastAsia="Times New Roman" w:hAnsi="Calibri" w:cs="Calibri"/>
-        </w:rPr>
-      </w:pPr>
-      <w:r>
-        <w:rPr>
-          <w:rFonts w:ascii="Calibri" w:eastAsia="Times New Roman" w:hAnsi="Calibri" w:cs="Calibri"/>
-        </w:rPr>
-        <w:t>Sagittarius</w:t>
-      </w:r>
-    </w:p>
-    <w:p>
-      <w:pPr>
-        <w:numPr>
-          <w:ilvl w:val="1"/>
-          <w:numId w:val="8"/>
-        </w:numPr>
-        <w:spacing w:after="0" w:line="240" w:lineRule="auto"/>
-        <w:ind w:left="1080"/>
-        <w:textAlignment w:val="center"/>
-        <w:rPr>
-          <w:rFonts w:ascii="Calibri" w:eastAsia="Times New Roman" w:hAnsi="Calibri" w:cs="Calibri"/>
-        </w:rPr>
-      </w:pPr>
-      <w:r>
-        <w:rPr>
-          <w:rFonts w:ascii="Calibri" w:eastAsia="Times New Roman" w:hAnsi="Calibri" w:cs="Calibri"/>
-        </w:rPr>
-        <w:t xml:space="preserve">A </w:t>
-      </w:r>
-      <w:proofErr w:type="spellStart"/>
-      <w:r>
-        <w:rPr>
-          <w:rFonts w:ascii="Calibri" w:eastAsia="Times New Roman" w:hAnsi="Calibri" w:cs="Calibri"/>
-        </w:rPr>
-        <w:t>sagittarius</w:t>
-      </w:r>
-      <w:proofErr w:type="spellEnd"/>
-      <w:r>
-        <w:rPr>
-          <w:rFonts w:ascii="Calibri" w:eastAsia="Times New Roman" w:hAnsi="Calibri" w:cs="Calibri"/>
-        </w:rPr>
-        <w:t xml:space="preserve"> was armed with a bow and wore a lightweight pointed helmet.</w:t>
-      </w:r>
-    </w:p>
-    <w:p>
-      <w:pPr>
-        <w:numPr>
-          <w:ilvl w:val="0"/>
-          <w:numId w:val="8"/>
-        </w:numPr>
-        <w:spacing w:after="0" w:line="240" w:lineRule="auto"/>
-        <w:ind w:left="540"/>
-        <w:textAlignment w:val="center"/>
-        <w:rPr>
-          <w:rFonts w:ascii="Calibri" w:eastAsia="Times New Roman" w:hAnsi="Calibri" w:cs="Calibri"/>
-        </w:rPr>
-      </w:pPr>
-      <w:proofErr w:type="spellStart"/>
-      <w:r>
-        <w:rPr>
-          <w:rFonts w:ascii="Calibri" w:eastAsia="Times New Roman" w:hAnsi="Calibri" w:cs="Calibri"/>
-        </w:rPr>
-        <w:t>Andabatus</w:t>
-      </w:r>
-      <w:proofErr w:type="spellEnd"/>
-    </w:p>
-    <w:p>
-      <w:pPr>
-        <w:numPr>
-          <w:ilvl w:val="1"/>
-          <w:numId w:val="8"/>
-        </w:numPr>
-        <w:spacing w:after="0" w:line="240" w:lineRule="auto"/>
-        <w:ind w:left="1080"/>
-        <w:textAlignment w:val="center"/>
-        <w:rPr>
-          <w:rFonts w:ascii="Calibri" w:eastAsia="Times New Roman" w:hAnsi="Calibri" w:cs="Calibri"/>
-        </w:rPr>
-      </w:pPr>
-      <w:r>
-        <w:rPr>
-          <w:rFonts w:ascii="Calibri" w:eastAsia="Times New Roman" w:hAnsi="Calibri" w:cs="Calibri"/>
-        </w:rPr>
-        <w:t xml:space="preserve">An </w:t>
-      </w:r>
-      <w:proofErr w:type="spellStart"/>
-      <w:r>
-        <w:rPr>
-          <w:rFonts w:ascii="Calibri" w:eastAsia="Times New Roman" w:hAnsi="Calibri" w:cs="Calibri"/>
-        </w:rPr>
-        <w:t>andabatus</w:t>
-      </w:r>
-      <w:proofErr w:type="spellEnd"/>
-      <w:r>
-        <w:rPr>
-          <w:rFonts w:ascii="Calibri" w:eastAsia="Times New Roman" w:hAnsi="Calibri" w:cs="Calibri"/>
-        </w:rPr>
-        <w:t xml:space="preserve"> fought on horseback against another </w:t>
-      </w:r>
-      <w:proofErr w:type="spellStart"/>
-      <w:r>
-        <w:rPr>
-          <w:rFonts w:ascii="Calibri" w:eastAsia="Times New Roman" w:hAnsi="Calibri" w:cs="Calibri"/>
-        </w:rPr>
-        <w:t>andabatus</w:t>
-      </w:r>
-      <w:proofErr w:type="spellEnd"/>
-      <w:r>
-        <w:rPr>
-          <w:rFonts w:ascii="Calibri" w:eastAsia="Times New Roman" w:hAnsi="Calibri" w:cs="Calibri"/>
-        </w:rPr>
-        <w:t xml:space="preserve">. They carried lances and wore helmets without eye holes, so they </w:t>
-      </w:r>
-      <w:proofErr w:type="gramStart"/>
-      <w:r>
-        <w:rPr>
-          <w:rFonts w:ascii="Calibri" w:eastAsia="Times New Roman" w:hAnsi="Calibri" w:cs="Calibri"/>
-        </w:rPr>
-        <w:t>couldn’t</w:t>
-      </w:r>
-      <w:proofErr w:type="gramEnd"/>
-      <w:r>
-        <w:rPr>
-          <w:rFonts w:ascii="Calibri" w:eastAsia="Times New Roman" w:hAnsi="Calibri" w:cs="Calibri"/>
-        </w:rPr>
-        <w:t xml:space="preserve"> see! They charged blindly at their opponents, relying on their other senses to position their attacks.</w:t>
-      </w:r>
-    </w:p>
-    <w:p>
-      <w:pPr>
-        <w:numPr>
-          <w:ilvl w:val="0"/>
-          <w:numId w:val="8"/>
-        </w:numPr>
-        <w:spacing w:after="0" w:line="240" w:lineRule="auto"/>
-        <w:ind w:left="540"/>
-        <w:textAlignment w:val="center"/>
-        <w:rPr>
-          <w:rFonts w:ascii="Calibri" w:eastAsia="Times New Roman" w:hAnsi="Calibri" w:cs="Calibri"/>
-        </w:rPr>
-      </w:pPr>
-      <w:proofErr w:type="spellStart"/>
-      <w:r>
-        <w:rPr>
-          <w:rFonts w:ascii="Calibri" w:eastAsia="Times New Roman" w:hAnsi="Calibri" w:cs="Calibri"/>
-        </w:rPr>
-        <w:t>Bestiarius</w:t>
-      </w:r>
-      <w:proofErr w:type="spellEnd"/>
-    </w:p>
-    <w:p>
-      <w:pPr>
-        <w:numPr>
-          <w:ilvl w:val="1"/>
-          <w:numId w:val="8"/>
-        </w:numPr>
-        <w:spacing w:after="0" w:line="240" w:lineRule="auto"/>
-        <w:ind w:left="1080"/>
-        <w:textAlignment w:val="center"/>
-        <w:rPr>
-          <w:rFonts w:ascii="Calibri" w:eastAsia="Times New Roman" w:hAnsi="Calibri" w:cs="Calibri"/>
-        </w:rPr>
-      </w:pPr>
-      <w:r>
-        <w:rPr>
-          <w:rFonts w:ascii="Calibri" w:eastAsia="Times New Roman" w:hAnsi="Calibri" w:cs="Calibri"/>
-        </w:rPr>
-        <w:t>Fought against animals</w:t>
-      </w:r>
-    </w:p>
-    <w:p>
-      <w:pPr>
-        <w:numPr>
-          <w:ilvl w:val="1"/>
-          <w:numId w:val="8"/>
-        </w:numPr>
-        <w:spacing w:after="0" w:line="240" w:lineRule="auto"/>
-        <w:ind w:left="1080"/>
-        <w:textAlignment w:val="center"/>
-        <w:rPr>
-          <w:rFonts w:ascii="Calibri" w:eastAsia="Times New Roman" w:hAnsi="Calibri" w:cs="Calibri"/>
-        </w:rPr>
-      </w:pPr>
-      <w:proofErr w:type="spellStart"/>
-      <w:r>
-        <w:rPr>
-          <w:rFonts w:ascii="Calibri" w:eastAsia="Times New Roman" w:hAnsi="Calibri" w:cs="Calibri"/>
-        </w:rPr>
-        <w:t>Carpophorus</w:t>
-      </w:r>
-      <w:proofErr w:type="spellEnd"/>
-      <w:r>
-        <w:rPr>
-          <w:rFonts w:ascii="Calibri" w:eastAsia="Times New Roman" w:hAnsi="Calibri" w:cs="Calibri"/>
-        </w:rPr>
-        <w:t xml:space="preserve"> - defeated 20 beasts in a single battle</w:t>
-      </w:r>
-    </w:p>
-    <w:p>
-      <w:pPr>
-        <w:numPr>
-          <w:ilvl w:val="0"/>
-          <w:numId w:val="8"/>
-        </w:numPr>
-        <w:spacing w:after="0" w:line="240" w:lineRule="auto"/>
-        <w:ind w:left="540"/>
-        <w:textAlignment w:val="center"/>
-        <w:rPr>
-          <w:rFonts w:ascii="Calibri" w:eastAsia="Times New Roman" w:hAnsi="Calibri" w:cs="Calibri"/>
-        </w:rPr>
-      </w:pPr>
-      <w:r>
-        <w:rPr>
-          <w:rFonts w:ascii="Calibri" w:eastAsia="Times New Roman" w:hAnsi="Calibri" w:cs="Calibri"/>
-        </w:rPr>
-        <w:t>Venator</w:t>
-      </w:r>
-    </w:p>
-    <w:p>
-      <w:pPr>
-        <w:numPr>
-          <w:ilvl w:val="1"/>
-          <w:numId w:val="8"/>
-        </w:numPr>
-        <w:spacing w:after="0" w:line="240" w:lineRule="auto"/>
-        <w:ind w:left="1080"/>
-        <w:textAlignment w:val="center"/>
-        <w:rPr>
-          <w:rFonts w:ascii="Calibri" w:eastAsia="Times New Roman" w:hAnsi="Calibri" w:cs="Calibri"/>
-        </w:rPr>
-      </w:pPr>
-      <w:r>
-        <w:rPr>
-          <w:rFonts w:ascii="Calibri" w:eastAsia="Times New Roman" w:hAnsi="Calibri" w:cs="Calibri"/>
-        </w:rPr>
-        <w:t xml:space="preserve">Hunters. Hunted animals rather than fighting them like the </w:t>
-      </w:r>
-      <w:proofErr w:type="spellStart"/>
-      <w:r>
-        <w:rPr>
-          <w:rFonts w:ascii="Calibri" w:eastAsia="Times New Roman" w:hAnsi="Calibri" w:cs="Calibri"/>
-        </w:rPr>
-        <w:t>bestiarius</w:t>
-      </w:r>
-      <w:proofErr w:type="spellEnd"/>
-      <w:r>
-        <w:rPr>
-          <w:rFonts w:ascii="Calibri" w:eastAsia="Times New Roman" w:hAnsi="Calibri" w:cs="Calibri"/>
-        </w:rPr>
-        <w:t>. Skilled spearmen.</w:t>
-      </w:r>
-    </w:p>
-    <w:p>
-      <w:pPr>
-        <w:numPr>
-          <w:ilvl w:val="0"/>
-          <w:numId w:val="8"/>
-        </w:numPr>
-        <w:spacing w:after="0" w:line="240" w:lineRule="auto"/>
-        <w:ind w:left="540"/>
-        <w:textAlignment w:val="center"/>
-        <w:rPr>
-          <w:rFonts w:ascii="Calibri" w:eastAsia="Times New Roman" w:hAnsi="Calibri" w:cs="Calibri"/>
-        </w:rPr>
-      </w:pPr>
-      <w:proofErr w:type="spellStart"/>
-      <w:r>
-        <w:rPr>
-          <w:rFonts w:ascii="Calibri" w:eastAsia="Times New Roman" w:hAnsi="Calibri" w:cs="Calibri"/>
-        </w:rPr>
-        <w:t>Noxii</w:t>
-      </w:r>
-      <w:proofErr w:type="spellEnd"/>
-    </w:p>
-    <w:p>
-      <w:pPr>
-        <w:numPr>
-          <w:ilvl w:val="1"/>
-          <w:numId w:val="8"/>
-        </w:numPr>
-        <w:spacing w:after="0" w:line="240" w:lineRule="auto"/>
-        <w:ind w:left="1080"/>
-        <w:textAlignment w:val="center"/>
-        <w:rPr>
-          <w:rFonts w:ascii="Calibri" w:eastAsia="Times New Roman" w:hAnsi="Calibri" w:cs="Calibri"/>
-        </w:rPr>
-      </w:pPr>
-      <w:r>
-        <w:rPr>
-          <w:rFonts w:ascii="Calibri" w:eastAsia="Times New Roman" w:hAnsi="Calibri" w:cs="Calibri"/>
-        </w:rPr>
-        <w:t>Criminals forced into the arena as a form of punishment. They were viewed as expendable fighters who were expected to die.</w:t>
-      </w:r>
-    </w:p>
-    <w:p>
-      <w:pPr>
-        <w:numPr>
-          <w:ilvl w:val="0"/>
-          <w:numId w:val="8"/>
-        </w:numPr>
-        <w:spacing w:after="0" w:line="240" w:lineRule="auto"/>
-        <w:ind w:left="540"/>
-        <w:textAlignment w:val="center"/>
-        <w:rPr>
-          <w:rFonts w:ascii="Calibri" w:eastAsia="Times New Roman" w:hAnsi="Calibri" w:cs="Calibri"/>
-        </w:rPr>
-      </w:pPr>
-      <w:proofErr w:type="spellStart"/>
-      <w:r>
-        <w:rPr>
-          <w:rFonts w:ascii="Calibri" w:eastAsia="Times New Roman" w:hAnsi="Calibri" w:cs="Calibri"/>
-        </w:rPr>
-        <w:t>Arbelas</w:t>
-      </w:r>
-      <w:proofErr w:type="spellEnd"/>
-    </w:p>
-    <w:p>
-      <w:pPr>
-        <w:numPr>
-          <w:ilvl w:val="1"/>
-          <w:numId w:val="8"/>
-        </w:numPr>
-        <w:spacing w:after="0" w:line="240" w:lineRule="auto"/>
-        <w:ind w:left="1080"/>
-        <w:textAlignment w:val="center"/>
-        <w:rPr>
-          <w:rFonts w:ascii="Calibri" w:eastAsia="Times New Roman" w:hAnsi="Calibri" w:cs="Calibri"/>
-        </w:rPr>
-      </w:pPr>
-      <w:r>
-        <w:rPr>
-          <w:rFonts w:ascii="Calibri" w:eastAsia="Times New Roman" w:hAnsi="Calibri" w:cs="Calibri"/>
-        </w:rPr>
-        <w:t>Fought with curved blades held in the middle</w:t>
-      </w:r>
-    </w:p>
-    <w:p>
-      <w:pPr>
-        <w:numPr>
-          <w:ilvl w:val="1"/>
-          <w:numId w:val="8"/>
-        </w:numPr>
-        <w:spacing w:after="0" w:line="240" w:lineRule="auto"/>
-        <w:ind w:left="1080"/>
-        <w:textAlignment w:val="center"/>
-        <w:rPr>
-          <w:rFonts w:ascii="Calibri" w:eastAsia="Times New Roman" w:hAnsi="Calibri" w:cs="Calibri"/>
-        </w:rPr>
-      </w:pPr>
-    </w:p>
-    <w:p>
-      <w:pPr>
-        <w:spacing w:after="0" w:line="240" w:lineRule="auto"/>
-        <w:ind w:left="1080"/>
-        <w:rPr>
-          <w:rFonts w:ascii="Calibri" w:eastAsia="Times New Roman" w:hAnsi="Calibri" w:cs="Calibri"/>
-        </w:rPr>
-      </w:pPr>
-      <w:r>
-        <w:rPr>
-          <w:rFonts w:ascii="Calibri" w:eastAsia="Times New Roman" w:hAnsi="Calibri" w:cs="Calibri"/>
-        </w:rPr>
-        <w:t> </w:t>
-      </w:r>
-    </w:p>
-    <w:p>
-      <w:pPr>
-        <w:numPr>
-          <w:ilvl w:val="0"/>
-          <w:numId w:val="9"/>
-        </w:numPr>
-        <w:spacing w:after="0" w:line="240" w:lineRule="auto"/>
-        <w:ind w:left="540"/>
-        <w:textAlignment w:val="center"/>
-        <w:rPr>
-          <w:rFonts w:ascii="Calibri" w:eastAsia="Times New Roman" w:hAnsi="Calibri" w:cs="Calibri"/>
-        </w:rPr>
-      </w:pPr>
-      <w:r>
-        <w:rPr>
-          <w:rFonts w:ascii="Calibri" w:eastAsia="Times New Roman" w:hAnsi="Calibri" w:cs="Calibri"/>
-        </w:rPr>
-        <w:t>Cestus</w:t>
-      </w:r>
-    </w:p>
-    <w:p>
-      <w:pPr>
-        <w:numPr>
-          <w:ilvl w:val="1"/>
-          <w:numId w:val="9"/>
-        </w:numPr>
-        <w:spacing w:after="0" w:line="240" w:lineRule="auto"/>
-        <w:ind w:left="1080"/>
-        <w:textAlignment w:val="center"/>
-        <w:rPr>
-          <w:rFonts w:ascii="Calibri" w:eastAsia="Times New Roman" w:hAnsi="Calibri" w:cs="Calibri"/>
-        </w:rPr>
-      </w:pPr>
-      <w:r>
-        <w:rPr>
-          <w:rFonts w:ascii="Calibri" w:eastAsia="Times New Roman" w:hAnsi="Calibri" w:cs="Calibri"/>
-        </w:rPr>
-        <w:t>Fought with their hands wearing leather and metal boxing gloves. No armor.</w:t>
-      </w:r>
-    </w:p>
-    <w:p>
-      <w:pPr>
-        <w:numPr>
-          <w:ilvl w:val="0"/>
-          <w:numId w:val="9"/>
-        </w:numPr>
-        <w:spacing w:after="0" w:line="240" w:lineRule="auto"/>
-        <w:ind w:left="540"/>
-        <w:textAlignment w:val="center"/>
-        <w:rPr>
-          <w:rFonts w:ascii="Calibri" w:eastAsia="Times New Roman" w:hAnsi="Calibri" w:cs="Calibri"/>
-        </w:rPr>
-      </w:pPr>
-      <w:proofErr w:type="spellStart"/>
-      <w:r>
-        <w:rPr>
-          <w:rFonts w:ascii="Calibri" w:eastAsia="Times New Roman" w:hAnsi="Calibri" w:cs="Calibri"/>
-        </w:rPr>
-        <w:lastRenderedPageBreak/>
-        <w:t>Crupellarius</w:t>
-      </w:r>
-      <w:proofErr w:type="spellEnd"/>
-    </w:p>
-    <w:p>
-      <w:pPr>
-        <w:numPr>
-          <w:ilvl w:val="1"/>
-          <w:numId w:val="9"/>
-        </w:numPr>
-        <w:spacing w:after="0" w:line="240" w:lineRule="auto"/>
-        <w:ind w:left="1080"/>
-        <w:textAlignment w:val="center"/>
-        <w:rPr>
-          <w:rFonts w:ascii="Calibri" w:eastAsia="Times New Roman" w:hAnsi="Calibri" w:cs="Calibri"/>
-        </w:rPr>
-      </w:pPr>
-      <w:r>
-        <w:rPr>
-          <w:rFonts w:ascii="Calibri" w:eastAsia="Times New Roman" w:hAnsi="Calibri" w:cs="Calibri"/>
-        </w:rPr>
-        <w:t>Most heavily armored gladiator. Head to toe armor with a sword and shield. Would likely have moved slowly.</w:t>
-      </w:r>
-    </w:p>
-    <w:p>
-      <w:pPr>
-        <w:spacing w:after="0" w:line="240" w:lineRule="auto"/>
-        <w:rPr>
-          <w:rFonts w:ascii="Calibri" w:eastAsia="Times New Roman" w:hAnsi="Calibri" w:cs="Calibri"/>
-        </w:rPr>
-      </w:pPr>
-      <w:r>
-        <w:rPr>
-          <w:rFonts w:ascii="Calibri" w:eastAsia="Times New Roman" w:hAnsi="Calibri" w:cs="Calibri"/>
-        </w:rPr>
-        <w:t> </w:t>
-      </w:r>
-    </w:p>
-    <w:p>
-      <w:pPr>
-        <w:spacing w:after="0" w:line="240" w:lineRule="auto"/>
-        <w:rPr>
-          <w:rFonts w:ascii="Calibri" w:eastAsia="Times New Roman" w:hAnsi="Calibri" w:cs="Calibri"/>
-        </w:rPr>
-      </w:pPr>
-      <w:r>
-        <w:rPr>
-          <w:rFonts w:ascii="Calibri" w:eastAsia="Times New Roman" w:hAnsi="Calibri" w:cs="Calibri"/>
-        </w:rPr>
-        <w:t xml:space="preserve">// </w:t>
-      </w:r>
-      <w:r>
-        <w:rPr>
-          <w:rFonts w:ascii="Calibri" w:eastAsia="Times New Roman" w:hAnsi="Calibri" w:cs="Calibri"/>
-        </w:rPr>
-        <w:t>Animals</w:t>
-      </w:r>
-      <w:r>
-        <w:rPr>
-          <w:rFonts w:ascii="Calibri" w:eastAsia="Times New Roman" w:hAnsi="Calibri" w:cs="Calibri"/>
-        </w:rPr>
-        <w:t xml:space="preserve"> that fought in the arena</w:t>
-      </w:r>
-    </w:p>
-    <w:p>
-      <w:pPr>
-        <w:numPr>
-          <w:ilvl w:val="0"/>
-          <w:numId w:val="10"/>
-        </w:numPr>
-        <w:spacing w:after="0" w:line="240" w:lineRule="auto"/>
-        <w:ind w:left="540"/>
-        <w:textAlignment w:val="center"/>
-        <w:rPr>
-          <w:rFonts w:ascii="Calibri" w:eastAsia="Times New Roman" w:hAnsi="Calibri" w:cs="Calibri"/>
-        </w:rPr>
-      </w:pPr>
-      <w:r>
-        <w:rPr>
-          <w:rFonts w:ascii="Calibri" w:eastAsia="Times New Roman" w:hAnsi="Calibri" w:cs="Calibri"/>
-        </w:rPr>
-        <w:t>Lions</w:t>
-      </w:r>
-    </w:p>
-    <w:p>
-      <w:pPr>
-        <w:numPr>
-          <w:ilvl w:val="0"/>
-          <w:numId w:val="10"/>
-        </w:numPr>
-        <w:spacing w:after="0" w:line="240" w:lineRule="auto"/>
-        <w:ind w:left="540"/>
-        <w:textAlignment w:val="center"/>
-        <w:rPr>
-          <w:rFonts w:ascii="Calibri" w:eastAsia="Times New Roman" w:hAnsi="Calibri" w:cs="Calibri"/>
-        </w:rPr>
-      </w:pPr>
-      <w:r>
-        <w:rPr>
-          <w:rFonts w:ascii="Calibri" w:eastAsia="Times New Roman" w:hAnsi="Calibri" w:cs="Calibri"/>
-        </w:rPr>
-        <w:t>Bears</w:t>
-      </w:r>
-    </w:p>
-    <w:p>
-      <w:pPr>
-        <w:numPr>
-          <w:ilvl w:val="0"/>
-          <w:numId w:val="10"/>
-        </w:numPr>
-        <w:spacing w:after="0" w:line="240" w:lineRule="auto"/>
-        <w:ind w:left="540"/>
-        <w:textAlignment w:val="center"/>
-        <w:rPr>
-          <w:rFonts w:ascii="Calibri" w:eastAsia="Times New Roman" w:hAnsi="Calibri" w:cs="Calibri"/>
-        </w:rPr>
-      </w:pPr>
-      <w:r>
-        <w:rPr>
-          <w:rFonts w:ascii="Calibri" w:eastAsia="Times New Roman" w:hAnsi="Calibri" w:cs="Calibri"/>
-        </w:rPr>
-        <w:t>Tigers</w:t>
-      </w:r>
-    </w:p>
-    <w:p>
-      <w:pPr>
-        <w:numPr>
-          <w:ilvl w:val="0"/>
-          <w:numId w:val="10"/>
-        </w:numPr>
-        <w:spacing w:after="0" w:line="240" w:lineRule="auto"/>
-        <w:ind w:left="540"/>
-        <w:textAlignment w:val="center"/>
-        <w:rPr>
-          <w:rFonts w:ascii="Calibri" w:eastAsia="Times New Roman" w:hAnsi="Calibri" w:cs="Calibri"/>
-        </w:rPr>
-      </w:pPr>
-      <w:r>
-        <w:rPr>
-          <w:rFonts w:ascii="Calibri" w:eastAsia="Times New Roman" w:hAnsi="Calibri" w:cs="Calibri"/>
-        </w:rPr>
-        <w:t>Bulls</w:t>
-      </w:r>
-    </w:p>
-    <w:p>
-      <w:pPr>
-        <w:numPr>
-          <w:ilvl w:val="0"/>
-          <w:numId w:val="10"/>
-        </w:numPr>
-        <w:spacing w:after="0" w:line="240" w:lineRule="auto"/>
-        <w:ind w:left="540"/>
-        <w:textAlignment w:val="center"/>
-        <w:rPr>
-          <w:rFonts w:ascii="Calibri" w:eastAsia="Times New Roman" w:hAnsi="Calibri" w:cs="Calibri"/>
-        </w:rPr>
-      </w:pPr>
-      <w:r>
-        <w:rPr>
-          <w:rFonts w:ascii="Calibri" w:eastAsia="Times New Roman" w:hAnsi="Calibri" w:cs="Calibri"/>
-        </w:rPr>
-        <w:t>Boar</w:t>
-      </w:r>
-    </w:p>
-    <w:p>
-      <w:pPr>
-        <w:numPr>
-          <w:ilvl w:val="0"/>
-          <w:numId w:val="10"/>
-        </w:numPr>
-        <w:spacing w:after="0" w:line="240" w:lineRule="auto"/>
-        <w:ind w:left="540"/>
-        <w:textAlignment w:val="center"/>
-        <w:rPr>
-          <w:rFonts w:ascii="Calibri" w:eastAsia="Times New Roman" w:hAnsi="Calibri" w:cs="Calibri"/>
-        </w:rPr>
-      </w:pPr>
-      <w:r>
-        <w:rPr>
-          <w:rFonts w:ascii="Calibri" w:eastAsia="Times New Roman" w:hAnsi="Calibri" w:cs="Calibri"/>
-        </w:rPr>
-        <w:t>Dogs</w:t>
-      </w:r>
-    </w:p>
-    <w:p>
-      <w:pPr>
-        <w:numPr>
-          <w:ilvl w:val="0"/>
-          <w:numId w:val="10"/>
-        </w:numPr>
-        <w:spacing w:after="0" w:line="240" w:lineRule="auto"/>
-        <w:ind w:left="540"/>
-        <w:textAlignment w:val="center"/>
-        <w:rPr>
-          <w:rFonts w:ascii="Calibri" w:eastAsia="Times New Roman" w:hAnsi="Calibri" w:cs="Calibri"/>
-        </w:rPr>
-      </w:pPr>
-      <w:r>
-        <w:rPr>
-          <w:rFonts w:ascii="Calibri" w:eastAsia="Times New Roman" w:hAnsi="Calibri" w:cs="Calibri"/>
-        </w:rPr>
-        <w:t>Cheetahs</w:t>
-      </w:r>
-    </w:p>
-    <w:p>
-      <w:pPr>
-        <w:numPr>
-          <w:ilvl w:val="0"/>
-          <w:numId w:val="10"/>
-        </w:numPr>
-        <w:spacing w:after="0" w:line="240" w:lineRule="auto"/>
-        <w:ind w:left="540"/>
-        <w:textAlignment w:val="center"/>
-        <w:rPr>
-          <w:rFonts w:ascii="Calibri" w:eastAsia="Times New Roman" w:hAnsi="Calibri" w:cs="Calibri"/>
-        </w:rPr>
-      </w:pPr>
-      <w:r>
-        <w:rPr>
-          <w:rFonts w:ascii="Calibri" w:eastAsia="Times New Roman" w:hAnsi="Calibri" w:cs="Calibri"/>
-        </w:rPr>
-        <w:t>Panthers</w:t>
-      </w:r>
-    </w:p>
-    <w:p>
-      <w:pPr>
-        <w:numPr>
-          <w:ilvl w:val="0"/>
-          <w:numId w:val="10"/>
-        </w:numPr>
-        <w:spacing w:after="0" w:line="240" w:lineRule="auto"/>
-        <w:ind w:left="540"/>
-        <w:textAlignment w:val="center"/>
-        <w:rPr>
-          <w:rFonts w:ascii="Calibri" w:eastAsia="Times New Roman" w:hAnsi="Calibri" w:cs="Calibri"/>
-        </w:rPr>
-      </w:pPr>
-      <w:r>
-        <w:rPr>
-          <w:rFonts w:ascii="Calibri" w:eastAsia="Times New Roman" w:hAnsi="Calibri" w:cs="Calibri"/>
-        </w:rPr>
-        <w:t>Rhinoceros</w:t>
-      </w:r>
-    </w:p>
-    <w:p>
-      <w:pPr>
-        <w:numPr>
-          <w:ilvl w:val="0"/>
-          <w:numId w:val="10"/>
-        </w:numPr>
-        <w:spacing w:after="0" w:line="240" w:lineRule="auto"/>
-        <w:ind w:left="540"/>
-        <w:textAlignment w:val="center"/>
-        <w:rPr>
-          <w:rFonts w:ascii="Calibri" w:eastAsia="Times New Roman" w:hAnsi="Calibri" w:cs="Calibri"/>
-        </w:rPr>
-      </w:pPr>
-      <w:r>
-        <w:rPr>
-          <w:rFonts w:ascii="Calibri" w:eastAsia="Times New Roman" w:hAnsi="Calibri" w:cs="Calibri"/>
-        </w:rPr>
-        <w:t>Hyenas</w:t>
-      </w:r>
-    </w:p>
-    <w:p>
-      <w:pPr>
-        <w:spacing w:after="0" w:line="240" w:lineRule="auto"/>
-        <w:ind w:left="540"/>
-        <w:rPr>
-          <w:rFonts w:ascii="Calibri" w:eastAsia="Times New Roman" w:hAnsi="Calibri" w:cs="Calibri"/>
-        </w:rPr>
-      </w:pPr>
-      <w:r>
-        <w:rPr>
-          <w:rFonts w:ascii="Calibri" w:eastAsia="Times New Roman" w:hAnsi="Calibri" w:cs="Calibri"/>
-        </w:rPr>
-        <w:t> </w:t>
-      </w:r>
-    </w:p>
-    <w:p>
-      <w:pPr>
-        <w:spacing w:after="0" w:line="240" w:lineRule="auto"/>
-        <w:ind w:left="540"/>
-        <w:rPr>
-          <w:rFonts w:ascii="Calibri" w:eastAsia="Times New Roman" w:hAnsi="Calibri" w:cs="Calibri"/>
-        </w:rPr>
-      </w:pPr>
-      <w:r>
-        <w:rPr>
-          <w:rFonts w:ascii="Calibri" w:eastAsia="Times New Roman" w:hAnsi="Calibri" w:cs="Calibri"/>
-        </w:rPr>
-        <w:t> </w:t>
-      </w:r>
-    </w:p>
-    <w:p>
-      <w:pPr>
-        <w:spacing w:after="0" w:line="240" w:lineRule="auto"/>
         <w:ind w:left="540"/>
         <w:rPr>
           <w:rFonts w:ascii="Calibri" w:eastAsia="Times New Roman" w:hAnsi="Calibri" w:cs="Calibri"/>
@@ -5425,7 +2898,7 @@
     </w:p>
     <w:p/>
     <w:sectPr>
-      <w:headerReference w:type="default" r:id="rId13"/>
+      <w:headerReference w:type="default" r:id="rId12"/>
       <w:pgSz w:w="12240" w:h="15840"/>
       <w:pgMar w:top="1440" w:right="1440" w:bottom="1440" w:left="1440" w:header="720" w:footer="720" w:gutter="0"/>
       <w:cols w:space="720"/>
@@ -5436,7 +2909,7 @@
 </file>
 
 <file path=word/endnotes.xml><?xml version="1.0" encoding="utf-8"?>
-<w:endnotes xmlns:wpc="http://schemas.microsoft.com/office/word/2010/wordprocessingCanvas" xmlns:cx="http://schemas.microsoft.com/office/drawing/2014/chartex" xmlns:cx1="http://schemas.microsoft.com/office/drawing/2015/9/8/chartex" xmlns:cx2="http://schemas.microsoft.com/office/drawing/2015/10/21/chartex" xmlns:cx3="http://schemas.microsoft.com/office/drawing/2016/5/9/chartex" xmlns:cx4="http://schemas.microsoft.com/office/drawing/2016/5/10/chartex" xmlns:cx5="http://schemas.microsoft.com/office/drawing/2016/5/11/chartex" xmlns:cx6="http://schemas.microsoft.com/office/drawing/2016/5/12/chartex" xmlns:cx7="http://schemas.microsoft.com/office/drawing/2016/5/13/chartex" xmlns:cx8="http://schemas.microsoft.com/office/drawing/2016/5/14/chartex" xmlns:mc="http://schemas.openxmlformats.org/markup-compatibility/2006" xmlns:aink="http://schemas.microsoft.com/office/drawing/2016/ink" xmlns:am3d="http://schemas.microsoft.com/office/drawing/2017/model3d" xmlns:o="urn:schemas-microsoft-com:office:office" xmlns:r="http://schemas.openxmlformats.org/officeDocument/2006/relationships" xmlns:m="http://schemas.openxmlformats.org/officeDocument/2006/math" xmlns:v="urn:schemas-microsoft-com:vml" xmlns:wp14="http://schemas.microsoft.com/office/word/2010/wordprocessingDrawing" xmlns:wp="http://schemas.openxmlformats.org/drawingml/2006/wordprocessingDrawing" xmlns:w10="urn:schemas-microsoft-com:office:word" xmlns:w="http://schemas.openxmlformats.org/wordprocessingml/2006/main" xmlns:w14="http://schemas.microsoft.com/office/word/2010/wordml" xmlns:w15="http://schemas.microsoft.com/office/word/2012/wordml" xmlns:w16cex="http://schemas.microsoft.com/office/word/2018/wordml/cex" xmlns:w16cid="http://schemas.microsoft.com/office/word/2016/wordml/cid" xmlns:w16="http://schemas.microsoft.com/office/word/2018/wordml" xmlns:w16se="http://schemas.microsoft.com/office/word/2015/wordml/symex" xmlns:wpg="http://schemas.microsoft.com/office/word/2010/wordprocessingGroup" xmlns:wpi="http://schemas.microsoft.com/office/word/2010/wordprocessingInk" xmlns:wne="http://schemas.microsoft.com/office/word/2006/wordml" xmlns:wps="http://schemas.microsoft.com/office/word/2010/wordprocessingShape" mc:Ignorable="w14 w15 w16se w16cid w16 w16cex wp14">
+<w:endnotes xmlns:wpc="http://schemas.microsoft.com/office/word/2010/wordprocessingCanvas" xmlns:cx="http://schemas.microsoft.com/office/drawing/2014/chartex" xmlns:cx1="http://schemas.microsoft.com/office/drawing/2015/9/8/chartex" xmlns:cx2="http://schemas.microsoft.com/office/drawing/2015/10/21/chartex" xmlns:cx3="http://schemas.microsoft.com/office/drawing/2016/5/9/chartex" xmlns:cx4="http://schemas.microsoft.com/office/drawing/2016/5/10/chartex" xmlns:cx5="http://schemas.microsoft.com/office/drawing/2016/5/11/chartex" xmlns:cx6="http://schemas.microsoft.com/office/drawing/2016/5/12/chartex" xmlns:cx7="http://schemas.microsoft.com/office/drawing/2016/5/13/chartex" xmlns:cx8="http://schemas.microsoft.com/office/drawing/2016/5/14/chartex" xmlns:mc="http://schemas.openxmlformats.org/markup-compatibility/2006" xmlns:aink="http://schemas.microsoft.com/office/drawing/2016/ink" xmlns:am3d="http://schemas.microsoft.com/office/drawing/2017/model3d" xmlns:o="urn:schemas-microsoft-com:office:office" xmlns:r="http://schemas.openxmlformats.org/officeDocument/2006/relationships" xmlns:m="http://schemas.openxmlformats.org/officeDocument/2006/math" xmlns:v="urn:schemas-microsoft-com:vml" xmlns:wp14="http://schemas.microsoft.com/office/word/2010/wordprocessingDrawing" xmlns:wp="http://schemas.openxmlformats.org/drawingml/2006/wordprocessingDrawing" xmlns:w10="urn:schemas-microsoft-com:office:word" xmlns:w="http://schemas.openxmlformats.org/wordprocessingml/2006/main" xmlns:w14="http://schemas.microsoft.com/office/word/2010/wordml" xmlns:w15="http://schemas.microsoft.com/office/word/2012/wordml" xmlns:w16cid="http://schemas.microsoft.com/office/word/2016/wordml/cid" xmlns:w16se="http://schemas.microsoft.com/office/word/2015/wordml/symex" xmlns:wpg="http://schemas.microsoft.com/office/word/2010/wordprocessingGroup" xmlns:wpi="http://schemas.microsoft.com/office/word/2010/wordprocessingInk" xmlns:wne="http://schemas.microsoft.com/office/word/2006/wordml" xmlns:wps="http://schemas.microsoft.com/office/word/2010/wordprocessingShape" mc:Ignorable="w14 w15 w16se w16cid wp14">
   <w:endnote w:type="separator" w:id="-1">
     <w:p>
       <w:pPr>
@@ -5461,7 +2934,7 @@
 </file>
 
 <file path=word/footnotes.xml><?xml version="1.0" encoding="utf-8"?>
-<w:footnotes xmlns:wpc="http://schemas.microsoft.com/office/word/2010/wordprocessingCanvas" xmlns:cx="http://schemas.microsoft.com/office/drawing/2014/chartex" xmlns:cx1="http://schemas.microsoft.com/office/drawing/2015/9/8/chartex" xmlns:cx2="http://schemas.microsoft.com/office/drawing/2015/10/21/chartex" xmlns:cx3="http://schemas.microsoft.com/office/drawing/2016/5/9/chartex" xmlns:cx4="http://schemas.microsoft.com/office/drawing/2016/5/10/chartex" xmlns:cx5="http://schemas.microsoft.com/office/drawing/2016/5/11/chartex" xmlns:cx6="http://schemas.microsoft.com/office/drawing/2016/5/12/chartex" xmlns:cx7="http://schemas.microsoft.com/office/drawing/2016/5/13/chartex" xmlns:cx8="http://schemas.microsoft.com/office/drawing/2016/5/14/chartex" xmlns:mc="http://schemas.openxmlformats.org/markup-compatibility/2006" xmlns:aink="http://schemas.microsoft.com/office/drawing/2016/ink" xmlns:am3d="http://schemas.microsoft.com/office/drawing/2017/model3d" xmlns:o="urn:schemas-microsoft-com:office:office" xmlns:r="http://schemas.openxmlformats.org/officeDocument/2006/relationships" xmlns:m="http://schemas.openxmlformats.org/officeDocument/2006/math" xmlns:v="urn:schemas-microsoft-com:vml" xmlns:wp14="http://schemas.microsoft.com/office/word/2010/wordprocessingDrawing" xmlns:wp="http://schemas.openxmlformats.org/drawingml/2006/wordprocessingDrawing" xmlns:w10="urn:schemas-microsoft-com:office:word" xmlns:w="http://schemas.openxmlformats.org/wordprocessingml/2006/main" xmlns:w14="http://schemas.microsoft.com/office/word/2010/wordml" xmlns:w15="http://schemas.microsoft.com/office/word/2012/wordml" xmlns:w16cex="http://schemas.microsoft.com/office/word/2018/wordml/cex" xmlns:w16cid="http://schemas.microsoft.com/office/word/2016/wordml/cid" xmlns:w16="http://schemas.microsoft.com/office/word/2018/wordml" xmlns:w16se="http://schemas.microsoft.com/office/word/2015/wordml/symex" xmlns:wpg="http://schemas.microsoft.com/office/word/2010/wordprocessingGroup" xmlns:wpi="http://schemas.microsoft.com/office/word/2010/wordprocessingInk" xmlns:wne="http://schemas.microsoft.com/office/word/2006/wordml" xmlns:wps="http://schemas.microsoft.com/office/word/2010/wordprocessingShape" mc:Ignorable="w14 w15 w16se w16cid w16 w16cex wp14">
+<w:footnotes xmlns:wpc="http://schemas.microsoft.com/office/word/2010/wordprocessingCanvas" xmlns:cx="http://schemas.microsoft.com/office/drawing/2014/chartex" xmlns:cx1="http://schemas.microsoft.com/office/drawing/2015/9/8/chartex" xmlns:cx2="http://schemas.microsoft.com/office/drawing/2015/10/21/chartex" xmlns:cx3="http://schemas.microsoft.com/office/drawing/2016/5/9/chartex" xmlns:cx4="http://schemas.microsoft.com/office/drawing/2016/5/10/chartex" xmlns:cx5="http://schemas.microsoft.com/office/drawing/2016/5/11/chartex" xmlns:cx6="http://schemas.microsoft.com/office/drawing/2016/5/12/chartex" xmlns:cx7="http://schemas.microsoft.com/office/drawing/2016/5/13/chartex" xmlns:cx8="http://schemas.microsoft.com/office/drawing/2016/5/14/chartex" xmlns:mc="http://schemas.openxmlformats.org/markup-compatibility/2006" xmlns:aink="http://schemas.microsoft.com/office/drawing/2016/ink" xmlns:am3d="http://schemas.microsoft.com/office/drawing/2017/model3d" xmlns:o="urn:schemas-microsoft-com:office:office" xmlns:r="http://schemas.openxmlformats.org/officeDocument/2006/relationships" xmlns:m="http://schemas.openxmlformats.org/officeDocument/2006/math" xmlns:v="urn:schemas-microsoft-com:vml" xmlns:wp14="http://schemas.microsoft.com/office/word/2010/wordprocessingDrawing" xmlns:wp="http://schemas.openxmlformats.org/drawingml/2006/wordprocessingDrawing" xmlns:w10="urn:schemas-microsoft-com:office:word" xmlns:w="http://schemas.openxmlformats.org/wordprocessingml/2006/main" xmlns:w14="http://schemas.microsoft.com/office/word/2010/wordml" xmlns:w15="http://schemas.microsoft.com/office/word/2012/wordml" xmlns:w16cid="http://schemas.microsoft.com/office/word/2016/wordml/cid" xmlns:w16se="http://schemas.microsoft.com/office/word/2015/wordml/symex" xmlns:wpg="http://schemas.microsoft.com/office/word/2010/wordprocessingGroup" xmlns:wpi="http://schemas.microsoft.com/office/word/2010/wordprocessingInk" xmlns:wne="http://schemas.microsoft.com/office/word/2006/wordml" xmlns:wps="http://schemas.microsoft.com/office/word/2010/wordprocessingShape" mc:Ignorable="w14 w15 w16se w16cid wp14">
   <w:footnote w:type="separator" w:id="-1">
     <w:p>
       <w:pPr>
@@ -5486,7 +2959,7 @@
 </file>
 
 <file path=word/header1.xml><?xml version="1.0" encoding="utf-8"?>
-<w:hdr xmlns:wpc="http://schemas.microsoft.com/office/word/2010/wordprocessingCanvas" xmlns:cx="http://schemas.microsoft.com/office/drawing/2014/chartex" xmlns:cx1="http://schemas.microsoft.com/office/drawing/2015/9/8/chartex" xmlns:cx2="http://schemas.microsoft.com/office/drawing/2015/10/21/chartex" xmlns:cx3="http://schemas.microsoft.com/office/drawing/2016/5/9/chartex" xmlns:cx4="http://schemas.microsoft.com/office/drawing/2016/5/10/chartex" xmlns:cx5="http://schemas.microsoft.com/office/drawing/2016/5/11/chartex" xmlns:cx6="http://schemas.microsoft.com/office/drawing/2016/5/12/chartex" xmlns:cx7="http://schemas.microsoft.com/office/drawing/2016/5/13/chartex" xmlns:cx8="http://schemas.microsoft.com/office/drawing/2016/5/14/chartex" xmlns:mc="http://schemas.openxmlformats.org/markup-compatibility/2006" xmlns:aink="http://schemas.microsoft.com/office/drawing/2016/ink" xmlns:am3d="http://schemas.microsoft.com/office/drawing/2017/model3d" xmlns:o="urn:schemas-microsoft-com:office:office" xmlns:r="http://schemas.openxmlformats.org/officeDocument/2006/relationships" xmlns:m="http://schemas.openxmlformats.org/officeDocument/2006/math" xmlns:v="urn:schemas-microsoft-com:vml" xmlns:wp14="http://schemas.microsoft.com/office/word/2010/wordprocessingDrawing" xmlns:wp="http://schemas.openxmlformats.org/drawingml/2006/wordprocessingDrawing" xmlns:w10="urn:schemas-microsoft-com:office:word" xmlns:w="http://schemas.openxmlformats.org/wordprocessingml/2006/main" xmlns:w14="http://schemas.microsoft.com/office/word/2010/wordml" xmlns:w15="http://schemas.microsoft.com/office/word/2012/wordml" xmlns:w16cex="http://schemas.microsoft.com/office/word/2018/wordml/cex" xmlns:w16cid="http://schemas.microsoft.com/office/word/2016/wordml/cid" xmlns:w16="http://schemas.microsoft.com/office/word/2018/wordml" xmlns:w16se="http://schemas.microsoft.com/office/word/2015/wordml/symex" xmlns:wpg="http://schemas.microsoft.com/office/word/2010/wordprocessingGroup" xmlns:wpi="http://schemas.microsoft.com/office/word/2010/wordprocessingInk" xmlns:wne="http://schemas.microsoft.com/office/word/2006/wordml" xmlns:wps="http://schemas.microsoft.com/office/word/2010/wordprocessingShape" mc:Ignorable="w14 w15 w16se w16cid w16 w16cex wp14">
+<w:hdr xmlns:wpc="http://schemas.microsoft.com/office/word/2010/wordprocessingCanvas" xmlns:cx="http://schemas.microsoft.com/office/drawing/2014/chartex" xmlns:cx1="http://schemas.microsoft.com/office/drawing/2015/9/8/chartex" xmlns:cx2="http://schemas.microsoft.com/office/drawing/2015/10/21/chartex" xmlns:cx3="http://schemas.microsoft.com/office/drawing/2016/5/9/chartex" xmlns:cx4="http://schemas.microsoft.com/office/drawing/2016/5/10/chartex" xmlns:cx5="http://schemas.microsoft.com/office/drawing/2016/5/11/chartex" xmlns:cx6="http://schemas.microsoft.com/office/drawing/2016/5/12/chartex" xmlns:cx7="http://schemas.microsoft.com/office/drawing/2016/5/13/chartex" xmlns:cx8="http://schemas.microsoft.com/office/drawing/2016/5/14/chartex" xmlns:mc="http://schemas.openxmlformats.org/markup-compatibility/2006" xmlns:aink="http://schemas.microsoft.com/office/drawing/2016/ink" xmlns:am3d="http://schemas.microsoft.com/office/drawing/2017/model3d" xmlns:o="urn:schemas-microsoft-com:office:office" xmlns:r="http://schemas.openxmlformats.org/officeDocument/2006/relationships" xmlns:m="http://schemas.openxmlformats.org/officeDocument/2006/math" xmlns:v="urn:schemas-microsoft-com:vml" xmlns:wp14="http://schemas.microsoft.com/office/word/2010/wordprocessingDrawing" xmlns:wp="http://schemas.openxmlformats.org/drawingml/2006/wordprocessingDrawing" xmlns:w10="urn:schemas-microsoft-com:office:word" xmlns:w="http://schemas.openxmlformats.org/wordprocessingml/2006/main" xmlns:w14="http://schemas.microsoft.com/office/word/2010/wordml" xmlns:w15="http://schemas.microsoft.com/office/word/2012/wordml" xmlns:w16cid="http://schemas.microsoft.com/office/word/2016/wordml/cid" xmlns:w16se="http://schemas.microsoft.com/office/word/2015/wordml/symex" xmlns:wpg="http://schemas.microsoft.com/office/word/2010/wordprocessingGroup" xmlns:wpi="http://schemas.microsoft.com/office/word/2010/wordprocessingInk" xmlns:wne="http://schemas.microsoft.com/office/word/2006/wordml" xmlns:wps="http://schemas.microsoft.com/office/word/2010/wordprocessingShape" mc:Ignorable="w14 w15 w16se w16cid wp14">
   <w:p>
     <w:pPr>
       <w:pStyle w:val="Header"/>
@@ -5531,7 +3004,7 @@
 </file>
 
 <file path=word/numbering.xml><?xml version="1.0" encoding="utf-8"?>
-<w:numbering xmlns:wpc="http://schemas.microsoft.com/office/word/2010/wordprocessingCanvas" xmlns:cx="http://schemas.microsoft.com/office/drawing/2014/chartex" xmlns:cx1="http://schemas.microsoft.com/office/drawing/2015/9/8/chartex" xmlns:cx2="http://schemas.microsoft.com/office/drawing/2015/10/21/chartex" xmlns:cx3="http://schemas.microsoft.com/office/drawing/2016/5/9/chartex" xmlns:cx4="http://schemas.microsoft.com/office/drawing/2016/5/10/chartex" xmlns:cx5="http://schemas.microsoft.com/office/drawing/2016/5/11/chartex" xmlns:cx6="http://schemas.microsoft.com/office/drawing/2016/5/12/chartex" xmlns:cx7="http://schemas.microsoft.com/office/drawing/2016/5/13/chartex" xmlns:cx8="http://schemas.microsoft.com/office/drawing/2016/5/14/chartex" xmlns:mc="http://schemas.openxmlformats.org/markup-compatibility/2006" xmlns:aink="http://schemas.microsoft.com/office/drawing/2016/ink" xmlns:am3d="http://schemas.microsoft.com/office/drawing/2017/model3d" xmlns:o="urn:schemas-microsoft-com:office:office" xmlns:r="http://schemas.openxmlformats.org/officeDocument/2006/relationships" xmlns:m="http://schemas.openxmlformats.org/officeDocument/2006/math" xmlns:v="urn:schemas-microsoft-com:vml" xmlns:wp14="http://schemas.microsoft.com/office/word/2010/wordprocessingDrawing" xmlns:wp="http://schemas.openxmlformats.org/drawingml/2006/wordprocessingDrawing" xmlns:w10="urn:schemas-microsoft-com:office:word" xmlns:w="http://schemas.openxmlformats.org/wordprocessingml/2006/main" xmlns:w14="http://schemas.microsoft.com/office/word/2010/wordml" xmlns:w15="http://schemas.microsoft.com/office/word/2012/wordml" xmlns:w16cex="http://schemas.microsoft.com/office/word/2018/wordml/cex" xmlns:w16cid="http://schemas.microsoft.com/office/word/2016/wordml/cid" xmlns:w16="http://schemas.microsoft.com/office/word/2018/wordml" xmlns:w16se="http://schemas.microsoft.com/office/word/2015/wordml/symex" xmlns:wpg="http://schemas.microsoft.com/office/word/2010/wordprocessingGroup" xmlns:wpi="http://schemas.microsoft.com/office/word/2010/wordprocessingInk" xmlns:wne="http://schemas.microsoft.com/office/word/2006/wordml" xmlns:wps="http://schemas.microsoft.com/office/word/2010/wordprocessingShape" mc:Ignorable="w14 w15 w16se w16cid w16 w16cex wp14">
+<w:numbering xmlns:wpc="http://schemas.microsoft.com/office/word/2010/wordprocessingCanvas" xmlns:cx="http://schemas.microsoft.com/office/drawing/2014/chartex" xmlns:cx1="http://schemas.microsoft.com/office/drawing/2015/9/8/chartex" xmlns:cx2="http://schemas.microsoft.com/office/drawing/2015/10/21/chartex" xmlns:cx3="http://schemas.microsoft.com/office/drawing/2016/5/9/chartex" xmlns:cx4="http://schemas.microsoft.com/office/drawing/2016/5/10/chartex" xmlns:cx5="http://schemas.microsoft.com/office/drawing/2016/5/11/chartex" xmlns:cx6="http://schemas.microsoft.com/office/drawing/2016/5/12/chartex" xmlns:cx7="http://schemas.microsoft.com/office/drawing/2016/5/13/chartex" xmlns:cx8="http://schemas.microsoft.com/office/drawing/2016/5/14/chartex" xmlns:mc="http://schemas.openxmlformats.org/markup-compatibility/2006" xmlns:aink="http://schemas.microsoft.com/office/drawing/2016/ink" xmlns:am3d="http://schemas.microsoft.com/office/drawing/2017/model3d" xmlns:o="urn:schemas-microsoft-com:office:office" xmlns:r="http://schemas.openxmlformats.org/officeDocument/2006/relationships" xmlns:m="http://schemas.openxmlformats.org/officeDocument/2006/math" xmlns:v="urn:schemas-microsoft-com:vml" xmlns:wp14="http://schemas.microsoft.com/office/word/2010/wordprocessingDrawing" xmlns:wp="http://schemas.openxmlformats.org/drawingml/2006/wordprocessingDrawing" xmlns:w10="urn:schemas-microsoft-com:office:word" xmlns:w="http://schemas.openxmlformats.org/wordprocessingml/2006/main" xmlns:w14="http://schemas.microsoft.com/office/word/2010/wordml" xmlns:w15="http://schemas.microsoft.com/office/word/2012/wordml" xmlns:w16cid="http://schemas.microsoft.com/office/word/2016/wordml/cid" xmlns:w16se="http://schemas.microsoft.com/office/word/2015/wordml/symex" xmlns:wpg="http://schemas.microsoft.com/office/word/2010/wordprocessingGroup" xmlns:wpi="http://schemas.microsoft.com/office/word/2010/wordprocessingInk" xmlns:wne="http://schemas.microsoft.com/office/word/2006/wordml" xmlns:wps="http://schemas.microsoft.com/office/word/2010/wordprocessingShape" mc:Ignorable="w14 w15 w16se w16cid wp14">
   <w:abstractNum w:abstractNumId="0" w15:restartNumberingAfterBreak="0">
     <w:nsid w:val="0AC72ACC"/>
     <w:multiLevelType w:val="multilevel"/>
@@ -7039,7 +4512,7 @@
 </file>
 
 <file path=word/styles.xml><?xml version="1.0" encoding="utf-8"?>
-<w:styles xmlns:mc="http://schemas.openxmlformats.org/markup-compatibility/2006" xmlns:r="http://schemas.openxmlformats.org/officeDocument/2006/relationships" xmlns:w="http://schemas.openxmlformats.org/wordprocessingml/2006/main" xmlns:w14="http://schemas.microsoft.com/office/word/2010/wordml" xmlns:w15="http://schemas.microsoft.com/office/word/2012/wordml" xmlns:w16cex="http://schemas.microsoft.com/office/word/2018/wordml/cex" xmlns:w16cid="http://schemas.microsoft.com/office/word/2016/wordml/cid" xmlns:w16="http://schemas.microsoft.com/office/word/2018/wordml" xmlns:w16se="http://schemas.microsoft.com/office/word/2015/wordml/symex" mc:Ignorable="w14 w15 w16se w16cid w16 w16cex">
+<w:styles xmlns:mc="http://schemas.openxmlformats.org/markup-compatibility/2006" xmlns:r="http://schemas.openxmlformats.org/officeDocument/2006/relationships" xmlns:w="http://schemas.openxmlformats.org/wordprocessingml/2006/main" xmlns:w14="http://schemas.microsoft.com/office/word/2010/wordml" xmlns:w15="http://schemas.microsoft.com/office/word/2012/wordml" xmlns:w16cid="http://schemas.microsoft.com/office/word/2016/wordml/cid" xmlns:w16se="http://schemas.microsoft.com/office/word/2015/wordml/symex" mc:Ignorable="w14 w15 w16se w16cid">
   <w:docDefaults>
     <w:rPrDefault>
       <w:rPr>

</xml_diff>